<commit_message>
(CENG 355) - March 26th Tech. Report Updated.
</commit_message>
<xml_diff>
--- a/(March 26th) Updated Tech. Report.docx
+++ b/(March 26th) Updated Tech. Report.docx
@@ -1,6 +1,6 @@
 
 <file path=word/document.xml><?xml version="1.0" encoding="utf-8"?>
-<w:document xmlns:wpc="http://schemas.microsoft.com/office/word/2010/wordprocessingCanvas" xmlns:cx="http://schemas.microsoft.com/office/drawing/2014/chartex" xmlns:cx1="http://schemas.microsoft.com/office/drawing/2015/9/8/chartex" xmlns:cx2="http://schemas.microsoft.com/office/drawing/2015/10/21/chartex" xmlns:cx3="http://schemas.microsoft.com/office/drawing/2016/5/9/chartex" xmlns:cx4="http://schemas.microsoft.com/office/drawing/2016/5/10/chartex" xmlns:cx5="http://schemas.microsoft.com/office/drawing/2016/5/11/chartex" xmlns:cx6="http://schemas.microsoft.com/office/drawing/2016/5/12/chartex" xmlns:cx7="http://schemas.microsoft.com/office/drawing/2016/5/13/chartex" xmlns:cx8="http://schemas.microsoft.com/office/drawing/2016/5/14/chartex" xmlns:mc="http://schemas.openxmlformats.org/markup-compatibility/2006" xmlns:aink="http://schemas.microsoft.com/office/drawing/2016/ink" xmlns:am3d="http://schemas.microsoft.com/office/drawing/2017/model3d" xmlns:o="urn:schemas-microsoft-com:office:office" xmlns:r="http://schemas.openxmlformats.org/officeDocument/2006/relationships" xmlns:m="http://schemas.openxmlformats.org/officeDocument/2006/math" xmlns:v="urn:schemas-microsoft-com:vml" xmlns:wp14="http://schemas.microsoft.com/office/word/2010/wordprocessingDrawing" xmlns:wp="http://schemas.openxmlformats.org/drawingml/2006/wordprocessingDrawing" xmlns:w10="urn:schemas-microsoft-com:office:word" xmlns:w="http://schemas.openxmlformats.org/wordprocessingml/2006/main" xmlns:w14="http://schemas.microsoft.com/office/word/2010/wordml" xmlns:w15="http://schemas.microsoft.com/office/word/2012/wordml" xmlns:w16cid="http://schemas.microsoft.com/office/word/2016/wordml/cid" xmlns:w16se="http://schemas.microsoft.com/office/word/2015/wordml/symex" xmlns:wpg="http://schemas.microsoft.com/office/word/2010/wordprocessingGroup" xmlns:wpi="http://schemas.microsoft.com/office/word/2010/wordprocessingInk" xmlns:wne="http://schemas.microsoft.com/office/word/2006/wordml" xmlns:wps="http://schemas.microsoft.com/office/word/2010/wordprocessingShape" mc:Ignorable="w14 w15 w16se w16cid wp14">
+<w:document xmlns:wpc="http://schemas.microsoft.com/office/word/2010/wordprocessingCanvas" xmlns:mc="http://schemas.openxmlformats.org/markup-compatibility/2006" xmlns:o="urn:schemas-microsoft-com:office:office" xmlns:r="http://schemas.openxmlformats.org/officeDocument/2006/relationships" xmlns:m="http://schemas.openxmlformats.org/officeDocument/2006/math" xmlns:v="urn:schemas-microsoft-com:vml" xmlns:wp14="http://schemas.microsoft.com/office/word/2010/wordprocessingDrawing" xmlns:wp="http://schemas.openxmlformats.org/drawingml/2006/wordprocessingDrawing" xmlns:w10="urn:schemas-microsoft-com:office:word" xmlns:w="http://schemas.openxmlformats.org/wordprocessingml/2006/main" xmlns:w14="http://schemas.microsoft.com/office/word/2010/wordml" xmlns:w15="http://schemas.microsoft.com/office/word/2012/wordml" xmlns:wpg="http://schemas.microsoft.com/office/word/2010/wordprocessingGroup" xmlns:wpi="http://schemas.microsoft.com/office/word/2010/wordprocessingInk" xmlns:wne="http://schemas.microsoft.com/office/word/2006/wordml" xmlns:wps="http://schemas.microsoft.com/office/word/2010/wordprocessingShape" mc:Ignorable="w14 w15 wp14">
   <w:body>
     <w:p>
       <w:pPr>
@@ -836,8 +836,6 @@
         </w:rPr>
         <w:t>, students are provided with an easy on-the-go access to their accounts, in order to keep them updated on available items and also make personal account updates from anywhere, at any time.</w:t>
       </w:r>
-      <w:bookmarkStart w:id="6" w:name="_GoBack"/>
-      <w:bookmarkEnd w:id="6"/>
     </w:p>
     <w:p>
       <w:pPr>
@@ -4193,7 +4191,7 @@
           <w:rFonts w:cs="Arial"/>
         </w:rPr>
       </w:pPr>
-      <w:bookmarkStart w:id="7" w:name="_Toc449009673"/>
+      <w:bookmarkStart w:id="6" w:name="_Toc449009673"/>
       <w:r>
         <w:rPr>
           <w:rFonts w:cs="Arial"/>
@@ -4201,7 +4199,7 @@
         <w:lastRenderedPageBreak/>
         <w:t>Illustration List</w:t>
       </w:r>
-      <w:bookmarkEnd w:id="7"/>
+      <w:bookmarkEnd w:id="6"/>
     </w:p>
     <w:p>
       <w:pPr>
@@ -4257,7 +4255,7 @@
           <w:rFonts w:cs="Arial"/>
         </w:rPr>
       </w:pPr>
-      <w:bookmarkStart w:id="8" w:name="_Toc449009674"/>
+      <w:bookmarkStart w:id="7" w:name="_Toc449009674"/>
       <w:r>
         <w:rPr>
           <w:rFonts w:cs="Arial"/>
@@ -4271,7 +4269,7 @@
         </w:rPr>
         <w:t>Introduction</w:t>
       </w:r>
-      <w:bookmarkEnd w:id="8"/>
+      <w:bookmarkEnd w:id="7"/>
     </w:p>
     <w:p>
       <w:pPr>
@@ -4365,7 +4363,7 @@
           <w:rFonts w:cs="Arial"/>
         </w:rPr>
       </w:pPr>
-      <w:bookmarkStart w:id="9" w:name="_Toc449009675"/>
+      <w:bookmarkStart w:id="8" w:name="_Toc449009675"/>
       <w:r>
         <w:rPr>
           <w:rFonts w:cs="Arial"/>
@@ -4379,7 +4377,7 @@
         </w:rPr>
         <w:t>Project Description</w:t>
       </w:r>
-      <w:bookmarkEnd w:id="9"/>
+      <w:bookmarkEnd w:id="8"/>
     </w:p>
     <w:p>
       <w:pPr>
@@ -4389,7 +4387,7 @@
           <w:rFonts w:cs="Arial"/>
         </w:rPr>
       </w:pPr>
-      <w:bookmarkStart w:id="10" w:name="_Toc449009676"/>
+      <w:bookmarkStart w:id="9" w:name="_Toc449009676"/>
       <w:r>
         <w:rPr>
           <w:rFonts w:cs="Arial"/>
@@ -4408,7 +4406,7 @@
         </w:rPr>
         <w:t>Problem</w:t>
       </w:r>
-      <w:bookmarkEnd w:id="10"/>
+      <w:bookmarkEnd w:id="9"/>
     </w:p>
     <w:p>
       <w:pPr>
@@ -4451,7 +4449,7 @@
           <w:rFonts w:cs="Arial"/>
         </w:rPr>
       </w:pPr>
-      <w:bookmarkStart w:id="11" w:name="_Toc449009677"/>
+      <w:bookmarkStart w:id="10" w:name="_Toc449009677"/>
       <w:r>
         <w:rPr>
           <w:rFonts w:cs="Arial"/>
@@ -4488,7 +4486,7 @@
         </w:rPr>
         <w:t xml:space="preserve"> Project</w:t>
       </w:r>
-      <w:bookmarkEnd w:id="11"/>
+      <w:bookmarkEnd w:id="10"/>
     </w:p>
     <w:p>
       <w:pPr>
@@ -4549,7 +4547,7 @@
           <w:rFonts w:cs="Arial"/>
         </w:rPr>
       </w:pPr>
-      <w:bookmarkStart w:id="12" w:name="_Toc449009678"/>
+      <w:bookmarkStart w:id="11" w:name="_Toc449009678"/>
       <w:r>
         <w:rPr>
           <w:rFonts w:cs="Arial"/>
@@ -4568,7 +4566,7 @@
         </w:rPr>
         <w:t>Project Scope</w:t>
       </w:r>
-      <w:bookmarkEnd w:id="12"/>
+      <w:bookmarkEnd w:id="11"/>
     </w:p>
     <w:p>
       <w:pPr>
@@ -4582,14 +4580,7 @@
         <w:rPr>
           <w:rFonts w:ascii="Arial" w:hAnsi="Arial" w:cs="Arial"/>
         </w:rPr>
-        <w:t xml:space="preserve">There are two main </w:t>
-      </w:r>
-      <w:proofErr w:type="spellStart"/>
-      <w:r>
-        <w:rPr>
-          <w:rFonts w:ascii="Arial" w:hAnsi="Arial" w:cs="Arial"/>
-        </w:rPr>
-        <w:t>software</w:t>
+        <w:t>There are two main software</w:t>
       </w:r>
       <w:r>
         <w:rPr>
@@ -4597,7 +4588,6 @@
         </w:rPr>
         <w:t>s</w:t>
       </w:r>
-      <w:proofErr w:type="spellEnd"/>
       <w:r>
         <w:rPr>
           <w:rFonts w:ascii="Arial" w:hAnsi="Arial" w:cs="Arial"/>
@@ -4613,7 +4603,7 @@
           <w:rFonts w:cs="Arial"/>
         </w:rPr>
       </w:pPr>
-      <w:bookmarkStart w:id="13" w:name="_Toc449009679"/>
+      <w:bookmarkStart w:id="12" w:name="_Toc449009679"/>
       <w:r>
         <w:rPr>
           <w:rFonts w:cs="Arial"/>
@@ -4633,7 +4623,7 @@
         </w:rPr>
         <w:t xml:space="preserve"> </w:t>
       </w:r>
-      <w:bookmarkEnd w:id="13"/>
+      <w:bookmarkEnd w:id="12"/>
       <w:r>
         <w:rPr>
           <w:rFonts w:cs="Arial"/>
@@ -4649,7 +4639,7 @@
           <w:rFonts w:cs="Arial"/>
         </w:rPr>
       </w:pPr>
-      <w:bookmarkStart w:id="14" w:name="_Toc449009680"/>
+      <w:bookmarkStart w:id="13" w:name="_Toc449009680"/>
       <w:r>
         <w:rPr>
           <w:rFonts w:cs="Arial"/>
@@ -4668,7 +4658,7 @@
         </w:rPr>
         <w:t>Database</w:t>
       </w:r>
-      <w:bookmarkEnd w:id="14"/>
+      <w:bookmarkEnd w:id="13"/>
     </w:p>
     <w:p>
       <w:pPr>
@@ -4682,21 +4672,7 @@
         <w:rPr>
           <w:rFonts w:ascii="Arial" w:hAnsi="Arial" w:cs="Arial"/>
         </w:rPr>
-        <w:t xml:space="preserve">Both mobile and web applications are dependent on a common MySQL database, which was set up remotely with Host-gator; an online web hosting service. The database management tool provided was PHPMYADMIN. It has its own graphical user interface for creating and modifying databases and tables as well as a command line console for running queries as desired by the user. The role of the database in the overall system is to store basic user information like username, full name, email address </w:t>
-      </w:r>
-      <w:proofErr w:type="spellStart"/>
-      <w:r>
-        <w:rPr>
-          <w:rFonts w:ascii="Arial" w:hAnsi="Arial" w:cs="Arial"/>
-        </w:rPr>
-        <w:t>etc</w:t>
-      </w:r>
-      <w:proofErr w:type="spellEnd"/>
-      <w:r>
-        <w:rPr>
-          <w:rFonts w:ascii="Arial" w:hAnsi="Arial" w:cs="Arial"/>
-        </w:rPr>
-        <w:t xml:space="preserve"> and also </w:t>
+        <w:t xml:space="preserve">Both mobile and web applications are dependent on a common MySQL database, which was set up remotely with Host-gator; an online web hosting service. The database management tool provided was PHPMYADMIN. It has its own graphical user interface for creating and modifying databases and tables as well as a command line console for running queries as desired by the user. The role of the database in the overall system is to store basic user information like username, full name, email address etc and also </w:t>
       </w:r>
       <w:r>
         <w:rPr>
@@ -4731,7 +4707,7 @@
           <w:rFonts w:cs="Arial"/>
         </w:rPr>
       </w:pPr>
-      <w:bookmarkStart w:id="15" w:name="_Toc449009681"/>
+      <w:bookmarkStart w:id="14" w:name="_Toc449009681"/>
       <w:r>
         <w:rPr>
           <w:rFonts w:cs="Arial"/>
@@ -4768,7 +4744,7 @@
         </w:rPr>
         <w:t>lication</w:t>
       </w:r>
-      <w:bookmarkEnd w:id="15"/>
+      <w:bookmarkEnd w:id="14"/>
     </w:p>
     <w:p>
       <w:pPr>
@@ -4801,7 +4777,7 @@
           <w:rFonts w:cs="Arial"/>
         </w:rPr>
       </w:pPr>
-      <w:bookmarkStart w:id="16" w:name="_Toc449009682"/>
+      <w:bookmarkStart w:id="15" w:name="_Toc449009682"/>
       <w:r>
         <w:rPr>
           <w:rFonts w:cs="Arial"/>
@@ -4820,7 +4796,7 @@
         </w:rPr>
         <w:t xml:space="preserve">Web </w:t>
       </w:r>
-      <w:bookmarkEnd w:id="16"/>
+      <w:bookmarkEnd w:id="15"/>
       <w:r>
         <w:rPr>
           <w:rFonts w:cs="Arial"/>
@@ -4901,21 +4877,7 @@
         <w:rPr>
           <w:rFonts w:ascii="Arial" w:hAnsi="Arial" w:cs="Arial"/>
         </w:rPr>
-        <w:t xml:space="preserve"> design and </w:t>
-      </w:r>
-      <w:proofErr w:type="spellStart"/>
-      <w:r>
-        <w:rPr>
-          <w:rFonts w:ascii="Arial" w:hAnsi="Arial" w:cs="Arial"/>
-        </w:rPr>
-        <w:t>Javascript</w:t>
-      </w:r>
-      <w:proofErr w:type="spellEnd"/>
-      <w:r>
-        <w:rPr>
-          <w:rFonts w:ascii="Arial" w:hAnsi="Arial" w:cs="Arial"/>
-        </w:rPr>
-        <w:t xml:space="preserve"> for the behavioral aspect of the user interface, while other back end server-side languages were used like PHP and MySQL for database communications. From the overall project design, the hardware only fits into the system when used on the web application for student authentication and item scanning.</w:t>
+        <w:t xml:space="preserve"> design and Javascript for the behavioral aspect of the user interface, while other back end server-side languages were used like PHP and MySQL for database communications. From the overall project design, the hardware only fits into the system when used on the web application for student authentication and item scanning.</w:t>
       </w:r>
     </w:p>
     <w:p>
@@ -4926,7 +4888,7 @@
           <w:rFonts w:cs="Arial"/>
         </w:rPr>
       </w:pPr>
-      <w:bookmarkStart w:id="17" w:name="_Toc449009683"/>
+      <w:bookmarkStart w:id="16" w:name="_Toc449009683"/>
       <w:r>
         <w:rPr>
           <w:rFonts w:cs="Arial"/>
@@ -4945,7 +4907,7 @@
         </w:rPr>
         <w:t xml:space="preserve">4.4 </w:t>
       </w:r>
-      <w:bookmarkEnd w:id="17"/>
+      <w:bookmarkEnd w:id="16"/>
       <w:r>
         <w:rPr>
           <w:rFonts w:cs="Arial"/>
@@ -5000,7 +4962,7 @@
           <w:rFonts w:cs="Arial"/>
         </w:rPr>
       </w:pPr>
-      <w:bookmarkStart w:id="18" w:name="_Toc449009684"/>
+      <w:bookmarkStart w:id="17" w:name="_Toc449009684"/>
       <w:r>
         <w:rPr>
           <w:rFonts w:cs="Arial"/>
@@ -5013,7 +4975,7 @@
         </w:rPr>
         <w:t xml:space="preserve">4.5 </w:t>
       </w:r>
-      <w:bookmarkEnd w:id="18"/>
+      <w:bookmarkEnd w:id="17"/>
       <w:r>
         <w:rPr>
           <w:rFonts w:cs="Arial"/>
@@ -5050,7 +5012,7 @@
           <w:rFonts w:cs="Arial"/>
         </w:rPr>
       </w:pPr>
-      <w:bookmarkStart w:id="19" w:name="_Toc449009685"/>
+      <w:bookmarkStart w:id="18" w:name="_Toc449009685"/>
       <w:r>
         <w:rPr>
           <w:rFonts w:cs="Arial"/>
@@ -5063,7 +5025,7 @@
         </w:rPr>
         <w:t xml:space="preserve"> </w:t>
       </w:r>
-      <w:bookmarkEnd w:id="19"/>
+      <w:bookmarkEnd w:id="18"/>
       <w:r>
         <w:rPr>
           <w:rFonts w:cs="Arial"/>
@@ -5079,7 +5041,7 @@
           <w:rFonts w:cs="Arial"/>
         </w:rPr>
       </w:pPr>
-      <w:bookmarkStart w:id="20" w:name="_Toc449009686"/>
+      <w:bookmarkStart w:id="19" w:name="_Toc449009686"/>
       <w:r>
         <w:rPr>
           <w:rFonts w:cs="Arial"/>
@@ -5092,7 +5054,7 @@
         </w:rPr>
         <w:t>1 Bill of Materials</w:t>
       </w:r>
-      <w:bookmarkEnd w:id="20"/>
+      <w:bookmarkEnd w:id="19"/>
     </w:p>
     <w:p>
       <w:pPr>
@@ -5252,7 +5214,7 @@
           <w:rFonts w:cs="Arial"/>
         </w:rPr>
       </w:pPr>
-      <w:bookmarkStart w:id="21" w:name="_Toc449009687"/>
+      <w:bookmarkStart w:id="20" w:name="_Toc449009687"/>
       <w:r>
         <w:rPr>
           <w:rFonts w:cs="Arial"/>
@@ -5265,7 +5227,7 @@
         </w:rPr>
         <w:t>.2 Time Commitment</w:t>
       </w:r>
-      <w:bookmarkEnd w:id="21"/>
+      <w:bookmarkEnd w:id="20"/>
     </w:p>
     <w:p>
       <w:pPr>
@@ -5362,7 +5324,7 @@
           <w:rFonts w:cs="Arial"/>
         </w:rPr>
       </w:pPr>
-      <w:bookmarkStart w:id="22" w:name="_Toc449009688"/>
+      <w:bookmarkStart w:id="21" w:name="_Toc449009688"/>
       <w:r>
         <w:rPr>
           <w:rFonts w:cs="Arial"/>
@@ -5375,7 +5337,7 @@
         </w:rPr>
         <w:t>.3 Mechanical Assembly</w:t>
       </w:r>
-      <w:bookmarkEnd w:id="22"/>
+      <w:bookmarkEnd w:id="21"/>
     </w:p>
     <w:p>
       <w:pPr>
@@ -5866,25 +5828,7 @@
           <w:szCs w:val="24"/>
           <w:lang w:eastAsia="ja-JP"/>
         </w:rPr>
-        <w:t xml:space="preserve">The database management tool provided by HostGator is </w:t>
-      </w:r>
-      <w:proofErr w:type="spellStart"/>
-      <w:r>
-        <w:rPr>
-          <w:rFonts w:ascii="Arial" w:eastAsia="Times New Roman" w:hAnsi="Arial" w:cs="Arial"/>
-          <w:szCs w:val="24"/>
-          <w:lang w:eastAsia="ja-JP"/>
-        </w:rPr>
-        <w:t>PHPMyAdmin</w:t>
-      </w:r>
-      <w:proofErr w:type="spellEnd"/>
-      <w:r>
-        <w:rPr>
-          <w:rFonts w:ascii="Arial" w:eastAsia="Times New Roman" w:hAnsi="Arial" w:cs="Arial"/>
-          <w:szCs w:val="24"/>
-          <w:lang w:eastAsia="ja-JP"/>
-        </w:rPr>
-        <w:t>. Before setting up the database, the team did a lot of paper work during the conceptual design process. We agreed on the kind of information to be stored as well as their relationships before beginning the set-up stage. Our database consists of 4 tables listed and described below:</w:t>
+        <w:t>The database management tool provided by HostGator is PHPMyAdmin. Before setting up the database, the team did a lot of paper work during the conceptual design process. We agreed on the kind of information to be stored as well as their relationships before beginning the set-up stage. Our database consists of 4 tables listed and described below:</w:t>
       </w:r>
     </w:p>
     <w:p>
@@ -6286,7 +6230,7 @@
         </w:rPr>
         <w:t>Code Editor tool.</w:t>
       </w:r>
-      <w:bookmarkStart w:id="23" w:name="_Toc449009689"/>
+      <w:bookmarkStart w:id="22" w:name="_Toc449009689"/>
       <w:r>
         <w:rPr>
           <w:rFonts w:ascii="Arial" w:eastAsia="Times New Roman" w:hAnsi="Arial" w:cs="Arial"/>
@@ -6320,7 +6264,6 @@
         <w:t xml:space="preserve">It can be accessed online at </w:t>
       </w:r>
       <w:hyperlink r:id="rId12" w:history="1">
-        <w:proofErr w:type="spellStart"/>
         <w:r>
           <w:rPr>
             <w:rStyle w:val="Hyperlink"/>
@@ -6330,7 +6273,6 @@
           </w:rPr>
           <w:t>Partscribdatabase.tech</w:t>
         </w:r>
-        <w:proofErr w:type="spellEnd"/>
       </w:hyperlink>
       <w:r>
         <w:rPr>
@@ -6403,7 +6345,7 @@
         <w:t xml:space="preserve"> Both mobile and web apps are also designed to interact with the same online database.</w:t>
       </w:r>
     </w:p>
-    <w:bookmarkEnd w:id="23"/>
+    <w:bookmarkEnd w:id="22"/>
     <w:p>
       <w:pPr>
         <w:pStyle w:val="Heading3"/>
@@ -6437,21 +6379,7 @@
         <w:rPr>
           <w:rFonts w:ascii="Arial" w:hAnsi="Arial" w:cs="Arial"/>
         </w:rPr>
-        <w:t xml:space="preserve">Soldering deliverable, a schematic was provided which was expected to be edited and 3D printed. A step by step procedure was also given, as well as some materials for the first soldering project. Upon completion, some </w:t>
-      </w:r>
-      <w:proofErr w:type="spellStart"/>
-      <w:r>
-        <w:rPr>
-          <w:rFonts w:ascii="Arial" w:hAnsi="Arial" w:cs="Arial"/>
-        </w:rPr>
-        <w:t>testings</w:t>
-      </w:r>
-      <w:proofErr w:type="spellEnd"/>
-      <w:r>
-        <w:rPr>
-          <w:rFonts w:ascii="Arial" w:hAnsi="Arial" w:cs="Arial"/>
-        </w:rPr>
-        <w:t xml:space="preserve"> were done to check for short and open circuits in the finished product, before mounting the board on the Pi. Afterwards, we remotely accessed some repository files via the Pi’s command line. These files were test programs that</w:t>
+        <w:t>Soldering deliverable, a schematic was provided which was expected to be edited and 3D printed. A step by step procedure was also given, as well as some materials for the first soldering project. Upon completion, some testings were done to check for short and open circuits in the finished product, before mounting the board on the Pi. Afterwards, we remotely accessed some repository files via the Pi’s command line. These files were test programs that</w:t>
       </w:r>
       <w:r>
         <w:rPr>
@@ -6534,7 +6462,7 @@
           <w:rFonts w:cs="Arial"/>
         </w:rPr>
       </w:pPr>
-      <w:bookmarkStart w:id="24" w:name="_Toc449009690"/>
+      <w:bookmarkStart w:id="23" w:name="_Toc449009690"/>
       <w:r>
         <w:rPr>
           <w:rFonts w:cs="Arial"/>
@@ -6547,7 +6475,7 @@
         </w:rPr>
         <w:t>.5 Power Up</w:t>
       </w:r>
-      <w:bookmarkEnd w:id="24"/>
+      <w:bookmarkEnd w:id="23"/>
     </w:p>
     <w:p>
       <w:pPr>
@@ -6568,21 +6496,7 @@
           <w:rFonts w:ascii="Arial" w:hAnsi="Arial" w:cs="Arial"/>
         </w:rPr>
         <w:lastRenderedPageBreak/>
-        <w:t xml:space="preserve">on which we can use its browser to access the web application developed specifically for this project. On the software side, the web app can be accessed online using the designated domain name </w:t>
-      </w:r>
-      <w:proofErr w:type="spellStart"/>
-      <w:r>
-        <w:rPr>
-          <w:rFonts w:ascii="Arial" w:hAnsi="Arial" w:cs="Arial"/>
-        </w:rPr>
-        <w:t>partscribdatabase.tech</w:t>
-      </w:r>
-      <w:proofErr w:type="spellEnd"/>
-      <w:r>
-        <w:rPr>
-          <w:rFonts w:ascii="Arial" w:hAnsi="Arial" w:cs="Arial"/>
-        </w:rPr>
-        <w:t xml:space="preserve">. And finally, the mobile application can be accessed by downloading it online off the Google Play app store. The database is </w:t>
+        <w:t xml:space="preserve">on which we can use its browser to access the web application developed specifically for this project. On the software side, the web app can be accessed online using the designated domain name partscribdatabase.tech. And finally, the mobile application can be accessed by downloading it online off the Google Play app store. The database is </w:t>
       </w:r>
       <w:r>
         <w:rPr>
@@ -6623,7 +6537,7 @@
           <w:rFonts w:cs="Arial"/>
         </w:rPr>
       </w:pPr>
-      <w:bookmarkStart w:id="25" w:name="_Toc449009691"/>
+      <w:bookmarkStart w:id="24" w:name="_Toc449009691"/>
       <w:r>
         <w:rPr>
           <w:rFonts w:cs="Arial"/>
@@ -6636,7 +6550,7 @@
         </w:rPr>
         <w:t>.6 Unit Testing</w:t>
       </w:r>
-      <w:bookmarkEnd w:id="25"/>
+      <w:bookmarkEnd w:id="24"/>
     </w:p>
     <w:p>
       <w:pPr>
@@ -6661,7 +6575,7 @@
           <w:rFonts w:cs="Arial"/>
         </w:rPr>
       </w:pPr>
-      <w:bookmarkStart w:id="26" w:name="_Toc449009692"/>
+      <w:bookmarkStart w:id="25" w:name="_Toc449009692"/>
       <w:r>
         <w:rPr>
           <w:rFonts w:cs="Arial"/>
@@ -6674,7 +6588,7 @@
         </w:rPr>
         <w:t>.7 Production Testing</w:t>
       </w:r>
-      <w:bookmarkEnd w:id="26"/>
+      <w:bookmarkEnd w:id="25"/>
     </w:p>
     <w:p>
       <w:pPr>
@@ -6695,21 +6609,7 @@
           <w:rFonts w:ascii="Arial" w:hAnsi="Arial" w:cs="Arial"/>
         </w:rPr>
         <w:lastRenderedPageBreak/>
-        <w:t xml:space="preserve">manually entered into the database. Other phases of the production testing were editing user profile settings, signing off and returning mock crib items, as well as inventory update activities. These </w:t>
-      </w:r>
-      <w:proofErr w:type="spellStart"/>
-      <w:r>
-        <w:rPr>
-          <w:rFonts w:ascii="Arial" w:hAnsi="Arial" w:cs="Arial"/>
-        </w:rPr>
-        <w:t>testings</w:t>
-      </w:r>
-      <w:proofErr w:type="spellEnd"/>
-      <w:r>
-        <w:rPr>
-          <w:rFonts w:ascii="Arial" w:hAnsi="Arial" w:cs="Arial"/>
-        </w:rPr>
-        <w:t xml:space="preserve"> were done on both mobile and web applications.</w:t>
+        <w:t>manually entered into the database. Other phases of the production testing were editing user profile settings, signing off and returning mock crib items, as well as inventory update activities. These testings were done on both mobile and web applications.</w:t>
       </w:r>
     </w:p>
     <w:p>
@@ -6721,7 +6621,7 @@
           <w:sz w:val="24"/>
         </w:rPr>
       </w:pPr>
-      <w:bookmarkStart w:id="27" w:name="_Toc449009693"/>
+      <w:bookmarkStart w:id="26" w:name="_Toc449009693"/>
       <w:r>
         <w:rPr>
           <w:rFonts w:cs="Arial"/>
@@ -6743,7 +6643,7 @@
         </w:rPr>
         <w:t>Problems Encountered</w:t>
       </w:r>
-      <w:bookmarkEnd w:id="27"/>
+      <w:bookmarkEnd w:id="26"/>
     </w:p>
     <w:p>
       <w:pPr>
@@ -6754,7 +6654,7 @@
           <w:sz w:val="24"/>
         </w:rPr>
       </w:pPr>
-      <w:bookmarkStart w:id="28" w:name="_Toc449009699"/>
+      <w:bookmarkStart w:id="27" w:name="_Toc449009699"/>
       <w:r>
         <w:rPr>
           <w:rFonts w:cs="Arial"/>
@@ -6776,7 +6676,7 @@
         </w:rPr>
         <w:t>Approaches</w:t>
       </w:r>
-      <w:bookmarkEnd w:id="28"/>
+      <w:bookmarkEnd w:id="27"/>
     </w:p>
     <w:p>
       <w:pPr>
@@ -6788,8 +6688,8 @@
           <w:szCs w:val="26"/>
         </w:rPr>
       </w:pPr>
-      <w:bookmarkStart w:id="29" w:name="_Toc440546229"/>
-      <w:bookmarkStart w:id="30" w:name="_Toc449009711"/>
+      <w:bookmarkStart w:id="28" w:name="_Toc440546229"/>
+      <w:bookmarkStart w:id="29" w:name="_Toc449009711"/>
       <w:r>
         <w:rPr>
           <w:rFonts w:cs="Arial"/>
@@ -6798,7 +6698,7 @@
         </w:rPr>
         <w:t xml:space="preserve">3. </w:t>
       </w:r>
-      <w:bookmarkEnd w:id="29"/>
+      <w:bookmarkEnd w:id="28"/>
       <w:r>
         <w:rPr>
           <w:rFonts w:cs="Arial"/>
@@ -6807,7 +6707,7 @@
         </w:rPr>
         <w:t>Progress Reports</w:t>
       </w:r>
-      <w:bookmarkEnd w:id="30"/>
+      <w:bookmarkEnd w:id="29"/>
     </w:p>
     <w:p>
       <w:pPr>
@@ -6817,14 +6717,14 @@
           <w:rFonts w:cs="Arial"/>
         </w:rPr>
       </w:pPr>
-      <w:bookmarkStart w:id="31" w:name="_Toc449009712"/>
+      <w:bookmarkStart w:id="30" w:name="_Toc449009712"/>
       <w:r>
         <w:rPr>
           <w:rFonts w:cs="Arial"/>
         </w:rPr>
         <w:t>3.1 Report 1</w:t>
       </w:r>
-      <w:bookmarkEnd w:id="31"/>
+      <w:bookmarkEnd w:id="30"/>
     </w:p>
     <w:tbl>
       <w:tblPr>
@@ -6973,23 +6873,7 @@
                 <w:rFonts w:ascii="Arial" w:eastAsia="Times New Roman" w:hAnsi="Arial" w:cs="Arial"/>
                 <w:lang w:eastAsia="en-CA"/>
               </w:rPr>
-              <w:t xml:space="preserve">To: Kristian </w:t>
-            </w:r>
-            <w:proofErr w:type="spellStart"/>
-            <w:r>
-              <w:rPr>
-                <w:rFonts w:ascii="Arial" w:eastAsia="Times New Roman" w:hAnsi="Arial" w:cs="Arial"/>
-                <w:lang w:eastAsia="en-CA"/>
-              </w:rPr>
-              <w:t>Medri</w:t>
-            </w:r>
-            <w:proofErr w:type="spellEnd"/>
-            <w:r>
-              <w:rPr>
-                <w:rFonts w:ascii="Arial" w:eastAsia="Times New Roman" w:hAnsi="Arial" w:cs="Arial"/>
-                <w:lang w:eastAsia="en-CA"/>
-              </w:rPr>
-              <w:t xml:space="preserve"> </w:t>
+              <w:t xml:space="preserve">To: Kristian Medri </w:t>
             </w:r>
             <w:hyperlink r:id="rId14" w:history="1">
               <w:r>
@@ -7195,21 +7079,7 @@
                     <w:rPr>
                       <w:rFonts w:ascii="Arial" w:hAnsi="Arial" w:cs="Arial"/>
                     </w:rPr>
-                    <w:t xml:space="preserve">dentification readers will be more convenient for the student authentication process. We tried to decide between </w:t>
-                  </w:r>
-                  <w:proofErr w:type="spellStart"/>
-                  <w:r>
-                    <w:rPr>
-                      <w:rFonts w:ascii="Arial" w:hAnsi="Arial" w:cs="Arial"/>
-                    </w:rPr>
-                    <w:t>Mohand’s</w:t>
-                  </w:r>
-                  <w:proofErr w:type="spellEnd"/>
-                  <w:r>
-                    <w:rPr>
-                      <w:rFonts w:ascii="Arial" w:hAnsi="Arial" w:cs="Arial"/>
-                    </w:rPr>
-                    <w:t xml:space="preserve"> magnetic strip card reader (Swipe) and David’s USB Barcode reader (Scan). We later came to the conclusion that both readers could actually be utilized for specific purposes as described below:</w:t>
+                    <w:t>dentification readers will be more convenient for the student authentication process. We tried to decide between Mohand’s magnetic strip card reader (Swipe) and David’s USB Barcode reader (Scan). We later came to the conclusion that both readers could actually be utilized for specific purposes as described below:</w:t>
                   </w:r>
                 </w:p>
                 <w:p>
@@ -7402,21 +7272,7 @@
                     <w:rPr>
                       <w:rFonts w:ascii="Arial" w:hAnsi="Arial" w:cs="Arial"/>
                     </w:rPr>
-                    <w:t xml:space="preserve">: </w:t>
-                  </w:r>
-                  <w:proofErr w:type="spellStart"/>
-                  <w:r>
-                    <w:rPr>
-                      <w:rFonts w:ascii="Arial" w:hAnsi="Arial" w:cs="Arial"/>
-                    </w:rPr>
-                    <w:t>Tosin’s</w:t>
-                  </w:r>
-                  <w:proofErr w:type="spellEnd"/>
-                  <w:r>
-                    <w:rPr>
-                      <w:rFonts w:ascii="Arial" w:hAnsi="Arial" w:cs="Arial"/>
-                    </w:rPr>
-                    <w:t xml:space="preserve"> role in the project is to set up the user login, registration and profile settings functionality. This simply allows administrative users to login into the system, register students, make changes to their personal profile as well as carry out inventory update activities.  He successfully completed the login and registration functionality; however, he’s currently working on implementing an input validation process for the user registration and profile update aspect. This will ensure that the data entered is valid enough to be entered into the database. Based off of Austin’s </w:t>
+                    <w:t xml:space="preserve">: Tosin’s role in the project is to set up the user login, registration and profile settings functionality. This simply allows administrative users to login into the system, register students, make changes to their personal profile as well as carry out inventory update activities.  He successfully completed the login and registration functionality; however, he’s currently working on implementing an input validation process for the user registration and profile update aspect. This will ensure that the data entered is valid enough to be entered into the database. Based off of Austin’s </w:t>
                   </w:r>
                   <w:r>
                     <w:rPr>
@@ -7578,7 +7434,7 @@
           <w:rFonts w:cs="Arial"/>
         </w:rPr>
       </w:pPr>
-      <w:bookmarkStart w:id="32" w:name="_Toc449009713"/>
+      <w:bookmarkStart w:id="31" w:name="_Toc449009713"/>
       <w:r>
         <w:rPr>
           <w:rFonts w:cs="Arial"/>
@@ -7586,7 +7442,7 @@
         <w:lastRenderedPageBreak/>
         <w:t>3.2 Report 2</w:t>
       </w:r>
-      <w:bookmarkEnd w:id="32"/>
+      <w:bookmarkEnd w:id="31"/>
     </w:p>
     <w:p>
       <w:pPr>
@@ -7609,7 +7465,7 @@
           <w:rFonts w:cs="Arial"/>
         </w:rPr>
       </w:pPr>
-      <w:bookmarkStart w:id="33" w:name="_Toc449009714"/>
+      <w:bookmarkStart w:id="32" w:name="_Toc449009714"/>
       <w:r>
         <w:rPr>
           <w:rFonts w:cs="Arial"/>
@@ -7617,7 +7473,7 @@
         <w:lastRenderedPageBreak/>
         <w:t>3.3 Report 3</w:t>
       </w:r>
-      <w:bookmarkEnd w:id="33"/>
+      <w:bookmarkEnd w:id="32"/>
     </w:p>
     <w:p>
       <w:pPr>
@@ -7641,7 +7497,7 @@
           <w:szCs w:val="26"/>
         </w:rPr>
       </w:pPr>
-      <w:bookmarkStart w:id="34" w:name="_Toc449009718"/>
+      <w:bookmarkStart w:id="33" w:name="_Toc449009718"/>
       <w:r>
         <w:rPr>
           <w:rFonts w:cs="Arial"/>
@@ -7649,7 +7505,7 @@
         </w:rPr>
         <w:t>4. Conclusions</w:t>
       </w:r>
-      <w:bookmarkEnd w:id="34"/>
+      <w:bookmarkEnd w:id="33"/>
     </w:p>
     <w:p>
       <w:pPr>
@@ -7899,31 +7755,13 @@
         <w:rPr>
           <w:rFonts w:ascii="Arial" w:hAnsi="Arial" w:cs="Arial"/>
         </w:rPr>
-        <w:t xml:space="preserve"> i.e. the barcode scanner and the magnetic stripe card reader, </w:t>
-      </w:r>
-      <w:r>
-        <w:rPr>
-          <w:rFonts w:ascii="Arial" w:hAnsi="Arial" w:cs="Arial"/>
-        </w:rPr>
-        <w:t>respectively</w:t>
-      </w:r>
-      <w:r>
-        <w:rPr>
-          <w:rFonts w:ascii="Arial" w:hAnsi="Arial" w:cs="Arial"/>
-        </w:rPr>
-        <w:t xml:space="preserve"> </w:t>
-      </w:r>
-      <w:r>
-        <w:rPr>
-          <w:rFonts w:ascii="Arial" w:hAnsi="Arial" w:cs="Arial"/>
-        </w:rPr>
-        <w:t xml:space="preserve">help authenticate student identity and interpret </w:t>
-      </w:r>
-      <w:r>
-        <w:rPr>
-          <w:rFonts w:ascii="Arial" w:hAnsi="Arial" w:cs="Arial"/>
-        </w:rPr>
-        <w:t>specific ite</w:t>
+        <w:t xml:space="preserve"> i.e. the barcode scanner and the magnetic stripe card reader, respectively </w:t>
+      </w:r>
+      <w:r>
+        <w:rPr>
+          <w:rFonts w:ascii="Arial" w:hAnsi="Arial" w:cs="Arial"/>
+        </w:rPr>
+        <w:t>help authenticate student identity and interpret specific ite</w:t>
       </w:r>
       <w:r>
         <w:rPr>
@@ -7993,14 +7831,27 @@
         <w:rPr>
           <w:rFonts w:ascii="Arial" w:hAnsi="Arial" w:cs="Arial"/>
         </w:rPr>
-        <w:t>tested individually before full integration</w:t>
-      </w:r>
-      <w:r>
-        <w:rPr>
-          <w:rFonts w:ascii="Arial" w:hAnsi="Arial" w:cs="Arial"/>
-        </w:rPr>
-        <w:t>.</w:t>
-      </w:r>
+        <w:t>tested individually before full integration.</w:t>
+      </w:r>
+      <w:bookmarkStart w:id="34" w:name="_Toc449009719"/>
+    </w:p>
+    <w:p>
+      <w:pPr>
+        <w:spacing w:line="480" w:lineRule="auto"/>
+        <w:jc w:val="both"/>
+        <w:rPr>
+          <w:rFonts w:ascii="Arial" w:hAnsi="Arial" w:cs="Arial"/>
+        </w:rPr>
+      </w:pPr>
+    </w:p>
+    <w:p>
+      <w:pPr>
+        <w:spacing w:line="480" w:lineRule="auto"/>
+        <w:jc w:val="both"/>
+        <w:rPr>
+          <w:rFonts w:ascii="Arial" w:hAnsi="Arial" w:cs="Arial"/>
+        </w:rPr>
+      </w:pPr>
     </w:p>
     <w:p>
       <w:pPr>
@@ -8010,11 +7861,11 @@
           <w:rFonts w:cs="Arial"/>
         </w:rPr>
       </w:pPr>
-      <w:bookmarkStart w:id="35" w:name="_Toc449009719"/>
-      <w:r>
-        <w:rPr>
-          <w:rFonts w:cs="Arial"/>
-        </w:rPr>
+      <w:r>
+        <w:rPr>
+          <w:rFonts w:cs="Arial"/>
+        </w:rPr>
+        <w:lastRenderedPageBreak/>
         <w:t>5</w:t>
       </w:r>
       <w:r>
@@ -8023,7 +7874,7 @@
         </w:rPr>
         <w:t>. Recommendations</w:t>
       </w:r>
-      <w:bookmarkEnd w:id="35"/>
+      <w:bookmarkEnd w:id="34"/>
     </w:p>
     <w:p>
       <w:pPr>
@@ -8052,7 +7903,7 @@
           <w:rFonts w:cs="Arial"/>
         </w:rPr>
       </w:pPr>
-      <w:bookmarkStart w:id="36" w:name="_Toc449009720"/>
+      <w:bookmarkStart w:id="35" w:name="_Toc449009720"/>
       <w:r>
         <w:rPr>
           <w:rFonts w:cs="Arial"/>
@@ -8072,29 +7923,29 @@
         </w:rPr>
         <w:t>Technical References</w:t>
       </w:r>
+      <w:bookmarkEnd w:id="35"/>
+    </w:p>
+    <w:p>
+      <w:pPr>
+        <w:spacing w:line="480" w:lineRule="auto"/>
+        <w:rPr>
+          <w:rFonts w:ascii="Arial" w:hAnsi="Arial" w:cs="Arial"/>
+        </w:rPr>
+      </w:pPr>
+      <w:r>
+        <w:rPr>
+          <w:rFonts w:ascii="Arial" w:hAnsi="Arial" w:cs="Arial"/>
+        </w:rPr>
+        <w:t>Not included</w:t>
+      </w:r>
+      <w:bookmarkStart w:id="36" w:name="_GoBack"/>
       <w:bookmarkEnd w:id="36"/>
-    </w:p>
-    <w:p>
-      <w:pPr>
-        <w:spacing w:line="480" w:lineRule="auto"/>
-        <w:rPr>
-          <w:rFonts w:ascii="Arial" w:hAnsi="Arial" w:cs="Arial"/>
-        </w:rPr>
-      </w:pPr>
-      <w:r>
-        <w:rPr>
-          <w:rFonts w:ascii="Arial" w:hAnsi="Arial" w:cs="Arial"/>
-        </w:rPr>
-        <w:t>Not included yet</w:t>
-      </w:r>
-    </w:p>
-    <w:p>
-      <w:pPr>
-        <w:spacing w:line="480" w:lineRule="auto"/>
-        <w:rPr>
-          <w:rFonts w:ascii="Arial" w:hAnsi="Arial" w:cs="Arial"/>
-        </w:rPr>
-      </w:pPr>
+      <w:r>
+        <w:rPr>
+          <w:rFonts w:ascii="Arial" w:hAnsi="Arial" w:cs="Arial"/>
+        </w:rPr>
+        <w:t xml:space="preserve"> yet</w:t>
+      </w:r>
       <w:r>
         <w:rPr>
           <w:rFonts w:ascii="Arial" w:hAnsi="Arial" w:cs="Arial"/>
@@ -8125,7 +7976,6 @@
         </w:rPr>
         <w:t xml:space="preserve">. </w:t>
       </w:r>
-      <w:proofErr w:type="spellStart"/>
       <w:r>
         <w:rPr>
           <w:rFonts w:cs="Arial"/>
@@ -8133,7 +7983,6 @@
         <w:t>Appendicies</w:t>
       </w:r>
       <w:bookmarkEnd w:id="37"/>
-      <w:proofErr w:type="spellEnd"/>
       <w:r>
         <w:rPr>
           <w:rFonts w:cs="Arial"/>
@@ -8268,7 +8117,7 @@
 </file>
 
 <file path=word/endnotes.xml><?xml version="1.0" encoding="utf-8"?>
-<w:endnotes xmlns:wpc="http://schemas.microsoft.com/office/word/2010/wordprocessingCanvas" xmlns:cx="http://schemas.microsoft.com/office/drawing/2014/chartex" xmlns:cx1="http://schemas.microsoft.com/office/drawing/2015/9/8/chartex" xmlns:cx2="http://schemas.microsoft.com/office/drawing/2015/10/21/chartex" xmlns:cx3="http://schemas.microsoft.com/office/drawing/2016/5/9/chartex" xmlns:cx4="http://schemas.microsoft.com/office/drawing/2016/5/10/chartex" xmlns:cx5="http://schemas.microsoft.com/office/drawing/2016/5/11/chartex" xmlns:cx6="http://schemas.microsoft.com/office/drawing/2016/5/12/chartex" xmlns:cx7="http://schemas.microsoft.com/office/drawing/2016/5/13/chartex" xmlns:cx8="http://schemas.microsoft.com/office/drawing/2016/5/14/chartex" xmlns:mc="http://schemas.openxmlformats.org/markup-compatibility/2006" xmlns:aink="http://schemas.microsoft.com/office/drawing/2016/ink" xmlns:am3d="http://schemas.microsoft.com/office/drawing/2017/model3d" xmlns:o="urn:schemas-microsoft-com:office:office" xmlns:r="http://schemas.openxmlformats.org/officeDocument/2006/relationships" xmlns:m="http://schemas.openxmlformats.org/officeDocument/2006/math" xmlns:v="urn:schemas-microsoft-com:vml" xmlns:wp14="http://schemas.microsoft.com/office/word/2010/wordprocessingDrawing" xmlns:wp="http://schemas.openxmlformats.org/drawingml/2006/wordprocessingDrawing" xmlns:w10="urn:schemas-microsoft-com:office:word" xmlns:w="http://schemas.openxmlformats.org/wordprocessingml/2006/main" xmlns:w14="http://schemas.microsoft.com/office/word/2010/wordml" xmlns:w15="http://schemas.microsoft.com/office/word/2012/wordml" xmlns:w16cid="http://schemas.microsoft.com/office/word/2016/wordml/cid" xmlns:w16se="http://schemas.microsoft.com/office/word/2015/wordml/symex" xmlns:wpg="http://schemas.microsoft.com/office/word/2010/wordprocessingGroup" xmlns:wpi="http://schemas.microsoft.com/office/word/2010/wordprocessingInk" xmlns:wne="http://schemas.microsoft.com/office/word/2006/wordml" xmlns:wps="http://schemas.microsoft.com/office/word/2010/wordprocessingShape" mc:Ignorable="w14 w15 w16se w16cid wp14">
+<w:endnotes xmlns:wpc="http://schemas.microsoft.com/office/word/2010/wordprocessingCanvas" xmlns:mc="http://schemas.openxmlformats.org/markup-compatibility/2006" xmlns:o="urn:schemas-microsoft-com:office:office" xmlns:r="http://schemas.openxmlformats.org/officeDocument/2006/relationships" xmlns:m="http://schemas.openxmlformats.org/officeDocument/2006/math" xmlns:v="urn:schemas-microsoft-com:vml" xmlns:wp14="http://schemas.microsoft.com/office/word/2010/wordprocessingDrawing" xmlns:wp="http://schemas.openxmlformats.org/drawingml/2006/wordprocessingDrawing" xmlns:w10="urn:schemas-microsoft-com:office:word" xmlns:w="http://schemas.openxmlformats.org/wordprocessingml/2006/main" xmlns:w14="http://schemas.microsoft.com/office/word/2010/wordml" xmlns:w15="http://schemas.microsoft.com/office/word/2012/wordml" xmlns:wpg="http://schemas.microsoft.com/office/word/2010/wordprocessingGroup" xmlns:wpi="http://schemas.microsoft.com/office/word/2010/wordprocessingInk" xmlns:wne="http://schemas.microsoft.com/office/word/2006/wordml" xmlns:wps="http://schemas.microsoft.com/office/word/2010/wordprocessingShape" mc:Ignorable="w14 w15 wp14">
   <w:endnote w:type="separator" w:id="-1">
     <w:p>
       <w:pPr>
@@ -8293,7 +8142,7 @@
 </file>
 
 <file path=word/footer1.xml><?xml version="1.0" encoding="utf-8"?>
-<w:ftr xmlns:wpc="http://schemas.microsoft.com/office/word/2010/wordprocessingCanvas" xmlns:cx="http://schemas.microsoft.com/office/drawing/2014/chartex" xmlns:cx1="http://schemas.microsoft.com/office/drawing/2015/9/8/chartex" xmlns:cx2="http://schemas.microsoft.com/office/drawing/2015/10/21/chartex" xmlns:cx3="http://schemas.microsoft.com/office/drawing/2016/5/9/chartex" xmlns:cx4="http://schemas.microsoft.com/office/drawing/2016/5/10/chartex" xmlns:cx5="http://schemas.microsoft.com/office/drawing/2016/5/11/chartex" xmlns:cx6="http://schemas.microsoft.com/office/drawing/2016/5/12/chartex" xmlns:cx7="http://schemas.microsoft.com/office/drawing/2016/5/13/chartex" xmlns:cx8="http://schemas.microsoft.com/office/drawing/2016/5/14/chartex" xmlns:mc="http://schemas.openxmlformats.org/markup-compatibility/2006" xmlns:aink="http://schemas.microsoft.com/office/drawing/2016/ink" xmlns:am3d="http://schemas.microsoft.com/office/drawing/2017/model3d" xmlns:o="urn:schemas-microsoft-com:office:office" xmlns:r="http://schemas.openxmlformats.org/officeDocument/2006/relationships" xmlns:m="http://schemas.openxmlformats.org/officeDocument/2006/math" xmlns:v="urn:schemas-microsoft-com:vml" xmlns:wp14="http://schemas.microsoft.com/office/word/2010/wordprocessingDrawing" xmlns:wp="http://schemas.openxmlformats.org/drawingml/2006/wordprocessingDrawing" xmlns:w10="urn:schemas-microsoft-com:office:word" xmlns:w="http://schemas.openxmlformats.org/wordprocessingml/2006/main" xmlns:w14="http://schemas.microsoft.com/office/word/2010/wordml" xmlns:w15="http://schemas.microsoft.com/office/word/2012/wordml" xmlns:w16cid="http://schemas.microsoft.com/office/word/2016/wordml/cid" xmlns:w16se="http://schemas.microsoft.com/office/word/2015/wordml/symex" xmlns:wpg="http://schemas.microsoft.com/office/word/2010/wordprocessingGroup" xmlns:wpi="http://schemas.microsoft.com/office/word/2010/wordprocessingInk" xmlns:wne="http://schemas.microsoft.com/office/word/2006/wordml" xmlns:wps="http://schemas.microsoft.com/office/word/2010/wordprocessingShape" mc:Ignorable="w14 w15 w16se w16cid wp14">
+<w:ftr xmlns:wpc="http://schemas.microsoft.com/office/word/2010/wordprocessingCanvas" xmlns:mc="http://schemas.openxmlformats.org/markup-compatibility/2006" xmlns:o="urn:schemas-microsoft-com:office:office" xmlns:r="http://schemas.openxmlformats.org/officeDocument/2006/relationships" xmlns:m="http://schemas.openxmlformats.org/officeDocument/2006/math" xmlns:v="urn:schemas-microsoft-com:vml" xmlns:wp14="http://schemas.microsoft.com/office/word/2010/wordprocessingDrawing" xmlns:wp="http://schemas.openxmlformats.org/drawingml/2006/wordprocessingDrawing" xmlns:w10="urn:schemas-microsoft-com:office:word" xmlns:w="http://schemas.openxmlformats.org/wordprocessingml/2006/main" xmlns:w14="http://schemas.microsoft.com/office/word/2010/wordml" xmlns:w15="http://schemas.microsoft.com/office/word/2012/wordml" xmlns:wpg="http://schemas.microsoft.com/office/word/2010/wordprocessingGroup" xmlns:wpi="http://schemas.microsoft.com/office/word/2010/wordprocessingInk" xmlns:wne="http://schemas.microsoft.com/office/word/2006/wordml" xmlns:wps="http://schemas.microsoft.com/office/word/2010/wordprocessingShape" mc:Ignorable="w14 w15 wp14">
   <w:sdt>
     <w:sdtPr>
       <w:id w:val="-1491781164"/>
@@ -8322,7 +8171,7 @@
           <w:rPr>
             <w:noProof/>
           </w:rPr>
-          <w:t>1</w:t>
+          <w:t>17</w:t>
         </w:r>
         <w:r>
           <w:rPr>
@@ -8342,7 +8191,7 @@
 </file>
 
 <file path=word/footnotes.xml><?xml version="1.0" encoding="utf-8"?>
-<w:footnotes xmlns:wpc="http://schemas.microsoft.com/office/word/2010/wordprocessingCanvas" xmlns:cx="http://schemas.microsoft.com/office/drawing/2014/chartex" xmlns:cx1="http://schemas.microsoft.com/office/drawing/2015/9/8/chartex" xmlns:cx2="http://schemas.microsoft.com/office/drawing/2015/10/21/chartex" xmlns:cx3="http://schemas.microsoft.com/office/drawing/2016/5/9/chartex" xmlns:cx4="http://schemas.microsoft.com/office/drawing/2016/5/10/chartex" xmlns:cx5="http://schemas.microsoft.com/office/drawing/2016/5/11/chartex" xmlns:cx6="http://schemas.microsoft.com/office/drawing/2016/5/12/chartex" xmlns:cx7="http://schemas.microsoft.com/office/drawing/2016/5/13/chartex" xmlns:cx8="http://schemas.microsoft.com/office/drawing/2016/5/14/chartex" xmlns:mc="http://schemas.openxmlformats.org/markup-compatibility/2006" xmlns:aink="http://schemas.microsoft.com/office/drawing/2016/ink" xmlns:am3d="http://schemas.microsoft.com/office/drawing/2017/model3d" xmlns:o="urn:schemas-microsoft-com:office:office" xmlns:r="http://schemas.openxmlformats.org/officeDocument/2006/relationships" xmlns:m="http://schemas.openxmlformats.org/officeDocument/2006/math" xmlns:v="urn:schemas-microsoft-com:vml" xmlns:wp14="http://schemas.microsoft.com/office/word/2010/wordprocessingDrawing" xmlns:wp="http://schemas.openxmlformats.org/drawingml/2006/wordprocessingDrawing" xmlns:w10="urn:schemas-microsoft-com:office:word" xmlns:w="http://schemas.openxmlformats.org/wordprocessingml/2006/main" xmlns:w14="http://schemas.microsoft.com/office/word/2010/wordml" xmlns:w15="http://schemas.microsoft.com/office/word/2012/wordml" xmlns:w16cid="http://schemas.microsoft.com/office/word/2016/wordml/cid" xmlns:w16se="http://schemas.microsoft.com/office/word/2015/wordml/symex" xmlns:wpg="http://schemas.microsoft.com/office/word/2010/wordprocessingGroup" xmlns:wpi="http://schemas.microsoft.com/office/word/2010/wordprocessingInk" xmlns:wne="http://schemas.microsoft.com/office/word/2006/wordml" xmlns:wps="http://schemas.microsoft.com/office/word/2010/wordprocessingShape" mc:Ignorable="w14 w15 w16se w16cid wp14">
+<w:footnotes xmlns:wpc="http://schemas.microsoft.com/office/word/2010/wordprocessingCanvas" xmlns:mc="http://schemas.openxmlformats.org/markup-compatibility/2006" xmlns:o="urn:schemas-microsoft-com:office:office" xmlns:r="http://schemas.openxmlformats.org/officeDocument/2006/relationships" xmlns:m="http://schemas.openxmlformats.org/officeDocument/2006/math" xmlns:v="urn:schemas-microsoft-com:vml" xmlns:wp14="http://schemas.microsoft.com/office/word/2010/wordprocessingDrawing" xmlns:wp="http://schemas.openxmlformats.org/drawingml/2006/wordprocessingDrawing" xmlns:w10="urn:schemas-microsoft-com:office:word" xmlns:w="http://schemas.openxmlformats.org/wordprocessingml/2006/main" xmlns:w14="http://schemas.microsoft.com/office/word/2010/wordml" xmlns:w15="http://schemas.microsoft.com/office/word/2012/wordml" xmlns:wpg="http://schemas.microsoft.com/office/word/2010/wordprocessingGroup" xmlns:wpi="http://schemas.microsoft.com/office/word/2010/wordprocessingInk" xmlns:wne="http://schemas.microsoft.com/office/word/2006/wordml" xmlns:wps="http://schemas.microsoft.com/office/word/2010/wordprocessingShape" mc:Ignorable="w14 w15 wp14">
   <w:footnote w:type="separator" w:id="-1">
     <w:p>
       <w:pPr>
@@ -8367,7 +8216,7 @@
 </file>
 
 <file path=word/numbering.xml><?xml version="1.0" encoding="utf-8"?>
-<w:numbering xmlns:wpc="http://schemas.microsoft.com/office/word/2010/wordprocessingCanvas" xmlns:cx="http://schemas.microsoft.com/office/drawing/2014/chartex" xmlns:cx1="http://schemas.microsoft.com/office/drawing/2015/9/8/chartex" xmlns:cx2="http://schemas.microsoft.com/office/drawing/2015/10/21/chartex" xmlns:cx3="http://schemas.microsoft.com/office/drawing/2016/5/9/chartex" xmlns:cx4="http://schemas.microsoft.com/office/drawing/2016/5/10/chartex" xmlns:cx5="http://schemas.microsoft.com/office/drawing/2016/5/11/chartex" xmlns:cx6="http://schemas.microsoft.com/office/drawing/2016/5/12/chartex" xmlns:cx7="http://schemas.microsoft.com/office/drawing/2016/5/13/chartex" xmlns:cx8="http://schemas.microsoft.com/office/drawing/2016/5/14/chartex" xmlns:mc="http://schemas.openxmlformats.org/markup-compatibility/2006" xmlns:aink="http://schemas.microsoft.com/office/drawing/2016/ink" xmlns:am3d="http://schemas.microsoft.com/office/drawing/2017/model3d" xmlns:o="urn:schemas-microsoft-com:office:office" xmlns:r="http://schemas.openxmlformats.org/officeDocument/2006/relationships" xmlns:m="http://schemas.openxmlformats.org/officeDocument/2006/math" xmlns:v="urn:schemas-microsoft-com:vml" xmlns:wp14="http://schemas.microsoft.com/office/word/2010/wordprocessingDrawing" xmlns:wp="http://schemas.openxmlformats.org/drawingml/2006/wordprocessingDrawing" xmlns:w10="urn:schemas-microsoft-com:office:word" xmlns:w="http://schemas.openxmlformats.org/wordprocessingml/2006/main" xmlns:w14="http://schemas.microsoft.com/office/word/2010/wordml" xmlns:w15="http://schemas.microsoft.com/office/word/2012/wordml" xmlns:w16cid="http://schemas.microsoft.com/office/word/2016/wordml/cid" xmlns:w16se="http://schemas.microsoft.com/office/word/2015/wordml/symex" xmlns:wpg="http://schemas.microsoft.com/office/word/2010/wordprocessingGroup" xmlns:wpi="http://schemas.microsoft.com/office/word/2010/wordprocessingInk" xmlns:wne="http://schemas.microsoft.com/office/word/2006/wordml" xmlns:wps="http://schemas.microsoft.com/office/word/2010/wordprocessingShape" mc:Ignorable="w14 w15 w16se w16cid wp14">
+<w:numbering xmlns:wpc="http://schemas.microsoft.com/office/word/2010/wordprocessingCanvas" xmlns:mc="http://schemas.openxmlformats.org/markup-compatibility/2006" xmlns:o="urn:schemas-microsoft-com:office:office" xmlns:r="http://schemas.openxmlformats.org/officeDocument/2006/relationships" xmlns:m="http://schemas.openxmlformats.org/officeDocument/2006/math" xmlns:v="urn:schemas-microsoft-com:vml" xmlns:wp14="http://schemas.microsoft.com/office/word/2010/wordprocessingDrawing" xmlns:wp="http://schemas.openxmlformats.org/drawingml/2006/wordprocessingDrawing" xmlns:w10="urn:schemas-microsoft-com:office:word" xmlns:w="http://schemas.openxmlformats.org/wordprocessingml/2006/main" xmlns:w14="http://schemas.microsoft.com/office/word/2010/wordml" xmlns:w15="http://schemas.microsoft.com/office/word/2012/wordml" xmlns:wpg="http://schemas.microsoft.com/office/word/2010/wordprocessingGroup" xmlns:wpi="http://schemas.microsoft.com/office/word/2010/wordprocessingInk" xmlns:wne="http://schemas.microsoft.com/office/word/2006/wordml" xmlns:wps="http://schemas.microsoft.com/office/word/2010/wordprocessingShape" mc:Ignorable="w14 w15 wp14">
   <w:abstractNum w:abstractNumId="0" w15:restartNumberingAfterBreak="0">
     <w:nsid w:val="C43748D5"/>
     <w:multiLevelType w:val="hybridMultilevel"/>
@@ -9613,7 +9462,7 @@
 </file>
 
 <file path=word/styles.xml><?xml version="1.0" encoding="utf-8"?>
-<w:styles xmlns:mc="http://schemas.openxmlformats.org/markup-compatibility/2006" xmlns:r="http://schemas.openxmlformats.org/officeDocument/2006/relationships" xmlns:w="http://schemas.openxmlformats.org/wordprocessingml/2006/main" xmlns:w14="http://schemas.microsoft.com/office/word/2010/wordml" xmlns:w15="http://schemas.microsoft.com/office/word/2012/wordml" xmlns:w16cid="http://schemas.microsoft.com/office/word/2016/wordml/cid" xmlns:w16se="http://schemas.microsoft.com/office/word/2015/wordml/symex" mc:Ignorable="w14 w15 w16se w16cid">
+<w:styles xmlns:mc="http://schemas.openxmlformats.org/markup-compatibility/2006" xmlns:r="http://schemas.openxmlformats.org/officeDocument/2006/relationships" xmlns:w="http://schemas.openxmlformats.org/wordprocessingml/2006/main" xmlns:w14="http://schemas.microsoft.com/office/word/2010/wordml" xmlns:w15="http://schemas.microsoft.com/office/word/2012/wordml" mc:Ignorable="w14 w15">
   <w:docDefaults>
     <w:rPrDefault>
       <w:rPr>
@@ -9629,7 +9478,7 @@
       </w:pPr>
     </w:pPrDefault>
   </w:docDefaults>
-  <w:latentStyles w:defLockedState="0" w:defUIPriority="99" w:defSemiHidden="0" w:defUnhideWhenUsed="0" w:defQFormat="0" w:count="375">
+  <w:latentStyles w:defLockedState="0" w:defUIPriority="99" w:defSemiHidden="0" w:defUnhideWhenUsed="0" w:defQFormat="0" w:count="371">
     <w:lsdException w:name="Normal" w:uiPriority="0" w:qFormat="1"/>
     <w:lsdException w:name="heading 1" w:uiPriority="9" w:qFormat="1"/>
     <w:lsdException w:name="heading 2" w:semiHidden="1" w:uiPriority="9" w:unhideWhenUsed="1" w:qFormat="1"/>
@@ -10001,10 +9850,6 @@
     <w:lsdException w:name="List Table 5 Dark Accent 6" w:uiPriority="50"/>
     <w:lsdException w:name="List Table 6 Colorful Accent 6" w:uiPriority="51"/>
     <w:lsdException w:name="List Table 7 Colorful Accent 6" w:uiPriority="52"/>
-    <w:lsdException w:name="Mention" w:semiHidden="1" w:unhideWhenUsed="1"/>
-    <w:lsdException w:name="Smart Hyperlink" w:semiHidden="1" w:unhideWhenUsed="1"/>
-    <w:lsdException w:name="Hashtag" w:semiHidden="1" w:unhideWhenUsed="1"/>
-    <w:lsdException w:name="Unresolved Mention" w:semiHidden="1" w:unhideWhenUsed="1"/>
   </w:latentStyles>
   <w:style w:type="paragraph" w:default="1" w:styleId="Normal">
     <w:name w:val="Normal"/>
@@ -10714,7 +10559,7 @@
 </file>
 
 <file path=customXml/itemProps1.xml><?xml version="1.0" encoding="utf-8"?>
-<ds:datastoreItem xmlns:ds="http://schemas.openxmlformats.org/officeDocument/2006/customXml" ds:itemID="{9394DB8E-3E41-4E7A-A792-2268A7BEB49C}">
+<ds:datastoreItem xmlns:ds="http://schemas.openxmlformats.org/officeDocument/2006/customXml" ds:itemID="{5BDFECD0-61E9-4C09-99D1-F2A220AE3DB2}">
   <ds:schemaRefs>
     <ds:schemaRef ds:uri="http://schemas.openxmlformats.org/officeDocument/2006/bibliography"/>
   </ds:schemaRefs>

</xml_diff>

<commit_message>
(CENG 355) - April 15th Tech. Report Updated.
</commit_message>
<xml_diff>
--- a/(March 26th) Updated Tech. Report.docx
+++ b/(March 26th) Updated Tech. Report.docx
@@ -1,6 +1,6 @@
 
 <file path=word/document.xml><?xml version="1.0" encoding="utf-8"?>
-<w:document xmlns:wpc="http://schemas.microsoft.com/office/word/2010/wordprocessingCanvas" xmlns:mc="http://schemas.openxmlformats.org/markup-compatibility/2006" xmlns:o="urn:schemas-microsoft-com:office:office" xmlns:r="http://schemas.openxmlformats.org/officeDocument/2006/relationships" xmlns:m="http://schemas.openxmlformats.org/officeDocument/2006/math" xmlns:v="urn:schemas-microsoft-com:vml" xmlns:wp14="http://schemas.microsoft.com/office/word/2010/wordprocessingDrawing" xmlns:wp="http://schemas.openxmlformats.org/drawingml/2006/wordprocessingDrawing" xmlns:w10="urn:schemas-microsoft-com:office:word" xmlns:w="http://schemas.openxmlformats.org/wordprocessingml/2006/main" xmlns:w14="http://schemas.microsoft.com/office/word/2010/wordml" xmlns:w15="http://schemas.microsoft.com/office/word/2012/wordml" xmlns:wpg="http://schemas.microsoft.com/office/word/2010/wordprocessingGroup" xmlns:wpi="http://schemas.microsoft.com/office/word/2010/wordprocessingInk" xmlns:wne="http://schemas.microsoft.com/office/word/2006/wordml" xmlns:wps="http://schemas.microsoft.com/office/word/2010/wordprocessingShape" mc:Ignorable="w14 w15 wp14">
+<w:document xmlns:wpc="http://schemas.microsoft.com/office/word/2010/wordprocessingCanvas" xmlns:cx="http://schemas.microsoft.com/office/drawing/2014/chartex" xmlns:cx1="http://schemas.microsoft.com/office/drawing/2015/9/8/chartex" xmlns:cx2="http://schemas.microsoft.com/office/drawing/2015/10/21/chartex" xmlns:cx3="http://schemas.microsoft.com/office/drawing/2016/5/9/chartex" xmlns:cx4="http://schemas.microsoft.com/office/drawing/2016/5/10/chartex" xmlns:cx5="http://schemas.microsoft.com/office/drawing/2016/5/11/chartex" xmlns:cx6="http://schemas.microsoft.com/office/drawing/2016/5/12/chartex" xmlns:cx7="http://schemas.microsoft.com/office/drawing/2016/5/13/chartex" xmlns:cx8="http://schemas.microsoft.com/office/drawing/2016/5/14/chartex" xmlns:mc="http://schemas.openxmlformats.org/markup-compatibility/2006" xmlns:aink="http://schemas.microsoft.com/office/drawing/2016/ink" xmlns:am3d="http://schemas.microsoft.com/office/drawing/2017/model3d" xmlns:o="urn:schemas-microsoft-com:office:office" xmlns:r="http://schemas.openxmlformats.org/officeDocument/2006/relationships" xmlns:m="http://schemas.openxmlformats.org/officeDocument/2006/math" xmlns:v="urn:schemas-microsoft-com:vml" xmlns:wp14="http://schemas.microsoft.com/office/word/2010/wordprocessingDrawing" xmlns:wp="http://schemas.openxmlformats.org/drawingml/2006/wordprocessingDrawing" xmlns:w10="urn:schemas-microsoft-com:office:word" xmlns:w="http://schemas.openxmlformats.org/wordprocessingml/2006/main" xmlns:w14="http://schemas.microsoft.com/office/word/2010/wordml" xmlns:w15="http://schemas.microsoft.com/office/word/2012/wordml" xmlns:w16cid="http://schemas.microsoft.com/office/word/2016/wordml/cid" xmlns:w16se="http://schemas.microsoft.com/office/word/2015/wordml/symex" xmlns:wpg="http://schemas.microsoft.com/office/word/2010/wordprocessingGroup" xmlns:wpi="http://schemas.microsoft.com/office/word/2010/wordprocessingInk" xmlns:wne="http://schemas.microsoft.com/office/word/2006/wordml" xmlns:wps="http://schemas.microsoft.com/office/word/2010/wordprocessingShape" mc:Ignorable="w14 w15 w16se w16cid wp14">
   <w:body>
     <w:p>
       <w:pPr>
@@ -84,21 +84,55 @@
           <w:rFonts w:ascii="Arial" w:hAnsi="Arial" w:cs="Arial"/>
           <w:sz w:val="36"/>
         </w:rPr>
-        <w:t>Ifeoluwa Adese, Mohand Ferawana</w:t>
-      </w:r>
+        <w:t xml:space="preserve">Ifeoluwa Adese, </w:t>
+      </w:r>
+      <w:proofErr w:type="spellStart"/>
       <w:r>
         <w:rPr>
           <w:rFonts w:ascii="Arial" w:hAnsi="Arial" w:cs="Arial"/>
           <w:sz w:val="36"/>
         </w:rPr>
+        <w:t>Mohand</w:t>
+      </w:r>
+      <w:proofErr w:type="spellEnd"/>
+      <w:r>
+        <w:rPr>
+          <w:rFonts w:ascii="Arial" w:hAnsi="Arial" w:cs="Arial"/>
+          <w:sz w:val="36"/>
+        </w:rPr>
+        <w:t xml:space="preserve"> </w:t>
+      </w:r>
+      <w:proofErr w:type="spellStart"/>
+      <w:r>
+        <w:rPr>
+          <w:rFonts w:ascii="Arial" w:hAnsi="Arial" w:cs="Arial"/>
+          <w:sz w:val="36"/>
+        </w:rPr>
+        <w:t>Ferawana</w:t>
+      </w:r>
+      <w:proofErr w:type="spellEnd"/>
+      <w:r>
+        <w:rPr>
+          <w:rFonts w:ascii="Arial" w:hAnsi="Arial" w:cs="Arial"/>
+          <w:sz w:val="36"/>
+        </w:rPr>
         <w:t xml:space="preserve"> &amp; </w:t>
       </w:r>
+      <w:proofErr w:type="spellStart"/>
       <w:r>
         <w:rPr>
           <w:rFonts w:ascii="Arial" w:hAnsi="Arial" w:cs="Arial"/>
           <w:sz w:val="36"/>
         </w:rPr>
-        <w:t>Tosin Ajayi</w:t>
+        <w:t>Tosin</w:t>
+      </w:r>
+      <w:proofErr w:type="spellEnd"/>
+      <w:r>
+        <w:rPr>
+          <w:rFonts w:ascii="Arial" w:hAnsi="Arial" w:cs="Arial"/>
+          <w:sz w:val="36"/>
+        </w:rPr>
+        <w:t xml:space="preserve"> Ajayi</w:t>
       </w:r>
     </w:p>
     <w:p>
@@ -186,7 +220,67 @@
           <w:i/>
           <w:u w:val="single"/>
         </w:rPr>
-        <w:t>Ifeoluwa Adese, Mohand Ferawana and Tosin Ajayi</w:t>
+        <w:t xml:space="preserve">Ifeoluwa Adese, </w:t>
+      </w:r>
+      <w:proofErr w:type="spellStart"/>
+      <w:r>
+        <w:rPr>
+          <w:rFonts w:ascii="Arial" w:hAnsi="Arial" w:cs="Arial"/>
+          <w:b/>
+          <w:i/>
+          <w:u w:val="single"/>
+        </w:rPr>
+        <w:t>Mohand</w:t>
+      </w:r>
+      <w:proofErr w:type="spellEnd"/>
+      <w:r>
+        <w:rPr>
+          <w:rFonts w:ascii="Arial" w:hAnsi="Arial" w:cs="Arial"/>
+          <w:b/>
+          <w:i/>
+          <w:u w:val="single"/>
+        </w:rPr>
+        <w:t xml:space="preserve"> </w:t>
+      </w:r>
+      <w:proofErr w:type="spellStart"/>
+      <w:r>
+        <w:rPr>
+          <w:rFonts w:ascii="Arial" w:hAnsi="Arial" w:cs="Arial"/>
+          <w:b/>
+          <w:i/>
+          <w:u w:val="single"/>
+        </w:rPr>
+        <w:t>Ferawana</w:t>
+      </w:r>
+      <w:proofErr w:type="spellEnd"/>
+      <w:r>
+        <w:rPr>
+          <w:rFonts w:ascii="Arial" w:hAnsi="Arial" w:cs="Arial"/>
+          <w:b/>
+          <w:i/>
+          <w:u w:val="single"/>
+        </w:rPr>
+        <w:t xml:space="preserve"> and </w:t>
+      </w:r>
+      <w:proofErr w:type="spellStart"/>
+      <w:r>
+        <w:rPr>
+          <w:rFonts w:ascii="Arial" w:hAnsi="Arial" w:cs="Arial"/>
+          <w:b/>
+          <w:i/>
+          <w:u w:val="single"/>
+        </w:rPr>
+        <w:t>Tosin</w:t>
+      </w:r>
+      <w:proofErr w:type="spellEnd"/>
+      <w:r>
+        <w:rPr>
+          <w:rFonts w:ascii="Arial" w:hAnsi="Arial" w:cs="Arial"/>
+          <w:b/>
+          <w:i/>
+          <w:u w:val="single"/>
+        </w:rPr>
+        <w:t xml:space="preserve"> Ajayi</w:t>
       </w:r>
       <w:r>
         <w:rPr>
@@ -210,7 +304,35 @@
         <w:rPr>
           <w:rFonts w:ascii="Arial" w:hAnsi="Arial" w:cs="Arial"/>
         </w:rPr>
-        <w:t xml:space="preserve">, Mohand Ferawana is responsible for the </w:t>
+        <w:t xml:space="preserve">, </w:t>
+      </w:r>
+      <w:proofErr w:type="spellStart"/>
+      <w:r>
+        <w:rPr>
+          <w:rFonts w:ascii="Arial" w:hAnsi="Arial" w:cs="Arial"/>
+        </w:rPr>
+        <w:t>Mohand</w:t>
+      </w:r>
+      <w:proofErr w:type="spellEnd"/>
+      <w:r>
+        <w:rPr>
+          <w:rFonts w:ascii="Arial" w:hAnsi="Arial" w:cs="Arial"/>
+        </w:rPr>
+        <w:t xml:space="preserve"> </w:t>
+      </w:r>
+      <w:proofErr w:type="spellStart"/>
+      <w:r>
+        <w:rPr>
+          <w:rFonts w:ascii="Arial" w:hAnsi="Arial" w:cs="Arial"/>
+        </w:rPr>
+        <w:t>Ferawana</w:t>
+      </w:r>
+      <w:proofErr w:type="spellEnd"/>
+      <w:r>
+        <w:rPr>
+          <w:rFonts w:ascii="Arial" w:hAnsi="Arial" w:cs="Arial"/>
+        </w:rPr>
+        <w:t xml:space="preserve"> is responsible for the </w:t>
       </w:r>
       <w:r>
         <w:rPr>
@@ -234,8 +356,16 @@
         <w:rPr>
           <w:rFonts w:ascii="Arial" w:hAnsi="Arial" w:cs="Arial"/>
         </w:rPr>
-        <w:t>and Tosin</w:t>
-      </w:r>
+        <w:t xml:space="preserve">and </w:t>
+      </w:r>
+      <w:proofErr w:type="spellStart"/>
+      <w:r>
+        <w:rPr>
+          <w:rFonts w:ascii="Arial" w:hAnsi="Arial" w:cs="Arial"/>
+        </w:rPr>
+        <w:t>Tosin</w:t>
+      </w:r>
+      <w:proofErr w:type="spellEnd"/>
       <w:r>
         <w:rPr>
           <w:rFonts w:ascii="Arial" w:hAnsi="Arial" w:cs="Arial"/>
@@ -372,7 +502,49 @@
         <w:rPr>
           <w:rFonts w:ascii="Arial" w:hAnsi="Arial" w:cs="Arial"/>
         </w:rPr>
-        <w:t xml:space="preserve"> Inventory etc. and will be further detailed in the mobile application proposal. I will be collaborating with the following company/department Humber College Applied Technology Parts Crib. In the winter semester I plan to form a group with the following students, who are also building similar hardware this term and working on the mobile application with me Mohand Ferawana and Tosin Ajayi. The hardware will be completed in CENG 317 Hardware Production Techniques independently and the application will be completed in CENG 319 Software Project. These will be integrated together in the subsequent term in CENG 355 Computer Systems Project as a member of a 2 or 3 student group.</w:t>
+        <w:t xml:space="preserve"> Inventory etc. and will be further detailed in the mobile application proposal. I will be collaborating with the following company/department Humber College Applied Technology Parts Crib. In the winter semester I plan to form a group with the following students, who are also building similar hardware this term and working on the mobile application with me </w:t>
+      </w:r>
+      <w:proofErr w:type="spellStart"/>
+      <w:r>
+        <w:rPr>
+          <w:rFonts w:ascii="Arial" w:hAnsi="Arial" w:cs="Arial"/>
+        </w:rPr>
+        <w:t>Mohand</w:t>
+      </w:r>
+      <w:proofErr w:type="spellEnd"/>
+      <w:r>
+        <w:rPr>
+          <w:rFonts w:ascii="Arial" w:hAnsi="Arial" w:cs="Arial"/>
+        </w:rPr>
+        <w:t xml:space="preserve"> </w:t>
+      </w:r>
+      <w:proofErr w:type="spellStart"/>
+      <w:r>
+        <w:rPr>
+          <w:rFonts w:ascii="Arial" w:hAnsi="Arial" w:cs="Arial"/>
+        </w:rPr>
+        <w:t>Ferawana</w:t>
+      </w:r>
+      <w:proofErr w:type="spellEnd"/>
+      <w:r>
+        <w:rPr>
+          <w:rFonts w:ascii="Arial" w:hAnsi="Arial" w:cs="Arial"/>
+        </w:rPr>
+        <w:t xml:space="preserve"> and </w:t>
+      </w:r>
+      <w:proofErr w:type="spellStart"/>
+      <w:r>
+        <w:rPr>
+          <w:rFonts w:ascii="Arial" w:hAnsi="Arial" w:cs="Arial"/>
+        </w:rPr>
+        <w:t>Tosin</w:t>
+      </w:r>
+      <w:proofErr w:type="spellEnd"/>
+      <w:r>
+        <w:rPr>
+          <w:rFonts w:ascii="Arial" w:hAnsi="Arial" w:cs="Arial"/>
+        </w:rPr>
+        <w:t xml:space="preserve"> Ajayi. The hardware will be completed in CENG 317 Hardware Production Techniques independently and the application will be completed in CENG 319 Software Project. These will be integrated together in the subsequent term in CENG 355 Computer Systems Project as a member of a 2 or 3 student group.</w:t>
       </w:r>
     </w:p>
     <w:p>
@@ -4580,7 +4752,14 @@
         <w:rPr>
           <w:rFonts w:ascii="Arial" w:hAnsi="Arial" w:cs="Arial"/>
         </w:rPr>
-        <w:t>There are two main software</w:t>
+        <w:t xml:space="preserve">There are two main </w:t>
+      </w:r>
+      <w:proofErr w:type="spellStart"/>
+      <w:r>
+        <w:rPr>
+          <w:rFonts w:ascii="Arial" w:hAnsi="Arial" w:cs="Arial"/>
+        </w:rPr>
+        <w:t>software</w:t>
       </w:r>
       <w:r>
         <w:rPr>
@@ -4588,6 +4767,7 @@
         </w:rPr>
         <w:t>s</w:t>
       </w:r>
+      <w:proofErr w:type="spellEnd"/>
       <w:r>
         <w:rPr>
           <w:rFonts w:ascii="Arial" w:hAnsi="Arial" w:cs="Arial"/>
@@ -4672,7 +4852,21 @@
         <w:rPr>
           <w:rFonts w:ascii="Arial" w:hAnsi="Arial" w:cs="Arial"/>
         </w:rPr>
-        <w:t xml:space="preserve">Both mobile and web applications are dependent on a common MySQL database, which was set up remotely with Host-gator; an online web hosting service. The database management tool provided was PHPMYADMIN. It has its own graphical user interface for creating and modifying databases and tables as well as a command line console for running queries as desired by the user. The role of the database in the overall system is to store basic user information like username, full name, email address etc and also </w:t>
+        <w:t xml:space="preserve">Both mobile and web applications are dependent on a common MySQL database, which was set up remotely with Host-gator; an online web hosting service. The database management tool provided was PHPMYADMIN. It has its own graphical user interface for creating and modifying databases and tables as well as a command line console for running queries as desired by the user. The role of the database in the overall system is to store basic user information like username, full name, email address </w:t>
+      </w:r>
+      <w:proofErr w:type="spellStart"/>
+      <w:r>
+        <w:rPr>
+          <w:rFonts w:ascii="Arial" w:hAnsi="Arial" w:cs="Arial"/>
+        </w:rPr>
+        <w:t>etc</w:t>
+      </w:r>
+      <w:proofErr w:type="spellEnd"/>
+      <w:r>
+        <w:rPr>
+          <w:rFonts w:ascii="Arial" w:hAnsi="Arial" w:cs="Arial"/>
+        </w:rPr>
+        <w:t xml:space="preserve"> and also </w:t>
       </w:r>
       <w:r>
         <w:rPr>
@@ -4877,7 +5071,21 @@
         <w:rPr>
           <w:rFonts w:ascii="Arial" w:hAnsi="Arial" w:cs="Arial"/>
         </w:rPr>
-        <w:t xml:space="preserve"> design and Javascript for the behavioral aspect of the user interface, while other back end server-side languages were used like PHP and MySQL for database communications. From the overall project design, the hardware only fits into the system when used on the web application for student authentication and item scanning.</w:t>
+        <w:t xml:space="preserve"> design and </w:t>
+      </w:r>
+      <w:proofErr w:type="spellStart"/>
+      <w:r>
+        <w:rPr>
+          <w:rFonts w:ascii="Arial" w:hAnsi="Arial" w:cs="Arial"/>
+        </w:rPr>
+        <w:t>Javascript</w:t>
+      </w:r>
+      <w:proofErr w:type="spellEnd"/>
+      <w:r>
+        <w:rPr>
+          <w:rFonts w:ascii="Arial" w:hAnsi="Arial" w:cs="Arial"/>
+        </w:rPr>
+        <w:t xml:space="preserve"> for the behavioral aspect of the user interface, while other back end server-side languages were used like PHP and MySQL for database communications. From the overall project design, the hardware only fits into the system when used on the web application for student authentication and item scanning.</w:t>
       </w:r>
     </w:p>
     <w:p>
@@ -5419,7 +5627,7 @@
           <w:szCs w:val="24"/>
           <w:lang w:eastAsia="ja-JP"/>
         </w:rPr>
-        <w:t xml:space="preserve">web apps, even the </w:t>
+        <w:t xml:space="preserve">web apps, even the database too. So, in terms of mechanical assembly, there was absolutely no need for </w:t>
       </w:r>
       <w:r>
         <w:rPr>
@@ -5428,7 +5636,7 @@
           <w:lang w:eastAsia="ja-JP"/>
         </w:rPr>
         <w:lastRenderedPageBreak/>
-        <w:t>database too. So, in terms of mechanical assembly, there was absolutely no need for building</w:t>
+        <w:t>building</w:t>
       </w:r>
       <w:r>
         <w:rPr>
@@ -5658,12 +5866,34 @@
           <w:rFonts w:ascii="Arial" w:hAnsi="Arial" w:cs="Arial"/>
         </w:rPr>
       </w:pPr>
+      <w:proofErr w:type="spellStart"/>
       <w:r>
         <w:rPr>
           <w:rFonts w:ascii="Arial" w:hAnsi="Arial" w:cs="Arial"/>
         </w:rPr>
         <w:lastRenderedPageBreak/>
-        <w:t xml:space="preserve">Mohand Ferawana is solely responsible for handling the extraction and processing of data </w:t>
+        <w:t>Mohand</w:t>
+      </w:r>
+      <w:proofErr w:type="spellEnd"/>
+      <w:r>
+        <w:rPr>
+          <w:rFonts w:ascii="Arial" w:hAnsi="Arial" w:cs="Arial"/>
+        </w:rPr>
+        <w:t xml:space="preserve"> </w:t>
+      </w:r>
+      <w:proofErr w:type="spellStart"/>
+      <w:r>
+        <w:rPr>
+          <w:rFonts w:ascii="Arial" w:hAnsi="Arial" w:cs="Arial"/>
+        </w:rPr>
+        <w:t>Ferawana</w:t>
+      </w:r>
+      <w:proofErr w:type="spellEnd"/>
+      <w:r>
+        <w:rPr>
+          <w:rFonts w:ascii="Arial" w:hAnsi="Arial" w:cs="Arial"/>
+        </w:rPr>
+        <w:t xml:space="preserve"> is solely responsible for handling the extraction and processing of data </w:t>
       </w:r>
       <w:r>
         <w:rPr>
@@ -5828,7 +6058,25 @@
           <w:szCs w:val="24"/>
           <w:lang w:eastAsia="ja-JP"/>
         </w:rPr>
-        <w:t>The database management tool provided by HostGator is PHPMyAdmin. Before setting up the database, the team did a lot of paper work during the conceptual design process. We agreed on the kind of information to be stored as well as their relationships before beginning the set-up stage. Our database consists of 4 tables listed and described below:</w:t>
+        <w:t xml:space="preserve">The database management tool provided by HostGator is </w:t>
+      </w:r>
+      <w:proofErr w:type="spellStart"/>
+      <w:r>
+        <w:rPr>
+          <w:rFonts w:ascii="Arial" w:eastAsia="Times New Roman" w:hAnsi="Arial" w:cs="Arial"/>
+          <w:szCs w:val="24"/>
+          <w:lang w:eastAsia="ja-JP"/>
+        </w:rPr>
+        <w:t>PHPMyAdmin</w:t>
+      </w:r>
+      <w:proofErr w:type="spellEnd"/>
+      <w:r>
+        <w:rPr>
+          <w:rFonts w:ascii="Arial" w:eastAsia="Times New Roman" w:hAnsi="Arial" w:cs="Arial"/>
+          <w:szCs w:val="24"/>
+          <w:lang w:eastAsia="ja-JP"/>
+        </w:rPr>
+        <w:t>. Before setting up the database, the team did a lot of paper work during the conceptual design process. We agreed on the kind of information to be stored as well as their relationships before beginning the set-up stage. Our database consists of 4 tables listed and described below:</w:t>
       </w:r>
     </w:p>
     <w:p>
@@ -6065,7 +6313,25 @@
           <w:szCs w:val="24"/>
           <w:lang w:eastAsia="ja-JP"/>
         </w:rPr>
-        <w:t xml:space="preserve">Ifeoluwa David is responsible for the database design, while Tosin Ajayi is responsible for the set up and implementation </w:t>
+        <w:t xml:space="preserve">Ifeoluwa David is responsible for the database design, while </w:t>
+      </w:r>
+      <w:proofErr w:type="spellStart"/>
+      <w:r>
+        <w:rPr>
+          <w:rFonts w:ascii="Arial" w:eastAsia="Times New Roman" w:hAnsi="Arial" w:cs="Arial"/>
+          <w:szCs w:val="24"/>
+          <w:lang w:eastAsia="ja-JP"/>
+        </w:rPr>
+        <w:t>Tosin</w:t>
+      </w:r>
+      <w:proofErr w:type="spellEnd"/>
+      <w:r>
+        <w:rPr>
+          <w:rFonts w:ascii="Arial" w:eastAsia="Times New Roman" w:hAnsi="Arial" w:cs="Arial"/>
+          <w:szCs w:val="24"/>
+          <w:lang w:eastAsia="ja-JP"/>
+        </w:rPr>
+        <w:t xml:space="preserve"> Ajayi is responsible for the set up and implementation </w:t>
       </w:r>
       <w:r>
         <w:rPr>
@@ -6264,6 +6530,7 @@
         <w:t xml:space="preserve">It can be accessed online at </w:t>
       </w:r>
       <w:hyperlink r:id="rId12" w:history="1">
+        <w:proofErr w:type="spellStart"/>
         <w:r>
           <w:rPr>
             <w:rStyle w:val="Hyperlink"/>
@@ -6273,6 +6540,7 @@
           </w:rPr>
           <w:t>Partscribdatabase.tech</w:t>
         </w:r>
+        <w:proofErr w:type="spellEnd"/>
       </w:hyperlink>
       <w:r>
         <w:rPr>
@@ -6326,22 +6594,76 @@
           <w:lang w:eastAsia="ja-JP"/>
         </w:rPr>
         <w:lastRenderedPageBreak/>
-        <w:t>the user authentication process (User Login, Registration and Profile Settings) handled by Tosin Ajayi, the item check-out and return process handled by Ifeoluwa David, and finally the item info and inventory update process handled by Mohand Ferawana.</w:t>
-      </w:r>
+        <w:t xml:space="preserve">the user authentication process (User Login, Registration and Profile Settings) handled by </w:t>
+      </w:r>
+      <w:proofErr w:type="spellStart"/>
       <w:r>
         <w:rPr>
           <w:rFonts w:ascii="Arial" w:eastAsia="Times New Roman" w:hAnsi="Arial" w:cs="Arial"/>
           <w:szCs w:val="24"/>
           <w:lang w:eastAsia="ja-JP"/>
         </w:rPr>
-        <w:t xml:space="preserve"> These 3 parts are the most important functionalities that sum up the overall purpose of the system.</w:t>
-      </w:r>
+        <w:t>Tosin</w:t>
+      </w:r>
+      <w:proofErr w:type="spellEnd"/>
       <w:r>
         <w:rPr>
           <w:rFonts w:ascii="Arial" w:eastAsia="Times New Roman" w:hAnsi="Arial" w:cs="Arial"/>
           <w:szCs w:val="24"/>
           <w:lang w:eastAsia="ja-JP"/>
         </w:rPr>
+        <w:t xml:space="preserve"> Ajayi, the item check-out and return process handled by Ifeoluwa David, and finally the item info and inventory update process handled by </w:t>
+      </w:r>
+      <w:proofErr w:type="spellStart"/>
+      <w:r>
+        <w:rPr>
+          <w:rFonts w:ascii="Arial" w:eastAsia="Times New Roman" w:hAnsi="Arial" w:cs="Arial"/>
+          <w:szCs w:val="24"/>
+          <w:lang w:eastAsia="ja-JP"/>
+        </w:rPr>
+        <w:t>Mohand</w:t>
+      </w:r>
+      <w:proofErr w:type="spellEnd"/>
+      <w:r>
+        <w:rPr>
+          <w:rFonts w:ascii="Arial" w:eastAsia="Times New Roman" w:hAnsi="Arial" w:cs="Arial"/>
+          <w:szCs w:val="24"/>
+          <w:lang w:eastAsia="ja-JP"/>
+        </w:rPr>
+        <w:t xml:space="preserve"> </w:t>
+      </w:r>
+      <w:proofErr w:type="spellStart"/>
+      <w:r>
+        <w:rPr>
+          <w:rFonts w:ascii="Arial" w:eastAsia="Times New Roman" w:hAnsi="Arial" w:cs="Arial"/>
+          <w:szCs w:val="24"/>
+          <w:lang w:eastAsia="ja-JP"/>
+        </w:rPr>
+        <w:t>Ferawana</w:t>
+      </w:r>
+      <w:proofErr w:type="spellEnd"/>
+      <w:r>
+        <w:rPr>
+          <w:rFonts w:ascii="Arial" w:eastAsia="Times New Roman" w:hAnsi="Arial" w:cs="Arial"/>
+          <w:szCs w:val="24"/>
+          <w:lang w:eastAsia="ja-JP"/>
+        </w:rPr>
+        <w:t>.</w:t>
+      </w:r>
+      <w:r>
+        <w:rPr>
+          <w:rFonts w:ascii="Arial" w:eastAsia="Times New Roman" w:hAnsi="Arial" w:cs="Arial"/>
+          <w:szCs w:val="24"/>
+          <w:lang w:eastAsia="ja-JP"/>
+        </w:rPr>
+        <w:t xml:space="preserve"> These 3 parts are the most important functionalities that sum up the overall purpose of the system.</w:t>
+      </w:r>
+      <w:r>
+        <w:rPr>
+          <w:rFonts w:ascii="Arial" w:eastAsia="Times New Roman" w:hAnsi="Arial" w:cs="Arial"/>
+          <w:szCs w:val="24"/>
+          <w:lang w:eastAsia="ja-JP"/>
+        </w:rPr>
         <w:t xml:space="preserve"> Both mobile and web apps are also designed to interact with the same online database.</w:t>
       </w:r>
     </w:p>
@@ -6379,7 +6701,21 @@
         <w:rPr>
           <w:rFonts w:ascii="Arial" w:hAnsi="Arial" w:cs="Arial"/>
         </w:rPr>
-        <w:t>Soldering deliverable, a schematic was provided which was expected to be edited and 3D printed. A step by step procedure was also given, as well as some materials for the first soldering project. Upon completion, some testings were done to check for short and open circuits in the finished product, before mounting the board on the Pi. Afterwards, we remotely accessed some repository files via the Pi’s command line. These files were test programs that</w:t>
+        <w:t xml:space="preserve">Soldering deliverable, a schematic was provided which was expected to be edited and 3D printed. A step by step procedure was also given, as well as some materials for the first soldering project. Upon completion, some </w:t>
+      </w:r>
+      <w:proofErr w:type="spellStart"/>
+      <w:r>
+        <w:rPr>
+          <w:rFonts w:ascii="Arial" w:hAnsi="Arial" w:cs="Arial"/>
+        </w:rPr>
+        <w:t>testings</w:t>
+      </w:r>
+      <w:proofErr w:type="spellEnd"/>
+      <w:r>
+        <w:rPr>
+          <w:rFonts w:ascii="Arial" w:hAnsi="Arial" w:cs="Arial"/>
+        </w:rPr>
+        <w:t xml:space="preserve"> were done to check for short and open circuits in the finished product, before mounting the board on the Pi. Afterwards, we remotely accessed some repository files via the Pi’s command line. These files were test programs that</w:t>
       </w:r>
       <w:r>
         <w:rPr>
@@ -6496,7 +6832,21 @@
           <w:rFonts w:ascii="Arial" w:hAnsi="Arial" w:cs="Arial"/>
         </w:rPr>
         <w:lastRenderedPageBreak/>
-        <w:t xml:space="preserve">on which we can use its browser to access the web application developed specifically for this project. On the software side, the web app can be accessed online using the designated domain name partscribdatabase.tech. And finally, the mobile application can be accessed by downloading it online off the Google Play app store. The database is </w:t>
+        <w:t xml:space="preserve">on which we can use its browser to access the web application developed specifically for this project. On the software side, the web app can be accessed online using the designated domain name </w:t>
+      </w:r>
+      <w:proofErr w:type="spellStart"/>
+      <w:r>
+        <w:rPr>
+          <w:rFonts w:ascii="Arial" w:hAnsi="Arial" w:cs="Arial"/>
+        </w:rPr>
+        <w:t>partscribdatabase.tech</w:t>
+      </w:r>
+      <w:proofErr w:type="spellEnd"/>
+      <w:r>
+        <w:rPr>
+          <w:rFonts w:ascii="Arial" w:hAnsi="Arial" w:cs="Arial"/>
+        </w:rPr>
+        <w:t xml:space="preserve">. And finally, the mobile application can be accessed by downloading it online off the Google Play app store. The database is </w:t>
       </w:r>
       <w:r>
         <w:rPr>
@@ -6602,14 +6952,28 @@
         <w:rPr>
           <w:rFonts w:ascii="Arial" w:hAnsi="Arial" w:cs="Arial"/>
         </w:rPr>
-        <w:t xml:space="preserve">Here, we set up each subsystem to function together i.e. the apps, the hardware and the database. And we can confirm that the production testing was a successful procedure because the changes made in the database from the web application, reflected on the mobile application and vice versa. During the production testing, the first step was to populate the database with fake user information and mock crib items. Then we tested the user authentication process by using the fake user IDs that were </w:t>
+        <w:t xml:space="preserve">Here, we set up each subsystem to function together i.e. the apps, the hardware and the database. And we can confirm that the production testing was a successful procedure because the changes made in the database from the web application, reflected on the mobile application and vice versa. During the production testing, the first step was to populate the database with fake user information and mock crib items. Then we tested the user authentication process by using the fake user IDs that were manually entered into the database. Other phases of the production testing were editing </w:t>
       </w:r>
       <w:r>
         <w:rPr>
           <w:rFonts w:ascii="Arial" w:hAnsi="Arial" w:cs="Arial"/>
         </w:rPr>
         <w:lastRenderedPageBreak/>
-        <w:t>manually entered into the database. Other phases of the production testing were editing user profile settings, signing off and returning mock crib items, as well as inventory update activities. These testings were done on both mobile and web applications.</w:t>
+        <w:t xml:space="preserve">user profile settings, signing off and returning mock crib items, as well as inventory update activities. These </w:t>
+      </w:r>
+      <w:proofErr w:type="spellStart"/>
+      <w:r>
+        <w:rPr>
+          <w:rFonts w:ascii="Arial" w:hAnsi="Arial" w:cs="Arial"/>
+        </w:rPr>
+        <w:t>testings</w:t>
+      </w:r>
+      <w:proofErr w:type="spellEnd"/>
+      <w:r>
+        <w:rPr>
+          <w:rFonts w:ascii="Arial" w:hAnsi="Arial" w:cs="Arial"/>
+        </w:rPr>
+        <w:t xml:space="preserve"> were done on both mobile and web applications.</w:t>
       </w:r>
     </w:p>
     <w:p>
@@ -6636,17 +7000,50 @@
         </w:rPr>
         <w:t xml:space="preserve"> </w:t>
       </w:r>
+      <w:bookmarkEnd w:id="26"/>
       <w:r>
         <w:rPr>
           <w:rFonts w:cs="Arial"/>
           <w:sz w:val="24"/>
         </w:rPr>
-        <w:t>Problems Encountered</w:t>
-      </w:r>
-      <w:bookmarkEnd w:id="26"/>
+        <w:t>Basic User Features</w:t>
+      </w:r>
     </w:p>
     <w:p>
       <w:pPr>
+        <w:spacing w:line="480" w:lineRule="auto"/>
+        <w:jc w:val="both"/>
+        <w:rPr>
+          <w:rFonts w:ascii="Arial" w:hAnsi="Arial" w:cs="Arial"/>
+        </w:rPr>
+      </w:pPr>
+      <w:r>
+        <w:rPr>
+          <w:rFonts w:ascii="Arial" w:hAnsi="Arial" w:cs="Arial"/>
+        </w:rPr>
+        <w:t>The basic user features are the specific functionalities student have access to on the mobile application.</w:t>
+      </w:r>
+      <w:r>
+        <w:rPr>
+          <w:rFonts w:ascii="Arial" w:hAnsi="Arial" w:cs="Arial"/>
+        </w:rPr>
+        <w:t xml:space="preserve"> They include viewing list of available items, selecting and adding items to cart as well as editing their carts. Other basic functions student</w:t>
+      </w:r>
+      <w:r>
+        <w:rPr>
+          <w:rFonts w:ascii="Arial" w:hAnsi="Arial" w:cs="Arial"/>
+        </w:rPr>
+        <w:t>s have</w:t>
+      </w:r>
+      <w:r>
+        <w:rPr>
+          <w:rFonts w:ascii="Arial" w:hAnsi="Arial" w:cs="Arial"/>
+        </w:rPr>
+        <w:t xml:space="preserve"> access to include edit profile settings and change user password.</w:t>
+      </w:r>
+    </w:p>
+    <w:p>
+      <w:pPr>
         <w:pStyle w:val="Heading2"/>
         <w:spacing w:line="480" w:lineRule="auto"/>
         <w:rPr>
@@ -6669,19 +7066,77 @@
         </w:rPr>
         <w:t xml:space="preserve"> </w:t>
       </w:r>
+      <w:bookmarkEnd w:id="27"/>
       <w:r>
         <w:rPr>
           <w:rFonts w:cs="Arial"/>
           <w:sz w:val="24"/>
         </w:rPr>
-        <w:t>Approaches</w:t>
-      </w:r>
-      <w:bookmarkEnd w:id="27"/>
+        <w:t>Administrative Features</w:t>
+      </w:r>
     </w:p>
     <w:p>
       <w:pPr>
+        <w:spacing w:line="480" w:lineRule="auto"/>
+        <w:jc w:val="both"/>
+        <w:rPr>
+          <w:rFonts w:ascii="Arial" w:hAnsi="Arial" w:cs="Arial"/>
+        </w:rPr>
+      </w:pPr>
+      <w:r>
+        <w:rPr>
+          <w:rFonts w:ascii="Arial" w:hAnsi="Arial" w:cs="Arial"/>
+        </w:rPr>
+        <w:t xml:space="preserve">The </w:t>
+      </w:r>
+      <w:r>
+        <w:rPr>
+          <w:rFonts w:ascii="Arial" w:hAnsi="Arial" w:cs="Arial"/>
+        </w:rPr>
+        <w:t xml:space="preserve">administrative users have </w:t>
+      </w:r>
+      <w:r>
+        <w:rPr>
+          <w:rFonts w:ascii="Arial" w:hAnsi="Arial" w:cs="Arial"/>
+        </w:rPr>
+        <w:t xml:space="preserve">access to </w:t>
+      </w:r>
+      <w:r>
+        <w:rPr>
+          <w:rFonts w:ascii="Arial" w:hAnsi="Arial" w:cs="Arial"/>
+        </w:rPr>
+        <w:t>a</w:t>
+      </w:r>
+      <w:r>
+        <w:rPr>
+          <w:rFonts w:ascii="Arial" w:hAnsi="Arial" w:cs="Arial"/>
+        </w:rPr>
+        <w:t xml:space="preserve"> variety of</w:t>
+      </w:r>
+      <w:r>
+        <w:rPr>
+          <w:rFonts w:ascii="Arial" w:hAnsi="Arial" w:cs="Arial"/>
+        </w:rPr>
+        <w:t xml:space="preserve"> functions on both the mobile application and the web application. This provides them with a lot more information compared to basic student users. These functions include checking-out items and performing item returns for students, user registration and removals, update item information, </w:t>
+      </w:r>
+      <w:r>
+        <w:rPr>
+          <w:rFonts w:ascii="Arial" w:hAnsi="Arial" w:cs="Arial"/>
+        </w:rPr>
+        <w:t xml:space="preserve">view student cart and current student possessions, </w:t>
+      </w:r>
+      <w:r>
+        <w:rPr>
+          <w:rFonts w:ascii="Arial" w:hAnsi="Arial" w:cs="Arial"/>
+        </w:rPr>
+        <w:t>view daily reports on pending student returns and so on. They also have access to other basic user functionalities like edit profile settings and change user password.</w:t>
+      </w:r>
+    </w:p>
+    <w:p>
+      <w:pPr>
         <w:pStyle w:val="Heading1"/>
         <w:spacing w:line="480" w:lineRule="auto"/>
+        <w:ind w:right="-23"/>
         <w:rPr>
           <w:rFonts w:cs="Arial"/>
           <w:sz w:val="26"/>
@@ -6728,7 +7183,7 @@
     </w:p>
     <w:tbl>
       <w:tblPr>
-        <w:tblW w:w="5000" w:type="pct"/>
+        <w:tblW w:w="5164" w:type="pct"/>
         <w:tblCellSpacing w:w="0" w:type="dxa"/>
         <w:tblCellMar>
           <w:left w:w="0" w:type="dxa"/>
@@ -6737,8 +7192,8 @@
         <w:tblLook w:val="04A0" w:firstRow="1" w:lastRow="0" w:firstColumn="1" w:lastColumn="0" w:noHBand="0" w:noVBand="1"/>
       </w:tblPr>
       <w:tblGrid>
-        <w:gridCol w:w="6405"/>
-        <w:gridCol w:w="2928"/>
+        <w:gridCol w:w="6406"/>
+        <w:gridCol w:w="3233"/>
       </w:tblGrid>
       <w:tr>
         <w:trPr>
@@ -6796,7 +7251,7 @@
         </w:tc>
         <w:tc>
           <w:tcPr>
-            <w:tcW w:w="0" w:type="auto"/>
+            <w:tcW w:w="1677" w:type="pct"/>
             <w:vAlign w:val="center"/>
             <w:hideMark/>
           </w:tcPr>
@@ -6855,7 +7310,7 @@
         </w:trPr>
         <w:tc>
           <w:tcPr>
-            <w:tcW w:w="0" w:type="auto"/>
+            <w:tcW w:w="5000" w:type="pct"/>
             <w:gridSpan w:val="2"/>
             <w:vAlign w:val="center"/>
             <w:hideMark/>
@@ -6873,7 +7328,37 @@
                 <w:rFonts w:ascii="Arial" w:eastAsia="Times New Roman" w:hAnsi="Arial" w:cs="Arial"/>
                 <w:lang w:eastAsia="en-CA"/>
               </w:rPr>
-              <w:t xml:space="preserve">To: Kristian Medri </w:t>
+              <w:t>To:</w:t>
+            </w:r>
+            <w:r>
+              <w:rPr>
+                <w:rFonts w:ascii="Arial" w:eastAsia="Times New Roman" w:hAnsi="Arial" w:cs="Arial"/>
+                <w:lang w:eastAsia="en-CA"/>
+              </w:rPr>
+              <w:t xml:space="preserve"> </w:t>
+            </w:r>
+            <w:r>
+              <w:rPr>
+                <w:rFonts w:ascii="Arial" w:eastAsia="Times New Roman" w:hAnsi="Arial" w:cs="Arial"/>
+                <w:lang w:eastAsia="en-CA"/>
+              </w:rPr>
+              <w:t xml:space="preserve">Kristian </w:t>
+            </w:r>
+            <w:proofErr w:type="spellStart"/>
+            <w:r>
+              <w:rPr>
+                <w:rFonts w:ascii="Arial" w:eastAsia="Times New Roman" w:hAnsi="Arial" w:cs="Arial"/>
+                <w:lang w:eastAsia="en-CA"/>
+              </w:rPr>
+              <w:t>Medri</w:t>
+            </w:r>
+            <w:proofErr w:type="spellEnd"/>
+            <w:r>
+              <w:rPr>
+                <w:rFonts w:ascii="Arial" w:eastAsia="Times New Roman" w:hAnsi="Arial" w:cs="Arial"/>
+                <w:lang w:eastAsia="en-CA"/>
+              </w:rPr>
+              <w:t xml:space="preserve"> </w:t>
             </w:r>
             <w:hyperlink r:id="rId14" w:history="1">
               <w:r>
@@ -6890,7 +7375,7 @@
                 <w:rFonts w:ascii="Arial" w:eastAsia="Times New Roman" w:hAnsi="Arial" w:cs="Arial"/>
                 <w:lang w:eastAsia="en-CA"/>
               </w:rPr>
-              <w:t xml:space="preserve"> , Austin Tian </w:t>
+              <w:t xml:space="preserve">, Austin Tian </w:t>
             </w:r>
             <w:hyperlink r:id="rId15" w:history="1">
               <w:r>
@@ -6919,25 +7404,44 @@
           <w:p>
             <w:pPr>
               <w:spacing w:after="0" w:line="480" w:lineRule="auto"/>
+              <w:ind w:right="-26"/>
               <w:rPr>
                 <w:rFonts w:ascii="Arial" w:eastAsia="Times New Roman" w:hAnsi="Arial" w:cs="Arial"/>
                 <w:lang w:eastAsia="en-CA"/>
               </w:rPr>
             </w:pPr>
+            <w:proofErr w:type="spellStart"/>
             <w:r>
               <w:rPr>
                 <w:rFonts w:ascii="Arial" w:eastAsia="Times New Roman" w:hAnsi="Arial" w:cs="Arial"/>
                 <w:lang w:eastAsia="en-CA"/>
               </w:rPr>
-              <w:t xml:space="preserve">Cc: </w:t>
+              <w:t>Cc:</w:t>
             </w:r>
             <w:r>
               <w:rPr>
                 <w:rFonts w:ascii="Arial" w:eastAsia="Times New Roman" w:hAnsi="Arial" w:cs="Arial"/>
                 <w:lang w:eastAsia="en-CA"/>
               </w:rPr>
-              <w:t>Mohand Ferawana</w:t>
-            </w:r>
+              <w:t>Mohand</w:t>
+            </w:r>
+            <w:proofErr w:type="spellEnd"/>
+            <w:r>
+              <w:rPr>
+                <w:rFonts w:ascii="Arial" w:eastAsia="Times New Roman" w:hAnsi="Arial" w:cs="Arial"/>
+                <w:lang w:eastAsia="en-CA"/>
+              </w:rPr>
+              <w:t xml:space="preserve"> </w:t>
+            </w:r>
+            <w:proofErr w:type="spellStart"/>
+            <w:r>
+              <w:rPr>
+                <w:rFonts w:ascii="Arial" w:eastAsia="Times New Roman" w:hAnsi="Arial" w:cs="Arial"/>
+                <w:lang w:eastAsia="en-CA"/>
+              </w:rPr>
+              <w:t>Ferawana</w:t>
+            </w:r>
+            <w:proofErr w:type="spellEnd"/>
             <w:r>
               <w:rPr>
                 <w:rFonts w:ascii="Arial" w:eastAsia="Times New Roman" w:hAnsi="Arial" w:cs="Arial"/>
@@ -6958,14 +7462,37 @@
               <w:rPr>
                 <w:rFonts w:ascii="Arial" w:hAnsi="Arial" w:cs="Arial"/>
               </w:rPr>
-              <w:t xml:space="preserve"> ,</w:t>
+              <w:t>,</w:t>
             </w:r>
             <w:r>
               <w:rPr>
                 <w:rFonts w:ascii="Arial" w:eastAsia="Times New Roman" w:hAnsi="Arial" w:cs="Arial"/>
                 <w:lang w:eastAsia="en-CA"/>
               </w:rPr>
-              <w:t xml:space="preserve"> Tosin Ajayi </w:t>
+              <w:t xml:space="preserve"> </w:t>
+            </w:r>
+            <w:proofErr w:type="spellStart"/>
+            <w:r>
+              <w:rPr>
+                <w:rFonts w:ascii="Arial" w:eastAsia="Times New Roman" w:hAnsi="Arial" w:cs="Arial"/>
+                <w:lang w:eastAsia="en-CA"/>
+              </w:rPr>
+              <w:t>Tosin</w:t>
+            </w:r>
+            <w:proofErr w:type="spellEnd"/>
+            <w:r>
+              <w:rPr>
+                <w:rFonts w:ascii="Arial" w:eastAsia="Times New Roman" w:hAnsi="Arial" w:cs="Arial"/>
+                <w:lang w:eastAsia="en-CA"/>
+              </w:rPr>
+              <w:t xml:space="preserve"> Ajayi</w:t>
+            </w:r>
+            <w:r>
+              <w:rPr>
+                <w:rFonts w:ascii="Arial" w:eastAsia="Times New Roman" w:hAnsi="Arial" w:cs="Arial"/>
+                <w:lang w:eastAsia="en-CA"/>
+              </w:rPr>
+              <w:t xml:space="preserve"> </w:t>
             </w:r>
             <w:hyperlink r:id="rId17" w:history="1">
               <w:r>
@@ -6977,13 +7504,6 @@
                 <w:t>ajayi.oluwatosin5@gmail.com</w:t>
               </w:r>
             </w:hyperlink>
-            <w:r>
-              <w:rPr>
-                <w:rFonts w:ascii="Arial" w:eastAsia="Times New Roman" w:hAnsi="Arial" w:cs="Arial"/>
-                <w:lang w:eastAsia="en-CA"/>
-              </w:rPr>
-              <w:t xml:space="preserve">  </w:t>
-            </w:r>
           </w:p>
         </w:tc>
       </w:tr>
@@ -6993,7 +7513,7 @@
         </w:trPr>
         <w:tc>
           <w:tcPr>
-            <w:tcW w:w="0" w:type="auto"/>
+            <w:tcW w:w="5000" w:type="pct"/>
             <w:gridSpan w:val="2"/>
             <w:vAlign w:val="center"/>
             <w:hideMark/>
@@ -7011,7 +7531,7 @@
               <w:tblLook w:val="04A0" w:firstRow="1" w:lastRow="0" w:firstColumn="1" w:lastColumn="0" w:noHBand="0" w:noVBand="1"/>
             </w:tblPr>
             <w:tblGrid>
-              <w:gridCol w:w="9333"/>
+              <w:gridCol w:w="9639"/>
             </w:tblGrid>
             <w:tr>
               <w:trPr>
@@ -7067,6 +7587,7 @@
                     <w:rPr>
                       <w:rFonts w:ascii="Arial" w:hAnsi="Arial" w:cs="Arial"/>
                     </w:rPr>
+                    <w:lastRenderedPageBreak/>
                     <w:t>The team, Austin and Vlad had a discussion last week concerning the parts crib’s preferen</w:t>
                   </w:r>
                   <w:r>
@@ -7079,7 +7600,21 @@
                     <w:rPr>
                       <w:rFonts w:ascii="Arial" w:hAnsi="Arial" w:cs="Arial"/>
                     </w:rPr>
-                    <w:t>dentification readers will be more convenient for the student authentication process. We tried to decide between Mohand’s magnetic strip card reader (Swipe) and David’s USB Barcode reader (Scan). We later came to the conclusion that both readers could actually be utilized for specific purposes as described below:</w:t>
+                    <w:t xml:space="preserve">dentification readers will be more convenient for the student authentication process. We tried to decide between </w:t>
+                  </w:r>
+                  <w:proofErr w:type="spellStart"/>
+                  <w:r>
+                    <w:rPr>
+                      <w:rFonts w:ascii="Arial" w:hAnsi="Arial" w:cs="Arial"/>
+                    </w:rPr>
+                    <w:t>Mohand’s</w:t>
+                  </w:r>
+                  <w:proofErr w:type="spellEnd"/>
+                  <w:r>
+                    <w:rPr>
+                      <w:rFonts w:ascii="Arial" w:hAnsi="Arial" w:cs="Arial"/>
+                    </w:rPr>
+                    <w:t xml:space="preserve"> magnetic strip card reader (Swipe) and David’s USB Barcode reader (Scan). We later came to the conclusion that both readers could actually be utilized for specific purposes as described below:</w:t>
                   </w:r>
                 </w:p>
                 <w:p>
@@ -7217,19 +7752,50 @@
                       <w:rFonts w:ascii="Arial" w:hAnsi="Arial" w:cs="Arial"/>
                     </w:rPr>
                   </w:pPr>
+                  <w:proofErr w:type="spellStart"/>
                   <w:r>
                     <w:rPr>
                       <w:rFonts w:ascii="Arial" w:hAnsi="Arial" w:cs="Arial"/>
                       <w:b/>
                     </w:rPr>
-                    <w:lastRenderedPageBreak/>
-                    <w:t>Mohand Ferawana</w:t>
+                    <w:t>Mohand</w:t>
                   </w:r>
+                  <w:proofErr w:type="spellEnd"/>
+                  <w:r>
+                    <w:rPr>
+                      <w:rFonts w:ascii="Arial" w:hAnsi="Arial" w:cs="Arial"/>
+                      <w:b/>
+                    </w:rPr>
+                    <w:t xml:space="preserve"> </w:t>
+                  </w:r>
+                  <w:proofErr w:type="spellStart"/>
+                  <w:r>
+                    <w:rPr>
+                      <w:rFonts w:ascii="Arial" w:hAnsi="Arial" w:cs="Arial"/>
+                      <w:b/>
+                    </w:rPr>
+                    <w:t>Ferawana</w:t>
+                  </w:r>
+                  <w:proofErr w:type="spellEnd"/>
                   <w:r>
                     <w:rPr>
                       <w:rFonts w:ascii="Arial" w:hAnsi="Arial" w:cs="Arial"/>
                     </w:rPr>
-                    <w:t>: Mohand worked on the Magnetic strip card reader. This is implemented in the first stage of the main operations procedure for User authentication. Basically, he created a page on the web application where administrative users can swipe student cards from a text field and auto trigger a server request for valid and existing user information before proceeding to the second stage of the main operations procedure which is David’s item scanning/selection functionality. He made this possible by extracting the data needed from the student card in order to query the database through the web application. After which the returned information is presented in the web page for user verification. He successfully completed this functionality on the 4th of March and no major problems have been encountered so far. This week, during the group meeting, the team will decide the next step to focus on.</w:t>
+                    <w:t xml:space="preserve">: </w:t>
+                  </w:r>
+                  <w:proofErr w:type="spellStart"/>
+                  <w:r>
+                    <w:rPr>
+                      <w:rFonts w:ascii="Arial" w:hAnsi="Arial" w:cs="Arial"/>
+                    </w:rPr>
+                    <w:t>Mohand</w:t>
+                  </w:r>
+                  <w:proofErr w:type="spellEnd"/>
+                  <w:r>
+                    <w:rPr>
+                      <w:rFonts w:ascii="Arial" w:hAnsi="Arial" w:cs="Arial"/>
+                    </w:rPr>
+                    <w:t xml:space="preserve"> worked on the Magnetic strip card reader. This is implemented in the first stage of the main operations procedure for User authentication. Basically, he created a page on the web application where administrative users can swipe student cards from a text field and auto trigger a server request for valid and existing user information before proceeding to the second stage of the main operations procedure which is David’s item scanning/selection functionality. He made this possible by extracting the data needed from the student card in order to query the database through the web application. After which the returned information is presented in the web page for user verification. He successfully completed this functionality on the 4th of March and no major problems have been encountered so far. This week, during the group meeting, the team will decide the next step to focus on.</w:t>
                   </w:r>
                 </w:p>
                 <w:p>
@@ -7249,7 +7815,16 @@
                       <w:b/>
                       <w:i/>
                     </w:rPr>
-                    <w:t>[NOTE] “Main Operations” is a 3-step procedure we’re implementing into our web application in order to complete the item check-out process. These three steps include User Authentication, Item scanning/selection and Quantity Selection (Summary) and Approval.</w:t>
+                    <w:t xml:space="preserve">[NOTE] “Main Operations” is a 3-step procedure we’re implementing into our web application in order to complete the item check-out process. These three steps include User Authentication, Item scanning/selection and Quantity Selection </w:t>
+                  </w:r>
+                  <w:r>
+                    <w:rPr>
+                      <w:rFonts w:ascii="Arial" w:hAnsi="Arial" w:cs="Arial"/>
+                      <w:b/>
+                      <w:i/>
+                    </w:rPr>
+                    <w:lastRenderedPageBreak/>
+                    <w:t>(Summary) and Approval.</w:t>
                   </w:r>
                 </w:p>
                 <w:p>
@@ -7261,25 +7836,55 @@
                       <w:rFonts w:ascii="Arial" w:hAnsi="Arial" w:cs="Arial"/>
                     </w:rPr>
                   </w:pPr>
+                  <w:proofErr w:type="spellStart"/>
                   <w:r>
                     <w:rPr>
                       <w:rFonts w:ascii="Arial" w:hAnsi="Arial" w:cs="Arial"/>
                       <w:b/>
                     </w:rPr>
-                    <w:t>Tosin Ajayi</w:t>
+                    <w:t>Tosin</w:t>
+                  </w:r>
+                  <w:proofErr w:type="spellEnd"/>
+                  <w:r>
+                    <w:rPr>
+                      <w:rFonts w:ascii="Arial" w:hAnsi="Arial" w:cs="Arial"/>
+                      <w:b/>
+                    </w:rPr>
+                    <w:t xml:space="preserve"> Ajayi</w:t>
                   </w:r>
                   <w:r>
                     <w:rPr>
                       <w:rFonts w:ascii="Arial" w:hAnsi="Arial" w:cs="Arial"/>
                     </w:rPr>
-                    <w:t xml:space="preserve">: Tosin’s role in the project is to set up the user login, registration and profile settings functionality. This simply allows administrative users to login into the system, register students, make changes to their personal profile as well as carry out inventory update activities.  He successfully completed the login and registration functionality; however, he’s currently working on implementing an input validation process for the user registration and profile update aspect. This will ensure that the data entered is valid enough to be entered into the database. Based off of Austin’s </w:t>
+                    <w:t xml:space="preserve">: </w:t>
                   </w:r>
+                  <w:proofErr w:type="spellStart"/>
                   <w:r>
                     <w:rPr>
                       <w:rFonts w:ascii="Arial" w:hAnsi="Arial" w:cs="Arial"/>
                     </w:rPr>
-                    <w:lastRenderedPageBreak/>
-                    <w:t>email and the agreement with the parts crib, the group has also decided that upon completion of this stage, Mohand will be taking over the registration process, in order to implement the student card authentication feature using the magnetic stripe card reader. Simply because every card’s data needs to be extracted and registered at first, before it can be considered valid for user authentication during the item check-out process.</w:t>
+                    <w:t>Tosin’s</w:t>
+                  </w:r>
+                  <w:proofErr w:type="spellEnd"/>
+                  <w:r>
+                    <w:rPr>
+                      <w:rFonts w:ascii="Arial" w:hAnsi="Arial" w:cs="Arial"/>
+                    </w:rPr>
+                    <w:t xml:space="preserve"> role in the project is to set up the user login, registration and profile settings functionality. This simply allows administrative users to login into the system, register students, make changes to their personal profile as well as carry out inventory update activities.  He successfully completed the login and registration functionality; however, he’s currently working on implementing an input validation process for the user registration and profile update aspect. This will ensure that the data entered is valid enough to be entered into the database. Based off of Austin’s email and the agreement with the parts crib, the group has also decided that upon completion of this stage, </w:t>
+                  </w:r>
+                  <w:proofErr w:type="spellStart"/>
+                  <w:r>
+                    <w:rPr>
+                      <w:rFonts w:ascii="Arial" w:hAnsi="Arial" w:cs="Arial"/>
+                    </w:rPr>
+                    <w:t>Mohand</w:t>
+                  </w:r>
+                  <w:proofErr w:type="spellEnd"/>
+                  <w:r>
+                    <w:rPr>
+                      <w:rFonts w:ascii="Arial" w:hAnsi="Arial" w:cs="Arial"/>
+                    </w:rPr>
+                    <w:t xml:space="preserve"> will be taking over the registration process, in order to implement the student card authentication feature using the magnetic stripe card reader. Simply because every card’s data needs to be extracted and registered at first, before it can be considered valid for user authentication during the item check-out process.</w:t>
                   </w:r>
                 </w:p>
                 <w:p>
@@ -7350,7 +7955,14 @@
                     <w:rPr>
                       <w:rFonts w:ascii="Arial" w:hAnsi="Arial" w:cs="Arial"/>
                     </w:rPr>
-                    <w:t xml:space="preserve"> and the corresponding item name for that specific barcode will be returned from the server into a cumulative list box on the web page. At the moment, I am currently at a stage where I’m trying to ensure this list box of scanned items is modifiable by implementing a way </w:t>
+                    <w:t xml:space="preserve"> and the corresponding item name for that specific barcode will be returned from the server into a cumulative list box on the web page. At the moment, I am currently at a stage where I’m trying to ensure this list box of scanned </w:t>
+                  </w:r>
+                  <w:r>
+                    <w:rPr>
+                      <w:rFonts w:ascii="Arial" w:hAnsi="Arial" w:cs="Arial"/>
+                    </w:rPr>
+                    <w:lastRenderedPageBreak/>
+                    <w:t xml:space="preserve">items is modifiable by implementing a way </w:t>
                   </w:r>
                   <w:r>
                     <w:rPr>
@@ -7377,40 +7989,6 @@
                     <w:t>pecific indexes in order to make the item selection process a bit more flexible.</w:t>
                   </w:r>
                 </w:p>
-                <w:p>
-                  <w:pPr>
-                    <w:spacing w:after="0" w:line="480" w:lineRule="auto"/>
-                    <w:ind w:left="-180"/>
-                    <w:rPr>
-                      <w:rFonts w:ascii="Arial" w:eastAsia="Times New Roman" w:hAnsi="Arial" w:cs="Arial"/>
-                      <w:lang w:eastAsia="en-CA"/>
-                    </w:rPr>
-                  </w:pPr>
-                  <w:r>
-                    <w:rPr>
-                      <w:rFonts w:ascii="Arial" w:eastAsia="Times New Roman" w:hAnsi="Arial" w:cs="Arial"/>
-                      <w:lang w:eastAsia="en-CA"/>
-                    </w:rPr>
-                    <w:t>Sincerely,</w:t>
-                  </w:r>
-                </w:p>
-                <w:p>
-                  <w:pPr>
-                    <w:spacing w:after="0" w:line="480" w:lineRule="auto"/>
-                    <w:ind w:left="-180"/>
-                    <w:rPr>
-                      <w:rFonts w:ascii="Arial" w:eastAsia="Times New Roman" w:hAnsi="Arial" w:cs="Arial"/>
-                      <w:lang w:eastAsia="en-CA"/>
-                    </w:rPr>
-                  </w:pPr>
-                  <w:r>
-                    <w:rPr>
-                      <w:rFonts w:ascii="Arial" w:eastAsia="Times New Roman" w:hAnsi="Arial" w:cs="Arial"/>
-                      <w:lang w:eastAsia="en-CA"/>
-                    </w:rPr>
-                    <w:t>Ifeoluwa David Adese</w:t>
-                  </w:r>
-                </w:p>
               </w:tc>
             </w:tr>
           </w:tbl>
@@ -7440,53 +8018,1193 @@
           <w:rFonts w:cs="Arial"/>
         </w:rPr>
         <w:lastRenderedPageBreak/>
-        <w:t>3.2 Report 2</w:t>
+        <w:t xml:space="preserve">3.2 </w:t>
+      </w:r>
+      <w:r>
+        <w:rPr>
+          <w:rFonts w:cs="Arial"/>
+        </w:rPr>
+        <w:t xml:space="preserve">Report </w:t>
       </w:r>
       <w:bookmarkEnd w:id="31"/>
+      <w:r>
+        <w:rPr>
+          <w:rFonts w:cs="Arial"/>
+        </w:rPr>
+        <w:t>2</w:t>
+      </w:r>
+    </w:p>
+    <w:tbl>
+      <w:tblPr>
+        <w:tblW w:w="5164" w:type="pct"/>
+        <w:tblCellSpacing w:w="0" w:type="dxa"/>
+        <w:tblCellMar>
+          <w:left w:w="0" w:type="dxa"/>
+          <w:right w:w="0" w:type="dxa"/>
+        </w:tblCellMar>
+        <w:tblLook w:val="04A0" w:firstRow="1" w:lastRow="0" w:firstColumn="1" w:lastColumn="0" w:noHBand="0" w:noVBand="1"/>
+      </w:tblPr>
+      <w:tblGrid>
+        <w:gridCol w:w="6406"/>
+        <w:gridCol w:w="3233"/>
+      </w:tblGrid>
+      <w:tr>
+        <w:trPr>
+          <w:tblCellSpacing w:w="0" w:type="dxa"/>
+        </w:trPr>
+        <w:tc>
+          <w:tcPr>
+            <w:tcW w:w="0" w:type="auto"/>
+            <w:vAlign w:val="center"/>
+            <w:hideMark/>
+          </w:tcPr>
+          <w:p>
+            <w:r>
+              <w:rPr>
+                <w:rFonts w:ascii="Arial" w:eastAsia="Times New Roman" w:hAnsi="Arial" w:cs="Arial"/>
+                <w:bCs/>
+                <w:lang w:eastAsia="en-CA"/>
+              </w:rPr>
+              <w:t xml:space="preserve">From: </w:t>
+            </w:r>
+            <w:proofErr w:type="spellStart"/>
+            <w:r>
+              <w:rPr>
+                <w:rFonts w:ascii="Arial" w:eastAsia="Times New Roman" w:hAnsi="Arial" w:cs="Arial"/>
+                <w:lang w:eastAsia="en-CA"/>
+              </w:rPr>
+              <w:t>Mohand</w:t>
+            </w:r>
+            <w:proofErr w:type="spellEnd"/>
+            <w:r>
+              <w:rPr>
+                <w:rFonts w:ascii="Arial" w:eastAsia="Times New Roman" w:hAnsi="Arial" w:cs="Arial"/>
+                <w:lang w:eastAsia="en-CA"/>
+              </w:rPr>
+              <w:t xml:space="preserve"> </w:t>
+            </w:r>
+            <w:proofErr w:type="spellStart"/>
+            <w:r>
+              <w:rPr>
+                <w:rFonts w:ascii="Arial" w:eastAsia="Times New Roman" w:hAnsi="Arial" w:cs="Arial"/>
+                <w:lang w:eastAsia="en-CA"/>
+              </w:rPr>
+              <w:t>Ferawana</w:t>
+            </w:r>
+            <w:proofErr w:type="spellEnd"/>
+            <w:r>
+              <w:rPr>
+                <w:rFonts w:ascii="Arial" w:eastAsia="Times New Roman" w:hAnsi="Arial" w:cs="Arial"/>
+                <w:lang w:eastAsia="en-CA"/>
+              </w:rPr>
+              <w:t xml:space="preserve"> </w:t>
+            </w:r>
+            <w:hyperlink r:id="rId18" w:history="1">
+              <w:r>
+                <w:rPr>
+                  <w:rStyle w:val="Hyperlink"/>
+                  <w:rFonts w:ascii="Arial" w:hAnsi="Arial" w:cs="Arial"/>
+                </w:rPr>
+                <w:t>m.ferawana@gmail.com</w:t>
+              </w:r>
+            </w:hyperlink>
+          </w:p>
+        </w:tc>
+        <w:tc>
+          <w:tcPr>
+            <w:tcW w:w="1677" w:type="pct"/>
+            <w:vAlign w:val="center"/>
+            <w:hideMark/>
+          </w:tcPr>
+          <w:p>
+            <w:pPr>
+              <w:spacing w:after="0" w:line="480" w:lineRule="auto"/>
+              <w:rPr>
+                <w:rFonts w:ascii="Arial" w:eastAsia="Times New Roman" w:hAnsi="Arial" w:cs="Arial"/>
+                <w:sz w:val="20"/>
+                <w:szCs w:val="24"/>
+                <w:lang w:eastAsia="en-CA"/>
+              </w:rPr>
+            </w:pPr>
+            <w:r>
+              <w:rPr>
+                <w:rFonts w:ascii="Arial" w:eastAsia="Times New Roman" w:hAnsi="Arial" w:cs="Arial"/>
+                <w:sz w:val="20"/>
+                <w:szCs w:val="20"/>
+                <w:lang w:eastAsia="en-CA"/>
+              </w:rPr>
+              <w:t xml:space="preserve">Monday, </w:t>
+            </w:r>
+            <w:r>
+              <w:rPr>
+                <w:rFonts w:ascii="Arial" w:eastAsia="Times New Roman" w:hAnsi="Arial" w:cs="Arial"/>
+                <w:sz w:val="20"/>
+                <w:szCs w:val="20"/>
+                <w:lang w:eastAsia="en-CA"/>
+              </w:rPr>
+              <w:t>Mar</w:t>
+            </w:r>
+            <w:r>
+              <w:rPr>
+                <w:rFonts w:ascii="Arial" w:eastAsia="Times New Roman" w:hAnsi="Arial" w:cs="Arial"/>
+                <w:sz w:val="20"/>
+                <w:szCs w:val="20"/>
+                <w:lang w:eastAsia="en-CA"/>
+              </w:rPr>
+              <w:t xml:space="preserve"> </w:t>
+            </w:r>
+            <w:r>
+              <w:rPr>
+                <w:rFonts w:ascii="Arial" w:eastAsia="Times New Roman" w:hAnsi="Arial" w:cs="Arial"/>
+                <w:sz w:val="20"/>
+                <w:szCs w:val="20"/>
+                <w:lang w:eastAsia="en-CA"/>
+              </w:rPr>
+              <w:t>19</w:t>
+            </w:r>
+            <w:r>
+              <w:rPr>
+                <w:rFonts w:ascii="Arial" w:eastAsia="Times New Roman" w:hAnsi="Arial" w:cs="Arial"/>
+                <w:sz w:val="20"/>
+                <w:szCs w:val="20"/>
+                <w:lang w:eastAsia="en-CA"/>
+              </w:rPr>
+              <w:t xml:space="preserve">, 2018 at </w:t>
+            </w:r>
+            <w:r>
+              <w:rPr>
+                <w:rFonts w:ascii="Arial" w:eastAsia="Times New Roman" w:hAnsi="Arial" w:cs="Arial"/>
+                <w:sz w:val="20"/>
+                <w:szCs w:val="20"/>
+                <w:lang w:eastAsia="en-CA"/>
+              </w:rPr>
+              <w:t>8:52</w:t>
+            </w:r>
+            <w:r>
+              <w:rPr>
+                <w:rFonts w:ascii="Arial" w:eastAsia="Times New Roman" w:hAnsi="Arial" w:cs="Arial"/>
+                <w:sz w:val="20"/>
+                <w:szCs w:val="20"/>
+                <w:lang w:eastAsia="en-CA"/>
+              </w:rPr>
+              <w:t xml:space="preserve"> AM</w:t>
+            </w:r>
+          </w:p>
+        </w:tc>
+      </w:tr>
+      <w:tr>
+        <w:trPr>
+          <w:tblCellSpacing w:w="0" w:type="dxa"/>
+        </w:trPr>
+        <w:tc>
+          <w:tcPr>
+            <w:tcW w:w="5000" w:type="pct"/>
+            <w:gridSpan w:val="2"/>
+            <w:vAlign w:val="center"/>
+            <w:hideMark/>
+          </w:tcPr>
+          <w:p>
+            <w:pPr>
+              <w:spacing w:after="0" w:line="480" w:lineRule="auto"/>
+              <w:rPr>
+                <w:rFonts w:ascii="Arial" w:eastAsia="Times New Roman" w:hAnsi="Arial" w:cs="Arial"/>
+                <w:lang w:eastAsia="en-CA"/>
+              </w:rPr>
+            </w:pPr>
+            <w:r>
+              <w:rPr>
+                <w:rFonts w:ascii="Arial" w:eastAsia="Times New Roman" w:hAnsi="Arial" w:cs="Arial"/>
+                <w:lang w:eastAsia="en-CA"/>
+              </w:rPr>
+              <w:t xml:space="preserve">To: Kristian </w:t>
+            </w:r>
+            <w:proofErr w:type="spellStart"/>
+            <w:r>
+              <w:rPr>
+                <w:rFonts w:ascii="Arial" w:eastAsia="Times New Roman" w:hAnsi="Arial" w:cs="Arial"/>
+                <w:lang w:eastAsia="en-CA"/>
+              </w:rPr>
+              <w:t>Medri</w:t>
+            </w:r>
+            <w:proofErr w:type="spellEnd"/>
+            <w:r>
+              <w:rPr>
+                <w:rFonts w:ascii="Arial" w:eastAsia="Times New Roman" w:hAnsi="Arial" w:cs="Arial"/>
+                <w:lang w:eastAsia="en-CA"/>
+              </w:rPr>
+              <w:t xml:space="preserve"> </w:t>
+            </w:r>
+            <w:hyperlink r:id="rId19" w:history="1">
+              <w:r>
+                <w:rPr>
+                  <w:rStyle w:val="Hyperlink"/>
+                  <w:rFonts w:ascii="Arial" w:eastAsia="Times New Roman" w:hAnsi="Arial" w:cs="Arial"/>
+                  <w:lang w:eastAsia="en-CA"/>
+                </w:rPr>
+                <w:t>Kristian.Medri@humber.ca</w:t>
+              </w:r>
+            </w:hyperlink>
+            <w:r>
+              <w:rPr>
+                <w:rFonts w:ascii="Arial" w:eastAsia="Times New Roman" w:hAnsi="Arial" w:cs="Arial"/>
+                <w:lang w:eastAsia="en-CA"/>
+              </w:rPr>
+              <w:t xml:space="preserve">, Austin Tian </w:t>
+            </w:r>
+            <w:hyperlink r:id="rId20" w:history="1">
+              <w:r>
+                <w:rPr>
+                  <w:rStyle w:val="Hyperlink"/>
+                  <w:rFonts w:ascii="Arial" w:eastAsia="Times New Roman" w:hAnsi="Arial" w:cs="Arial"/>
+                  <w:lang w:eastAsia="en-CA"/>
+                </w:rPr>
+                <w:t>A</w:t>
+              </w:r>
+              <w:r>
+                <w:rPr>
+                  <w:rStyle w:val="Hyperlink"/>
+                  <w:rFonts w:ascii="Arial" w:hAnsi="Arial" w:cs="Arial"/>
+                </w:rPr>
+                <w:t>ustin.tian@humber.ca</w:t>
+              </w:r>
+            </w:hyperlink>
+          </w:p>
+          <w:p>
+            <w:pPr>
+              <w:rPr>
+                <w:rFonts w:ascii="Arial" w:eastAsia="Times New Roman" w:hAnsi="Arial" w:cs="Arial"/>
+                <w:lang w:eastAsia="en-CA"/>
+              </w:rPr>
+            </w:pPr>
+            <w:r>
+              <w:rPr>
+                <w:rFonts w:ascii="Arial" w:eastAsia="Times New Roman" w:hAnsi="Arial" w:cs="Arial"/>
+                <w:lang w:eastAsia="en-CA"/>
+              </w:rPr>
+              <w:t>Cc:</w:t>
+            </w:r>
+            <w:r>
+              <w:rPr>
+                <w:rFonts w:ascii="Arial" w:eastAsia="Times New Roman" w:hAnsi="Arial" w:cs="Arial"/>
+                <w:lang w:eastAsia="en-CA"/>
+              </w:rPr>
+              <w:t xml:space="preserve"> </w:t>
+            </w:r>
+            <w:r>
+              <w:rPr>
+                <w:rFonts w:ascii="Arial" w:eastAsia="Times New Roman" w:hAnsi="Arial" w:cs="Arial"/>
+                <w:bCs/>
+                <w:lang w:eastAsia="en-CA"/>
+              </w:rPr>
+              <w:t>Ife</w:t>
+            </w:r>
+            <w:r>
+              <w:rPr>
+                <w:rFonts w:ascii="Arial" w:eastAsia="Times New Roman" w:hAnsi="Arial" w:cs="Arial"/>
+                <w:bCs/>
+                <w:lang w:eastAsia="en-CA"/>
+              </w:rPr>
+              <w:t xml:space="preserve"> </w:t>
+            </w:r>
+            <w:r>
+              <w:rPr>
+                <w:rFonts w:ascii="Arial" w:eastAsia="Times New Roman" w:hAnsi="Arial" w:cs="Arial"/>
+                <w:bCs/>
+                <w:lang w:eastAsia="en-CA"/>
+              </w:rPr>
+              <w:t>David</w:t>
+            </w:r>
+            <w:r>
+              <w:rPr>
+                <w:rFonts w:ascii="Arial" w:eastAsia="Times New Roman" w:hAnsi="Arial" w:cs="Arial"/>
+                <w:b/>
+                <w:bCs/>
+                <w:lang w:eastAsia="en-CA"/>
+              </w:rPr>
+              <w:t xml:space="preserve"> </w:t>
+            </w:r>
+            <w:hyperlink r:id="rId21" w:history="1">
+              <w:r>
+                <w:rPr>
+                  <w:rStyle w:val="Hyperlink"/>
+                  <w:rFonts w:ascii="Arial" w:eastAsia="Times New Roman" w:hAnsi="Arial" w:cs="Arial"/>
+                  <w:lang w:eastAsia="en-CA"/>
+                </w:rPr>
+                <w:t>ifeoluwaadese@ymail.com</w:t>
+              </w:r>
+            </w:hyperlink>
+            <w:r>
+              <w:rPr>
+                <w:rStyle w:val="Hyperlink"/>
+                <w:rFonts w:ascii="Arial" w:eastAsia="Times New Roman" w:hAnsi="Arial" w:cs="Arial"/>
+                <w:lang w:eastAsia="en-CA"/>
+              </w:rPr>
+              <w:t>,</w:t>
+            </w:r>
+            <w:r>
+              <w:rPr>
+                <w:rStyle w:val="Hyperlink"/>
+                <w:rFonts w:eastAsia="Times New Roman"/>
+                <w:lang w:eastAsia="en-CA"/>
+              </w:rPr>
+              <w:t xml:space="preserve"> </w:t>
+            </w:r>
+            <w:proofErr w:type="spellStart"/>
+            <w:r>
+              <w:rPr>
+                <w:rFonts w:ascii="Arial" w:eastAsia="Times New Roman" w:hAnsi="Arial" w:cs="Arial"/>
+                <w:lang w:eastAsia="en-CA"/>
+              </w:rPr>
+              <w:t>Tosin</w:t>
+            </w:r>
+            <w:proofErr w:type="spellEnd"/>
+            <w:r>
+              <w:rPr>
+                <w:rFonts w:ascii="Arial" w:eastAsia="Times New Roman" w:hAnsi="Arial" w:cs="Arial"/>
+                <w:lang w:eastAsia="en-CA"/>
+              </w:rPr>
+              <w:t xml:space="preserve"> Ajayi </w:t>
+            </w:r>
+            <w:hyperlink r:id="rId22" w:history="1">
+              <w:r>
+                <w:rPr>
+                  <w:rStyle w:val="Hyperlink"/>
+                  <w:rFonts w:ascii="Arial" w:eastAsia="Times New Roman" w:hAnsi="Arial" w:cs="Arial"/>
+                  <w:lang w:eastAsia="en-CA"/>
+                </w:rPr>
+                <w:t>ajayi.oluwatosin5@gmail.com</w:t>
+              </w:r>
+            </w:hyperlink>
+          </w:p>
+          <w:p>
+            <w:pPr>
+              <w:rPr>
+                <w:rFonts w:ascii="Arial" w:eastAsia="Times New Roman" w:hAnsi="Arial" w:cs="Arial"/>
+                <w:lang w:eastAsia="en-CA"/>
+              </w:rPr>
+            </w:pPr>
+          </w:p>
+          <w:p>
+            <w:pPr>
+              <w:spacing w:line="480" w:lineRule="auto"/>
+              <w:jc w:val="both"/>
+              <w:rPr>
+                <w:rFonts w:ascii="Arial" w:eastAsia="Times New Roman" w:hAnsi="Arial" w:cs="Arial"/>
+                <w:lang w:eastAsia="en-CA"/>
+              </w:rPr>
+            </w:pPr>
+            <w:r>
+              <w:rPr>
+                <w:rFonts w:ascii="Arial" w:eastAsia="Times New Roman" w:hAnsi="Arial" w:cs="Arial"/>
+                <w:b/>
+                <w:lang w:eastAsia="en-CA"/>
+              </w:rPr>
+              <w:t>Ifeoluwa David</w:t>
+            </w:r>
+            <w:r>
+              <w:rPr>
+                <w:rFonts w:ascii="Arial" w:eastAsia="Times New Roman" w:hAnsi="Arial" w:cs="Arial"/>
+                <w:lang w:eastAsia="en-CA"/>
+              </w:rPr>
+              <w:t xml:space="preserve">: Last week, David simply focused on fixing the bug found on the second stage of the main operations. The second stage of the main operations is the part where admins have the ability to scan the barcodes off crib items into the system and actually view the items in a list box. That feature worked properly, but there were certain issues experienced while trying to implement another feature that allows a user delete an item from the list. It was easy to implement, but some things were responsible for not letting it work properly as expected. So, it took about the whole week to find a solution. David has also been working collaboratively with </w:t>
+            </w:r>
+            <w:proofErr w:type="spellStart"/>
+            <w:r>
+              <w:rPr>
+                <w:rFonts w:ascii="Arial" w:eastAsia="Times New Roman" w:hAnsi="Arial" w:cs="Arial"/>
+                <w:lang w:eastAsia="en-CA"/>
+              </w:rPr>
+              <w:t>Tosin</w:t>
+            </w:r>
+            <w:proofErr w:type="spellEnd"/>
+            <w:r>
+              <w:rPr>
+                <w:rFonts w:ascii="Arial" w:eastAsia="Times New Roman" w:hAnsi="Arial" w:cs="Arial"/>
+                <w:lang w:eastAsia="en-CA"/>
+              </w:rPr>
+              <w:t xml:space="preserve"> on the last stage of the Main operations process which is the item quantity and check-out summary.</w:t>
+            </w:r>
+          </w:p>
+          <w:p>
+            <w:pPr>
+              <w:spacing w:line="480" w:lineRule="auto"/>
+              <w:jc w:val="both"/>
+              <w:rPr>
+                <w:rFonts w:ascii="Arial" w:eastAsia="Times New Roman" w:hAnsi="Arial" w:cs="Arial"/>
+                <w:lang w:eastAsia="en-CA"/>
+              </w:rPr>
+            </w:pPr>
+            <w:proofErr w:type="spellStart"/>
+            <w:r>
+              <w:rPr>
+                <w:rFonts w:ascii="Arial" w:eastAsia="Times New Roman" w:hAnsi="Arial" w:cs="Arial"/>
+                <w:b/>
+                <w:lang w:eastAsia="en-CA"/>
+              </w:rPr>
+              <w:t>Mohand</w:t>
+            </w:r>
+            <w:proofErr w:type="spellEnd"/>
+            <w:r>
+              <w:rPr>
+                <w:rFonts w:ascii="Arial" w:eastAsia="Times New Roman" w:hAnsi="Arial" w:cs="Arial"/>
+                <w:b/>
+                <w:lang w:eastAsia="en-CA"/>
+              </w:rPr>
+              <w:t xml:space="preserve"> </w:t>
+            </w:r>
+            <w:proofErr w:type="spellStart"/>
+            <w:r>
+              <w:rPr>
+                <w:rFonts w:ascii="Arial" w:eastAsia="Times New Roman" w:hAnsi="Arial" w:cs="Arial"/>
+                <w:b/>
+                <w:lang w:eastAsia="en-CA"/>
+              </w:rPr>
+              <w:t>Ferawana</w:t>
+            </w:r>
+            <w:proofErr w:type="spellEnd"/>
+            <w:r>
+              <w:rPr>
+                <w:rFonts w:ascii="Arial" w:eastAsia="Times New Roman" w:hAnsi="Arial" w:cs="Arial"/>
+                <w:lang w:eastAsia="en-CA"/>
+              </w:rPr>
+              <w:t xml:space="preserve">: </w:t>
+            </w:r>
+            <w:proofErr w:type="spellStart"/>
+            <w:r>
+              <w:rPr>
+                <w:rFonts w:ascii="Arial" w:eastAsia="Times New Roman" w:hAnsi="Arial" w:cs="Arial"/>
+                <w:lang w:eastAsia="en-CA"/>
+              </w:rPr>
+              <w:t>Mohand</w:t>
+            </w:r>
+            <w:proofErr w:type="spellEnd"/>
+            <w:r>
+              <w:rPr>
+                <w:rFonts w:ascii="Arial" w:eastAsia="Times New Roman" w:hAnsi="Arial" w:cs="Arial"/>
+                <w:lang w:eastAsia="en-CA"/>
+              </w:rPr>
+              <w:t xml:space="preserve"> worked on implementing the functionality that allows a user swipe the college issued ID card in the registration part. The observation was that if the data from the card was required in the item sign off process for identity verification, then it must have to be registered first in the user registration process to be considered valid or invalid. So, </w:t>
+            </w:r>
+            <w:proofErr w:type="spellStart"/>
+            <w:r>
+              <w:rPr>
+                <w:rFonts w:ascii="Arial" w:eastAsia="Times New Roman" w:hAnsi="Arial" w:cs="Arial"/>
+                <w:lang w:eastAsia="en-CA"/>
+              </w:rPr>
+              <w:t>Mohand</w:t>
+            </w:r>
+            <w:proofErr w:type="spellEnd"/>
+            <w:r>
+              <w:rPr>
+                <w:rFonts w:ascii="Arial" w:eastAsia="Times New Roman" w:hAnsi="Arial" w:cs="Arial"/>
+                <w:lang w:eastAsia="en-CA"/>
+              </w:rPr>
+              <w:t xml:space="preserve"> had to find a means of extracting and processing the data from the student card before having it registered in the database. This way, when a student tries to </w:t>
+            </w:r>
+            <w:r>
+              <w:rPr>
+                <w:rFonts w:ascii="Arial" w:eastAsia="Times New Roman" w:hAnsi="Arial" w:cs="Arial"/>
+                <w:lang w:eastAsia="en-CA"/>
+              </w:rPr>
+              <w:lastRenderedPageBreak/>
+              <w:t xml:space="preserve">sign-off an item, the user identity can be verified first, by swiping the student card before proceeding. Also, recently, </w:t>
+            </w:r>
+            <w:proofErr w:type="spellStart"/>
+            <w:r>
+              <w:rPr>
+                <w:rFonts w:ascii="Arial" w:eastAsia="Times New Roman" w:hAnsi="Arial" w:cs="Arial"/>
+                <w:lang w:eastAsia="en-CA"/>
+              </w:rPr>
+              <w:t>Mohand</w:t>
+            </w:r>
+            <w:proofErr w:type="spellEnd"/>
+            <w:r>
+              <w:rPr>
+                <w:rFonts w:ascii="Arial" w:eastAsia="Times New Roman" w:hAnsi="Arial" w:cs="Arial"/>
+                <w:lang w:eastAsia="en-CA"/>
+              </w:rPr>
+              <w:t xml:space="preserve"> also designed a laser-cut plastic casing for the USB barcode scanner hardware module, which will protect the device from easy destruction.</w:t>
+            </w:r>
+          </w:p>
+          <w:p>
+            <w:pPr>
+              <w:spacing w:line="480" w:lineRule="auto"/>
+              <w:jc w:val="both"/>
+              <w:rPr>
+                <w:rFonts w:ascii="Arial" w:eastAsia="Times New Roman" w:hAnsi="Arial" w:cs="Arial"/>
+                <w:lang w:eastAsia="en-CA"/>
+              </w:rPr>
+            </w:pPr>
+            <w:proofErr w:type="spellStart"/>
+            <w:r>
+              <w:rPr>
+                <w:rFonts w:ascii="Arial" w:eastAsia="Times New Roman" w:hAnsi="Arial" w:cs="Arial"/>
+                <w:b/>
+                <w:lang w:eastAsia="en-CA"/>
+              </w:rPr>
+              <w:t>Tosin</w:t>
+            </w:r>
+            <w:proofErr w:type="spellEnd"/>
+            <w:r>
+              <w:rPr>
+                <w:rFonts w:ascii="Arial" w:eastAsia="Times New Roman" w:hAnsi="Arial" w:cs="Arial"/>
+                <w:b/>
+                <w:lang w:eastAsia="en-CA"/>
+              </w:rPr>
+              <w:t xml:space="preserve"> Ajayi</w:t>
+            </w:r>
+            <w:r>
+              <w:rPr>
+                <w:rFonts w:ascii="Arial" w:eastAsia="Times New Roman" w:hAnsi="Arial" w:cs="Arial"/>
+                <w:lang w:eastAsia="en-CA"/>
+              </w:rPr>
+              <w:t xml:space="preserve">: So far, in the development process, </w:t>
+            </w:r>
+            <w:proofErr w:type="spellStart"/>
+            <w:r>
+              <w:rPr>
+                <w:rFonts w:ascii="Arial" w:eastAsia="Times New Roman" w:hAnsi="Arial" w:cs="Arial"/>
+                <w:lang w:eastAsia="en-CA"/>
+              </w:rPr>
+              <w:t>Tosin</w:t>
+            </w:r>
+            <w:proofErr w:type="spellEnd"/>
+            <w:r>
+              <w:rPr>
+                <w:rFonts w:ascii="Arial" w:eastAsia="Times New Roman" w:hAnsi="Arial" w:cs="Arial"/>
+                <w:lang w:eastAsia="en-CA"/>
+              </w:rPr>
+              <w:t xml:space="preserve"> worked on moving the user registration functionality into the admin menu. At first, a hyperlink was included on the login page, which allows anybody to easily gain access to the user registration page and create an admin or student account for themselves, which was not the initial agreement. So, the plan was to move that feature into the admin menu, so only administrators can have access to that feature to register new users, be it student or admin. </w:t>
+            </w:r>
+            <w:proofErr w:type="spellStart"/>
+            <w:r>
+              <w:rPr>
+                <w:rFonts w:ascii="Arial" w:eastAsia="Times New Roman" w:hAnsi="Arial" w:cs="Arial"/>
+                <w:lang w:eastAsia="en-CA"/>
+              </w:rPr>
+              <w:t>Tosin</w:t>
+            </w:r>
+            <w:proofErr w:type="spellEnd"/>
+            <w:r>
+              <w:rPr>
+                <w:rFonts w:ascii="Arial" w:eastAsia="Times New Roman" w:hAnsi="Arial" w:cs="Arial"/>
+                <w:lang w:eastAsia="en-CA"/>
+              </w:rPr>
+              <w:t xml:space="preserve"> also further worked on the input validation process for the user registration and profile update over the past week, and that works perfectly now. </w:t>
+            </w:r>
+            <w:proofErr w:type="spellStart"/>
+            <w:r>
+              <w:rPr>
+                <w:rFonts w:ascii="Arial" w:eastAsia="Times New Roman" w:hAnsi="Arial" w:cs="Arial"/>
+                <w:lang w:eastAsia="en-CA"/>
+              </w:rPr>
+              <w:t>Tosin</w:t>
+            </w:r>
+            <w:proofErr w:type="spellEnd"/>
+            <w:r>
+              <w:rPr>
+                <w:rFonts w:ascii="Arial" w:eastAsia="Times New Roman" w:hAnsi="Arial" w:cs="Arial"/>
+                <w:lang w:eastAsia="en-CA"/>
+              </w:rPr>
+              <w:t xml:space="preserve"> is presently working collaboratively with David on the last stage of the main operations process which is the item quantity and check-out summary.</w:t>
+            </w:r>
+          </w:p>
+        </w:tc>
+      </w:tr>
+    </w:tbl>
+    <w:p>
+      <w:pPr>
+        <w:pStyle w:val="Heading2"/>
+        <w:spacing w:line="480" w:lineRule="auto"/>
+        <w:rPr>
+          <w:rFonts w:cs="Arial"/>
+        </w:rPr>
+      </w:pPr>
+      <w:r>
+        <w:rPr>
+          <w:rFonts w:cs="Arial"/>
+        </w:rPr>
+        <w:lastRenderedPageBreak/>
+        <w:t>3.</w:t>
+      </w:r>
+      <w:r>
+        <w:rPr>
+          <w:rFonts w:cs="Arial"/>
+        </w:rPr>
+        <w:t>3</w:t>
+      </w:r>
+      <w:r>
+        <w:rPr>
+          <w:rFonts w:cs="Arial"/>
+        </w:rPr>
+        <w:t xml:space="preserve"> Report </w:t>
+      </w:r>
+      <w:r>
+        <w:rPr>
+          <w:rFonts w:cs="Arial"/>
+        </w:rPr>
+        <w:t>3</w:t>
+      </w:r>
+    </w:p>
+    <w:tbl>
+      <w:tblPr>
+        <w:tblW w:w="5164" w:type="pct"/>
+        <w:tblCellSpacing w:w="0" w:type="dxa"/>
+        <w:tblCellMar>
+          <w:left w:w="0" w:type="dxa"/>
+          <w:right w:w="0" w:type="dxa"/>
+        </w:tblCellMar>
+        <w:tblLook w:val="04A0" w:firstRow="1" w:lastRow="0" w:firstColumn="1" w:lastColumn="0" w:noHBand="0" w:noVBand="1"/>
+      </w:tblPr>
+      <w:tblGrid>
+        <w:gridCol w:w="6406"/>
+        <w:gridCol w:w="3233"/>
+      </w:tblGrid>
+      <w:tr>
+        <w:trPr>
+          <w:tblCellSpacing w:w="0" w:type="dxa"/>
+        </w:trPr>
+        <w:tc>
+          <w:tcPr>
+            <w:tcW w:w="0" w:type="auto"/>
+            <w:vAlign w:val="center"/>
+            <w:hideMark/>
+          </w:tcPr>
+          <w:p>
+            <w:pPr>
+              <w:rPr>
+                <w:rFonts w:ascii="Arial" w:hAnsi="Arial" w:cs="Arial"/>
+              </w:rPr>
+            </w:pPr>
+            <w:r>
+              <w:rPr>
+                <w:rFonts w:ascii="Arial" w:eastAsia="Times New Roman" w:hAnsi="Arial" w:cs="Arial"/>
+                <w:bCs/>
+                <w:lang w:eastAsia="en-CA"/>
+              </w:rPr>
+              <w:t xml:space="preserve">From: </w:t>
+            </w:r>
+            <w:proofErr w:type="spellStart"/>
+            <w:r>
+              <w:rPr>
+                <w:rFonts w:ascii="Arial" w:eastAsia="Times New Roman" w:hAnsi="Arial" w:cs="Arial"/>
+                <w:lang w:eastAsia="en-CA"/>
+              </w:rPr>
+              <w:t>Tosin</w:t>
+            </w:r>
+            <w:proofErr w:type="spellEnd"/>
+            <w:r>
+              <w:rPr>
+                <w:rFonts w:ascii="Arial" w:eastAsia="Times New Roman" w:hAnsi="Arial" w:cs="Arial"/>
+                <w:lang w:eastAsia="en-CA"/>
+              </w:rPr>
+              <w:t xml:space="preserve"> Ajayi </w:t>
+            </w:r>
+            <w:hyperlink r:id="rId23" w:history="1">
+              <w:r>
+                <w:rPr>
+                  <w:rStyle w:val="Hyperlink"/>
+                  <w:rFonts w:ascii="Arial" w:eastAsia="Times New Roman" w:hAnsi="Arial" w:cs="Arial"/>
+                  <w:lang w:eastAsia="en-CA"/>
+                </w:rPr>
+                <w:t>ajayi.oluwatosin5@gmail.com</w:t>
+              </w:r>
+            </w:hyperlink>
+          </w:p>
+        </w:tc>
+        <w:tc>
+          <w:tcPr>
+            <w:tcW w:w="1677" w:type="pct"/>
+            <w:vAlign w:val="center"/>
+            <w:hideMark/>
+          </w:tcPr>
+          <w:p>
+            <w:pPr>
+              <w:spacing w:after="0" w:line="480" w:lineRule="auto"/>
+              <w:rPr>
+                <w:rFonts w:ascii="Arial" w:eastAsia="Times New Roman" w:hAnsi="Arial" w:cs="Arial"/>
+                <w:sz w:val="20"/>
+                <w:szCs w:val="24"/>
+                <w:lang w:eastAsia="en-CA"/>
+              </w:rPr>
+            </w:pPr>
+            <w:r>
+              <w:rPr>
+                <w:rFonts w:ascii="Arial" w:eastAsia="Times New Roman" w:hAnsi="Arial" w:cs="Arial"/>
+                <w:sz w:val="20"/>
+                <w:szCs w:val="20"/>
+                <w:lang w:eastAsia="en-CA"/>
+              </w:rPr>
+              <w:t xml:space="preserve">Monday, </w:t>
+            </w:r>
+            <w:r>
+              <w:rPr>
+                <w:rFonts w:ascii="Arial" w:eastAsia="Times New Roman" w:hAnsi="Arial" w:cs="Arial"/>
+                <w:sz w:val="20"/>
+                <w:szCs w:val="20"/>
+                <w:lang w:eastAsia="en-CA"/>
+              </w:rPr>
+              <w:t>Apr</w:t>
+            </w:r>
+            <w:r>
+              <w:rPr>
+                <w:rFonts w:ascii="Arial" w:eastAsia="Times New Roman" w:hAnsi="Arial" w:cs="Arial"/>
+                <w:sz w:val="20"/>
+                <w:szCs w:val="20"/>
+                <w:lang w:eastAsia="en-CA"/>
+              </w:rPr>
+              <w:t xml:space="preserve"> </w:t>
+            </w:r>
+            <w:r>
+              <w:rPr>
+                <w:rFonts w:ascii="Arial" w:eastAsia="Times New Roman" w:hAnsi="Arial" w:cs="Arial"/>
+                <w:sz w:val="20"/>
+                <w:szCs w:val="20"/>
+                <w:lang w:eastAsia="en-CA"/>
+              </w:rPr>
+              <w:t>2</w:t>
+            </w:r>
+            <w:r>
+              <w:rPr>
+                <w:rFonts w:ascii="Arial" w:eastAsia="Times New Roman" w:hAnsi="Arial" w:cs="Arial"/>
+                <w:sz w:val="20"/>
+                <w:szCs w:val="20"/>
+                <w:lang w:eastAsia="en-CA"/>
+              </w:rPr>
+              <w:t xml:space="preserve">, 2018 at </w:t>
+            </w:r>
+            <w:r>
+              <w:rPr>
+                <w:rFonts w:ascii="Arial" w:eastAsia="Times New Roman" w:hAnsi="Arial" w:cs="Arial"/>
+                <w:sz w:val="20"/>
+                <w:szCs w:val="20"/>
+                <w:lang w:eastAsia="en-CA"/>
+              </w:rPr>
+              <w:t>10</w:t>
+            </w:r>
+            <w:r>
+              <w:rPr>
+                <w:rFonts w:ascii="Arial" w:eastAsia="Times New Roman" w:hAnsi="Arial" w:cs="Arial"/>
+                <w:sz w:val="20"/>
+                <w:szCs w:val="20"/>
+                <w:lang w:eastAsia="en-CA"/>
+              </w:rPr>
+              <w:t>:</w:t>
+            </w:r>
+            <w:r>
+              <w:rPr>
+                <w:rFonts w:ascii="Arial" w:eastAsia="Times New Roman" w:hAnsi="Arial" w:cs="Arial"/>
+                <w:sz w:val="20"/>
+                <w:szCs w:val="20"/>
+                <w:lang w:eastAsia="en-CA"/>
+              </w:rPr>
+              <w:t>00</w:t>
+            </w:r>
+            <w:r>
+              <w:rPr>
+                <w:rFonts w:ascii="Arial" w:eastAsia="Times New Roman" w:hAnsi="Arial" w:cs="Arial"/>
+                <w:sz w:val="20"/>
+                <w:szCs w:val="20"/>
+                <w:lang w:eastAsia="en-CA"/>
+              </w:rPr>
+              <w:t xml:space="preserve"> AM</w:t>
+            </w:r>
+          </w:p>
+        </w:tc>
+      </w:tr>
+      <w:tr>
+        <w:trPr>
+          <w:tblCellSpacing w:w="0" w:type="dxa"/>
+        </w:trPr>
+        <w:tc>
+          <w:tcPr>
+            <w:tcW w:w="5000" w:type="pct"/>
+            <w:gridSpan w:val="2"/>
+            <w:vAlign w:val="center"/>
+            <w:hideMark/>
+          </w:tcPr>
+          <w:p>
+            <w:pPr>
+              <w:spacing w:after="0" w:line="480" w:lineRule="auto"/>
+              <w:rPr>
+                <w:rFonts w:ascii="Arial" w:eastAsia="Times New Roman" w:hAnsi="Arial" w:cs="Arial"/>
+                <w:lang w:eastAsia="en-CA"/>
+              </w:rPr>
+            </w:pPr>
+            <w:r>
+              <w:rPr>
+                <w:rFonts w:ascii="Arial" w:eastAsia="Times New Roman" w:hAnsi="Arial" w:cs="Arial"/>
+                <w:lang w:eastAsia="en-CA"/>
+              </w:rPr>
+              <w:t xml:space="preserve">To: Kristian </w:t>
+            </w:r>
+            <w:proofErr w:type="spellStart"/>
+            <w:r>
+              <w:rPr>
+                <w:rFonts w:ascii="Arial" w:eastAsia="Times New Roman" w:hAnsi="Arial" w:cs="Arial"/>
+                <w:lang w:eastAsia="en-CA"/>
+              </w:rPr>
+              <w:t>Medri</w:t>
+            </w:r>
+            <w:proofErr w:type="spellEnd"/>
+            <w:r>
+              <w:rPr>
+                <w:rFonts w:ascii="Arial" w:eastAsia="Times New Roman" w:hAnsi="Arial" w:cs="Arial"/>
+                <w:lang w:eastAsia="en-CA"/>
+              </w:rPr>
+              <w:t xml:space="preserve"> </w:t>
+            </w:r>
+            <w:hyperlink r:id="rId24" w:history="1">
+              <w:r>
+                <w:rPr>
+                  <w:rStyle w:val="Hyperlink"/>
+                  <w:rFonts w:ascii="Arial" w:eastAsia="Times New Roman" w:hAnsi="Arial" w:cs="Arial"/>
+                  <w:lang w:eastAsia="en-CA"/>
+                </w:rPr>
+                <w:t>Kristian.Medri@humber.ca</w:t>
+              </w:r>
+            </w:hyperlink>
+            <w:r>
+              <w:rPr>
+                <w:rFonts w:ascii="Arial" w:eastAsia="Times New Roman" w:hAnsi="Arial" w:cs="Arial"/>
+                <w:lang w:eastAsia="en-CA"/>
+              </w:rPr>
+              <w:t xml:space="preserve">, Austin Tian </w:t>
+            </w:r>
+            <w:hyperlink r:id="rId25" w:history="1">
+              <w:r>
+                <w:rPr>
+                  <w:rStyle w:val="Hyperlink"/>
+                  <w:rFonts w:ascii="Arial" w:eastAsia="Times New Roman" w:hAnsi="Arial" w:cs="Arial"/>
+                  <w:lang w:eastAsia="en-CA"/>
+                </w:rPr>
+                <w:t>A</w:t>
+              </w:r>
+              <w:r>
+                <w:rPr>
+                  <w:rStyle w:val="Hyperlink"/>
+                  <w:rFonts w:ascii="Arial" w:hAnsi="Arial" w:cs="Arial"/>
+                </w:rPr>
+                <w:t>ustin.tian@humber.ca</w:t>
+              </w:r>
+            </w:hyperlink>
+          </w:p>
+          <w:p>
+            <w:pPr>
+              <w:rPr>
+                <w:rFonts w:ascii="Arial" w:eastAsia="Times New Roman" w:hAnsi="Arial" w:cs="Arial"/>
+                <w:lang w:eastAsia="en-CA"/>
+              </w:rPr>
+            </w:pPr>
+            <w:r>
+              <w:rPr>
+                <w:rFonts w:ascii="Arial" w:eastAsia="Times New Roman" w:hAnsi="Arial" w:cs="Arial"/>
+                <w:lang w:eastAsia="en-CA"/>
+              </w:rPr>
+              <w:t>Cc:</w:t>
+            </w:r>
+            <w:r>
+              <w:rPr>
+                <w:rFonts w:ascii="Arial" w:eastAsia="Times New Roman" w:hAnsi="Arial" w:cs="Arial"/>
+                <w:lang w:eastAsia="en-CA"/>
+              </w:rPr>
+              <w:t xml:space="preserve"> </w:t>
+            </w:r>
+            <w:r>
+              <w:rPr>
+                <w:rFonts w:ascii="Arial" w:eastAsia="Times New Roman" w:hAnsi="Arial" w:cs="Arial"/>
+                <w:bCs/>
+                <w:lang w:eastAsia="en-CA"/>
+              </w:rPr>
+              <w:t>Ife</w:t>
+            </w:r>
+            <w:r>
+              <w:rPr>
+                <w:rFonts w:ascii="Arial" w:eastAsia="Times New Roman" w:hAnsi="Arial" w:cs="Arial"/>
+                <w:bCs/>
+                <w:lang w:eastAsia="en-CA"/>
+              </w:rPr>
+              <w:t xml:space="preserve"> </w:t>
+            </w:r>
+            <w:r>
+              <w:rPr>
+                <w:rFonts w:ascii="Arial" w:eastAsia="Times New Roman" w:hAnsi="Arial" w:cs="Arial"/>
+                <w:bCs/>
+                <w:lang w:eastAsia="en-CA"/>
+              </w:rPr>
+              <w:t>David</w:t>
+            </w:r>
+            <w:r>
+              <w:rPr>
+                <w:rFonts w:ascii="Arial" w:eastAsia="Times New Roman" w:hAnsi="Arial" w:cs="Arial"/>
+                <w:b/>
+                <w:bCs/>
+                <w:lang w:eastAsia="en-CA"/>
+              </w:rPr>
+              <w:t xml:space="preserve"> </w:t>
+            </w:r>
+            <w:hyperlink r:id="rId26" w:history="1">
+              <w:r>
+                <w:rPr>
+                  <w:rStyle w:val="Hyperlink"/>
+                  <w:rFonts w:ascii="Arial" w:eastAsia="Times New Roman" w:hAnsi="Arial" w:cs="Arial"/>
+                  <w:lang w:eastAsia="en-CA"/>
+                </w:rPr>
+                <w:t>ifeoluwaadese@ymail.com</w:t>
+              </w:r>
+            </w:hyperlink>
+            <w:r>
+              <w:rPr>
+                <w:rStyle w:val="Hyperlink"/>
+                <w:rFonts w:ascii="Arial" w:eastAsia="Times New Roman" w:hAnsi="Arial" w:cs="Arial"/>
+                <w:lang w:eastAsia="en-CA"/>
+              </w:rPr>
+              <w:t>,</w:t>
+            </w:r>
+            <w:r>
+              <w:rPr>
+                <w:rStyle w:val="Hyperlink"/>
+                <w:rFonts w:eastAsia="Times New Roman"/>
+                <w:lang w:eastAsia="en-CA"/>
+              </w:rPr>
+              <w:t xml:space="preserve"> </w:t>
+            </w:r>
+            <w:proofErr w:type="spellStart"/>
+            <w:r>
+              <w:rPr>
+                <w:rFonts w:ascii="Arial" w:eastAsia="Times New Roman" w:hAnsi="Arial" w:cs="Arial"/>
+                <w:lang w:eastAsia="en-CA"/>
+              </w:rPr>
+              <w:t>Mohand</w:t>
+            </w:r>
+            <w:proofErr w:type="spellEnd"/>
+            <w:r>
+              <w:rPr>
+                <w:rFonts w:ascii="Arial" w:eastAsia="Times New Roman" w:hAnsi="Arial" w:cs="Arial"/>
+                <w:lang w:eastAsia="en-CA"/>
+              </w:rPr>
+              <w:t xml:space="preserve"> </w:t>
+            </w:r>
+            <w:proofErr w:type="spellStart"/>
+            <w:r>
+              <w:rPr>
+                <w:rFonts w:ascii="Arial" w:eastAsia="Times New Roman" w:hAnsi="Arial" w:cs="Arial"/>
+                <w:lang w:eastAsia="en-CA"/>
+              </w:rPr>
+              <w:t>Ferawana</w:t>
+            </w:r>
+            <w:proofErr w:type="spellEnd"/>
+            <w:r>
+              <w:rPr>
+                <w:rFonts w:ascii="Arial" w:eastAsia="Times New Roman" w:hAnsi="Arial" w:cs="Arial"/>
+                <w:lang w:eastAsia="en-CA"/>
+              </w:rPr>
+              <w:t xml:space="preserve"> </w:t>
+            </w:r>
+            <w:hyperlink r:id="rId27" w:history="1">
+              <w:r>
+                <w:rPr>
+                  <w:rStyle w:val="Hyperlink"/>
+                  <w:rFonts w:ascii="Arial" w:hAnsi="Arial" w:cs="Arial"/>
+                </w:rPr>
+                <w:t>m.ferawana@gmail.com</w:t>
+              </w:r>
+            </w:hyperlink>
+          </w:p>
+        </w:tc>
+      </w:tr>
+    </w:tbl>
+    <w:p>
+      <w:pPr>
+        <w:rPr>
+          <w:rFonts w:ascii="Arial" w:hAnsi="Arial" w:cs="Arial"/>
+        </w:rPr>
+      </w:pPr>
     </w:p>
     <w:p>
       <w:pPr>
-        <w:rPr>
-          <w:rFonts w:ascii="Arial" w:hAnsi="Arial" w:cs="Arial"/>
-        </w:rPr>
-      </w:pPr>
-      <w:r>
-        <w:rPr>
-          <w:rFonts w:ascii="Arial" w:hAnsi="Arial" w:cs="Arial"/>
-        </w:rPr>
-        <w:t>Not included yet</w:t>
+        <w:spacing w:line="480" w:lineRule="auto"/>
+        <w:jc w:val="both"/>
+        <w:rPr>
+          <w:rFonts w:ascii="Arial" w:hAnsi="Arial" w:cs="Arial"/>
+        </w:rPr>
+      </w:pPr>
+      <w:r>
+        <w:rPr>
+          <w:rFonts w:ascii="Arial" w:hAnsi="Arial" w:cs="Arial"/>
+          <w:b/>
+        </w:rPr>
+        <w:t>Ifeoluwa David</w:t>
+      </w:r>
+      <w:r>
+        <w:rPr>
+          <w:rFonts w:ascii="Arial" w:hAnsi="Arial" w:cs="Arial"/>
+        </w:rPr>
+        <w:t xml:space="preserve">: This week, David focused on the front-end development for the item-returns functionality and is currently working on the back-end functionality. The item returns feature basically allows administrative users to view pre-selected items in student carts and approve them to become checked-out items. It also allows admin users view a student’s current item possessions and return specific items based on </w:t>
+      </w:r>
+      <w:r>
+        <w:rPr>
+          <w:rFonts w:ascii="Arial" w:hAnsi="Arial" w:cs="Arial"/>
+        </w:rPr>
+        <w:lastRenderedPageBreak/>
+        <w:t>provided quantity. Upon completion of this feature, David will be working on completing the update inventory functionality.</w:t>
       </w:r>
     </w:p>
     <w:p>
       <w:pPr>
-        <w:pStyle w:val="Heading2"/>
         <w:spacing w:line="480" w:lineRule="auto"/>
-        <w:rPr>
-          <w:rFonts w:cs="Arial"/>
-        </w:rPr>
-      </w:pPr>
-      <w:bookmarkStart w:id="32" w:name="_Toc449009714"/>
-      <w:r>
-        <w:rPr>
-          <w:rFonts w:cs="Arial"/>
-        </w:rPr>
-        <w:lastRenderedPageBreak/>
-        <w:t>3.3 Report 3</w:t>
-      </w:r>
-      <w:bookmarkEnd w:id="32"/>
+        <w:jc w:val="both"/>
+        <w:rPr>
+          <w:rFonts w:ascii="Arial" w:hAnsi="Arial" w:cs="Arial"/>
+        </w:rPr>
+      </w:pPr>
+      <w:proofErr w:type="spellStart"/>
+      <w:r>
+        <w:rPr>
+          <w:rFonts w:ascii="Arial" w:hAnsi="Arial" w:cs="Arial"/>
+          <w:b/>
+        </w:rPr>
+        <w:t>Mohand</w:t>
+      </w:r>
+      <w:proofErr w:type="spellEnd"/>
+      <w:r>
+        <w:rPr>
+          <w:rFonts w:ascii="Arial" w:hAnsi="Arial" w:cs="Arial"/>
+          <w:b/>
+        </w:rPr>
+        <w:t xml:space="preserve"> </w:t>
+      </w:r>
+      <w:proofErr w:type="spellStart"/>
+      <w:r>
+        <w:rPr>
+          <w:rFonts w:ascii="Arial" w:hAnsi="Arial" w:cs="Arial"/>
+          <w:b/>
+        </w:rPr>
+        <w:t>Ferawana</w:t>
+      </w:r>
+      <w:proofErr w:type="spellEnd"/>
+      <w:r>
+        <w:rPr>
+          <w:rFonts w:ascii="Arial" w:hAnsi="Arial" w:cs="Arial"/>
+        </w:rPr>
+        <w:t xml:space="preserve">: </w:t>
+      </w:r>
+      <w:proofErr w:type="spellStart"/>
+      <w:r>
+        <w:rPr>
+          <w:rFonts w:ascii="Arial" w:hAnsi="Arial" w:cs="Arial"/>
+        </w:rPr>
+        <w:t>Mohand</w:t>
+      </w:r>
+      <w:proofErr w:type="spellEnd"/>
+      <w:r>
+        <w:rPr>
+          <w:rFonts w:ascii="Arial" w:hAnsi="Arial" w:cs="Arial"/>
+        </w:rPr>
+        <w:t xml:space="preserve"> simply worked on the item registration feature. He added this feature into the 3-tabbed registration page which includes: register student, register admin and register item. Right now, this feature is complete and individual crib items can be registered into the system database. Next job for </w:t>
+      </w:r>
+      <w:proofErr w:type="spellStart"/>
+      <w:r>
+        <w:rPr>
+          <w:rFonts w:ascii="Arial" w:hAnsi="Arial" w:cs="Arial"/>
+        </w:rPr>
+        <w:t>Mohand</w:t>
+      </w:r>
+      <w:proofErr w:type="spellEnd"/>
+      <w:r>
+        <w:rPr>
+          <w:rFonts w:ascii="Arial" w:hAnsi="Arial" w:cs="Arial"/>
+        </w:rPr>
+        <w:t xml:space="preserve"> is to work on implementing the item removal feature, allowing users entirely delete registered items from the </w:t>
+      </w:r>
+      <w:proofErr w:type="spellStart"/>
+      <w:r>
+        <w:rPr>
+          <w:rFonts w:ascii="Arial" w:hAnsi="Arial" w:cs="Arial"/>
+        </w:rPr>
+        <w:t>databasAe</w:t>
+      </w:r>
+      <w:proofErr w:type="spellEnd"/>
+      <w:r>
+        <w:rPr>
+          <w:rFonts w:ascii="Arial" w:hAnsi="Arial" w:cs="Arial"/>
+        </w:rPr>
+        <w:t>.</w:t>
+      </w:r>
     </w:p>
     <w:p>
       <w:pPr>
-        <w:rPr>
-          <w:rFonts w:ascii="Arial" w:hAnsi="Arial" w:cs="Arial"/>
-        </w:rPr>
-      </w:pPr>
-      <w:r>
-        <w:rPr>
-          <w:rFonts w:ascii="Arial" w:hAnsi="Arial" w:cs="Arial"/>
-        </w:rPr>
-        <w:t>Not included yet</w:t>
-      </w:r>
+        <w:spacing w:line="480" w:lineRule="auto"/>
+        <w:jc w:val="both"/>
+        <w:rPr>
+          <w:rFonts w:ascii="Arial" w:hAnsi="Arial" w:cs="Arial"/>
+        </w:rPr>
+      </w:pPr>
+      <w:proofErr w:type="spellStart"/>
+      <w:r>
+        <w:rPr>
+          <w:rFonts w:ascii="Arial" w:hAnsi="Arial" w:cs="Arial"/>
+          <w:b/>
+        </w:rPr>
+        <w:t>Tosin</w:t>
+      </w:r>
+      <w:proofErr w:type="spellEnd"/>
+      <w:r>
+        <w:rPr>
+          <w:rFonts w:ascii="Arial" w:hAnsi="Arial" w:cs="Arial"/>
+          <w:b/>
+        </w:rPr>
+        <w:t xml:space="preserve"> Ajayi</w:t>
+      </w:r>
+      <w:r>
+        <w:rPr>
+          <w:rFonts w:ascii="Arial" w:hAnsi="Arial" w:cs="Arial"/>
+        </w:rPr>
+        <w:t xml:space="preserve">: </w:t>
+      </w:r>
+      <w:proofErr w:type="spellStart"/>
+      <w:r>
+        <w:rPr>
+          <w:rFonts w:ascii="Arial" w:hAnsi="Arial" w:cs="Arial"/>
+        </w:rPr>
+        <w:t>Tosin</w:t>
+      </w:r>
+      <w:proofErr w:type="spellEnd"/>
+      <w:r>
+        <w:rPr>
+          <w:rFonts w:ascii="Arial" w:hAnsi="Arial" w:cs="Arial"/>
+        </w:rPr>
+        <w:t xml:space="preserve"> worked on the change password feature, this allows users change their current password to a new password simply by providing and confirming the current password and also entering and confirming the newly intended password. This feature will be important for users in order to keep their account secure and maintain private access. After completing this part of the project, </w:t>
+      </w:r>
+      <w:proofErr w:type="spellStart"/>
+      <w:r>
+        <w:rPr>
+          <w:rFonts w:ascii="Arial" w:hAnsi="Arial" w:cs="Arial"/>
+        </w:rPr>
+        <w:t>Tosin</w:t>
+      </w:r>
+      <w:proofErr w:type="spellEnd"/>
+      <w:r>
+        <w:rPr>
+          <w:rFonts w:ascii="Arial" w:hAnsi="Arial" w:cs="Arial"/>
+        </w:rPr>
+        <w:t xml:space="preserve"> will be moving on to join </w:t>
+      </w:r>
+      <w:proofErr w:type="spellStart"/>
+      <w:r>
+        <w:rPr>
+          <w:rFonts w:ascii="Arial" w:hAnsi="Arial" w:cs="Arial"/>
+        </w:rPr>
+        <w:t>Mohand</w:t>
+      </w:r>
+      <w:proofErr w:type="spellEnd"/>
+      <w:r>
+        <w:rPr>
+          <w:rFonts w:ascii="Arial" w:hAnsi="Arial" w:cs="Arial"/>
+        </w:rPr>
+        <w:t xml:space="preserve"> on a removal functionality for admin and student users, allowing a single “top” admin user to delete another admin user or student user. This will be needed in order to maintain a small amount of user data in the database.</w:t>
+      </w:r>
+      <w:bookmarkStart w:id="32" w:name="_Toc449009714"/>
     </w:p>
     <w:p>
       <w:pPr>
@@ -7498,6 +9216,7 @@
         </w:rPr>
       </w:pPr>
       <w:bookmarkStart w:id="33" w:name="_Toc449009718"/>
+      <w:bookmarkEnd w:id="32"/>
       <w:r>
         <w:rPr>
           <w:rFonts w:cs="Arial"/>
@@ -7655,6 +9374,7 @@
         <w:rPr>
           <w:rFonts w:ascii="Arial" w:hAnsi="Arial" w:cs="Arial"/>
         </w:rPr>
+        <w:lastRenderedPageBreak/>
         <w:t xml:space="preserve">The </w:t>
       </w:r>
       <w:r>
@@ -7837,24 +9557,6 @@
     </w:p>
     <w:p>
       <w:pPr>
-        <w:spacing w:line="480" w:lineRule="auto"/>
-        <w:jc w:val="both"/>
-        <w:rPr>
-          <w:rFonts w:ascii="Arial" w:hAnsi="Arial" w:cs="Arial"/>
-        </w:rPr>
-      </w:pPr>
-    </w:p>
-    <w:p>
-      <w:pPr>
-        <w:spacing w:line="480" w:lineRule="auto"/>
-        <w:jc w:val="both"/>
-        <w:rPr>
-          <w:rFonts w:ascii="Arial" w:hAnsi="Arial" w:cs="Arial"/>
-        </w:rPr>
-      </w:pPr>
-    </w:p>
-    <w:p>
-      <w:pPr>
         <w:pStyle w:val="Heading1"/>
         <w:spacing w:line="480" w:lineRule="auto"/>
         <w:rPr>
@@ -7865,7 +9567,6 @@
         <w:rPr>
           <w:rFonts w:cs="Arial"/>
         </w:rPr>
-        <w:lastRenderedPageBreak/>
         <w:t>5</w:t>
       </w:r>
       <w:r>
@@ -7888,12 +9589,6 @@
           <w:szCs w:val="28"/>
         </w:rPr>
       </w:pPr>
-      <w:r>
-        <w:rPr>
-          <w:rFonts w:ascii="Arial" w:hAnsi="Arial" w:cs="Arial"/>
-        </w:rPr>
-        <w:br w:type="page"/>
-      </w:r>
     </w:p>
     <w:p>
       <w:pPr>
@@ -7908,7 +9603,6 @@
         <w:rPr>
           <w:rFonts w:cs="Arial"/>
         </w:rPr>
-        <w:lastRenderedPageBreak/>
         <w:t>6</w:t>
       </w:r>
       <w:r>
@@ -7936,15 +9630,7 @@
         <w:rPr>
           <w:rFonts w:ascii="Arial" w:hAnsi="Arial" w:cs="Arial"/>
         </w:rPr>
-        <w:t>Not included</w:t>
-      </w:r>
-      <w:bookmarkStart w:id="36" w:name="_GoBack"/>
-      <w:bookmarkEnd w:id="36"/>
-      <w:r>
-        <w:rPr>
-          <w:rFonts w:ascii="Arial" w:hAnsi="Arial" w:cs="Arial"/>
-        </w:rPr>
-        <w:t xml:space="preserve"> yet</w:t>
+        <w:t>Not included yet</w:t>
       </w:r>
       <w:r>
         <w:rPr>
@@ -7956,13 +9642,13 @@
     <w:p>
       <w:pPr>
         <w:pStyle w:val="Heading1"/>
-        <w:spacing w:line="240" w:lineRule="auto"/>
+        <w:spacing w:line="480" w:lineRule="auto"/>
         <w:rPr>
           <w:rFonts w:cs="Arial"/>
           <w:sz w:val="24"/>
         </w:rPr>
       </w:pPr>
-      <w:bookmarkStart w:id="37" w:name="_Toc449009721"/>
+      <w:bookmarkStart w:id="36" w:name="_Toc449009721"/>
       <w:r>
         <w:rPr>
           <w:rFonts w:cs="Arial"/>
@@ -7976,30 +9662,25 @@
         </w:rPr>
         <w:t xml:space="preserve">. </w:t>
       </w:r>
+      <w:proofErr w:type="spellStart"/>
       <w:r>
         <w:rPr>
           <w:rFonts w:cs="Arial"/>
         </w:rPr>
         <w:t>Appendicies</w:t>
       </w:r>
-      <w:bookmarkEnd w:id="37"/>
-      <w:r>
-        <w:rPr>
-          <w:rFonts w:cs="Arial"/>
-          <w:sz w:val="24"/>
-        </w:rPr>
-        <w:t xml:space="preserve"> </w:t>
-      </w:r>
+      <w:bookmarkEnd w:id="36"/>
+      <w:proofErr w:type="spellEnd"/>
     </w:p>
     <w:p>
       <w:pPr>
         <w:pStyle w:val="Heading2"/>
-        <w:spacing w:line="240" w:lineRule="auto"/>
-        <w:rPr>
-          <w:rFonts w:cs="Arial"/>
-        </w:rPr>
-      </w:pPr>
-      <w:bookmarkStart w:id="38" w:name="_Toc449009722"/>
+        <w:spacing w:line="480" w:lineRule="auto"/>
+        <w:rPr>
+          <w:rFonts w:cs="Arial"/>
+        </w:rPr>
+      </w:pPr>
+      <w:bookmarkStart w:id="37" w:name="_Toc449009722"/>
       <w:r>
         <w:rPr>
           <w:rFonts w:cs="Arial"/>
@@ -8010,78 +9691,241 @@
         <w:rPr>
           <w:rFonts w:cs="Arial"/>
         </w:rPr>
-        <w:t>.1 Microcontroller Firmware</w:t>
-      </w:r>
+        <w:t xml:space="preserve">.1 </w:t>
+      </w:r>
+      <w:bookmarkEnd w:id="37"/>
+      <w:r>
+        <w:rPr>
+          <w:rFonts w:cs="Arial"/>
+        </w:rPr>
+        <w:t>Hardware Data Extraction Scripts</w:t>
+      </w:r>
+    </w:p>
+    <w:p>
+      <w:pPr>
+        <w:spacing w:line="480" w:lineRule="auto"/>
+        <w:jc w:val="both"/>
+        <w:rPr>
+          <w:rFonts w:ascii="Arial" w:hAnsi="Arial" w:cs="Arial"/>
+        </w:rPr>
+      </w:pPr>
+      <w:r>
+        <w:rPr>
+          <w:rFonts w:ascii="Arial" w:hAnsi="Arial" w:cs="Arial"/>
+        </w:rPr>
+        <w:t>T</w:t>
+      </w:r>
+      <w:r>
+        <w:rPr>
+          <w:rFonts w:ascii="Arial" w:hAnsi="Arial" w:cs="Arial"/>
+        </w:rPr>
+        <w:t xml:space="preserve">he web application, in some specific areas, are dependent on the data extraction carried out by some scripts in order to get the information required to retrieve valid data from the </w:t>
+      </w:r>
+      <w:r>
+        <w:rPr>
+          <w:rFonts w:ascii="Arial" w:hAnsi="Arial" w:cs="Arial"/>
+        </w:rPr>
+        <w:t xml:space="preserve">online </w:t>
+      </w:r>
+      <w:r>
+        <w:rPr>
+          <w:rFonts w:ascii="Arial" w:hAnsi="Arial" w:cs="Arial"/>
+        </w:rPr>
+        <w:t xml:space="preserve">database. </w:t>
+      </w:r>
+      <w:r>
+        <w:rPr>
+          <w:rFonts w:ascii="Arial" w:hAnsi="Arial" w:cs="Arial"/>
+        </w:rPr>
+        <w:t>On the web application, the USB barcode scanner is used mainly to scan item barcodes for the purpose of simply identifying the item or fetching all the necessary information needed by the administrator. The magnetic strip card reader is also used on the web application</w:t>
+      </w:r>
+      <w:r>
+        <w:rPr>
+          <w:rFonts w:ascii="Arial" w:hAnsi="Arial" w:cs="Arial"/>
+        </w:rPr>
+        <w:t xml:space="preserve"> mainly for student authentication</w:t>
+      </w:r>
+      <w:r>
+        <w:rPr>
+          <w:rFonts w:ascii="Arial" w:hAnsi="Arial" w:cs="Arial"/>
+        </w:rPr>
+        <w:t>. When a student card is swiped, a certain script does the extraction of valid data (a student number) from a bunch of lightly encrypted information. This way, the extracted student ID is used in the validation of the student identity during an item check-out or return process. All the user has to do is just confirm if the returned identity information is correct or not.</w:t>
+      </w:r>
+    </w:p>
+    <w:p>
+      <w:pPr>
+        <w:pStyle w:val="Heading2"/>
+        <w:spacing w:line="480" w:lineRule="auto"/>
+        <w:rPr>
+          <w:rFonts w:cs="Arial"/>
+        </w:rPr>
+      </w:pPr>
+      <w:bookmarkStart w:id="38" w:name="_Toc449009724"/>
+      <w:r>
+        <w:rPr>
+          <w:rFonts w:cs="Arial"/>
+        </w:rPr>
+        <w:t>7</w:t>
+      </w:r>
+      <w:r>
+        <w:rPr>
+          <w:rFonts w:cs="Arial"/>
+        </w:rPr>
+        <w:t>.</w:t>
+      </w:r>
+      <w:r>
+        <w:rPr>
+          <w:rFonts w:cs="Arial"/>
+        </w:rPr>
+        <w:t>2</w:t>
+      </w:r>
+      <w:r>
+        <w:rPr>
+          <w:rFonts w:cs="Arial"/>
+        </w:rPr>
+        <w:t xml:space="preserve"> Database Communication Program</w:t>
+      </w:r>
+      <w:bookmarkStart w:id="39" w:name="_Toc449009725"/>
       <w:bookmarkEnd w:id="38"/>
     </w:p>
     <w:p>
       <w:pPr>
-        <w:pStyle w:val="Heading2"/>
-        <w:spacing w:line="240" w:lineRule="auto"/>
-        <w:rPr>
-          <w:rFonts w:cs="Arial"/>
-        </w:rPr>
-      </w:pPr>
-      <w:bookmarkStart w:id="39" w:name="_Toc449009723"/>
-      <w:r>
-        <w:rPr>
-          <w:rFonts w:cs="Arial"/>
-        </w:rPr>
-        <w:t>7</w:t>
-      </w:r>
-      <w:r>
-        <w:rPr>
-          <w:rFonts w:cs="Arial"/>
-        </w:rPr>
-        <w:t>.2 Microprocessor Communication Script</w:t>
-      </w:r>
-      <w:bookmarkEnd w:id="39"/>
+        <w:spacing w:line="480" w:lineRule="auto"/>
+        <w:jc w:val="both"/>
+      </w:pPr>
+      <w:r>
+        <w:rPr>
+          <w:rFonts w:ascii="Arial" w:hAnsi="Arial" w:cs="Arial"/>
+        </w:rPr>
+        <w:t xml:space="preserve">Apart from the data extraction scripts, </w:t>
+      </w:r>
+      <w:r>
+        <w:rPr>
+          <w:rFonts w:ascii="Arial" w:hAnsi="Arial" w:cs="Arial"/>
+        </w:rPr>
+        <w:t xml:space="preserve">there are some other scripts hosted on the server written mainly for the purpose of exchanging data back and forth between the software applications and the online database. These scripts are written in PHP with </w:t>
+      </w:r>
+      <w:r>
+        <w:rPr>
+          <w:rFonts w:ascii="Arial" w:hAnsi="Arial" w:cs="Arial"/>
+        </w:rPr>
+        <w:t xml:space="preserve">some </w:t>
+      </w:r>
+      <w:r>
+        <w:rPr>
+          <w:rFonts w:ascii="Arial" w:hAnsi="Arial" w:cs="Arial"/>
+        </w:rPr>
+        <w:t xml:space="preserve">JSON </w:t>
+      </w:r>
+      <w:r>
+        <w:rPr>
+          <w:rFonts w:ascii="Arial" w:hAnsi="Arial" w:cs="Arial"/>
+        </w:rPr>
+        <w:t xml:space="preserve">formatting and </w:t>
+      </w:r>
+      <w:r>
+        <w:rPr>
+          <w:rFonts w:ascii="Arial" w:hAnsi="Arial" w:cs="Arial"/>
+        </w:rPr>
+        <w:t xml:space="preserve">SQL queries </w:t>
+      </w:r>
+      <w:r>
+        <w:rPr>
+          <w:rFonts w:ascii="Arial" w:hAnsi="Arial" w:cs="Arial"/>
+        </w:rPr>
+        <w:t xml:space="preserve">and </w:t>
+      </w:r>
+      <w:r>
+        <w:rPr>
+          <w:rFonts w:ascii="Arial" w:hAnsi="Arial" w:cs="Arial"/>
+        </w:rPr>
+        <w:t>wherever needed.</w:t>
+      </w:r>
+      <w:r>
+        <w:rPr>
+          <w:rFonts w:ascii="Arial" w:hAnsi="Arial" w:cs="Arial"/>
+        </w:rPr>
+        <w:t xml:space="preserve"> Both mobile and web applications are highly dependent on internet access in order to connect to the server and operate properly as expected, this is because almost every major activity carried out by the user on the software applications are indirectly scripts being executed on the server.</w:t>
+      </w:r>
     </w:p>
     <w:p>
       <w:pPr>
         <w:pStyle w:val="Heading2"/>
-        <w:spacing w:line="240" w:lineRule="auto"/>
-        <w:rPr>
-          <w:rFonts w:cs="Arial"/>
-        </w:rPr>
-      </w:pPr>
-      <w:bookmarkStart w:id="40" w:name="_Toc449009724"/>
-      <w:r>
-        <w:rPr>
-          <w:rFonts w:cs="Arial"/>
-        </w:rPr>
+        <w:spacing w:line="480" w:lineRule="auto"/>
+        <w:rPr>
+          <w:rFonts w:cs="Arial"/>
+        </w:rPr>
+      </w:pPr>
+      <w:r>
+        <w:rPr>
+          <w:rFonts w:cs="Arial"/>
+        </w:rPr>
+        <w:lastRenderedPageBreak/>
         <w:t>7</w:t>
       </w:r>
       <w:r>
         <w:rPr>
           <w:rFonts w:cs="Arial"/>
         </w:rPr>
-        <w:t>.3 Microprocessor Database Communication Program</w:t>
-      </w:r>
-      <w:bookmarkStart w:id="41" w:name="_Toc449009725"/>
+        <w:t>.</w:t>
+      </w:r>
+      <w:r>
+        <w:rPr>
+          <w:rFonts w:cs="Arial"/>
+        </w:rPr>
+        <w:t>3</w:t>
+      </w:r>
+      <w:r>
+        <w:rPr>
+          <w:rFonts w:cs="Arial"/>
+        </w:rPr>
+        <w:t xml:space="preserve"> Database Input </w:t>
+      </w:r>
+      <w:bookmarkStart w:id="40" w:name="_Toc449009726"/>
+      <w:bookmarkEnd w:id="39"/>
+      <w:r>
+        <w:rPr>
+          <w:rFonts w:cs="Arial"/>
+        </w:rPr>
+        <w:t xml:space="preserve">and </w:t>
+      </w:r>
+      <w:r>
+        <w:rPr>
+          <w:rFonts w:cs="Arial"/>
+        </w:rPr>
+        <w:t xml:space="preserve">Retrieval Script for </w:t>
+      </w:r>
+      <w:r>
+        <w:rPr>
+          <w:rFonts w:cs="Arial"/>
+        </w:rPr>
+        <w:t>Web</w:t>
+      </w:r>
+      <w:r>
+        <w:rPr>
+          <w:rFonts w:cs="Arial"/>
+        </w:rPr>
+        <w:t xml:space="preserve"> Application</w:t>
+      </w:r>
       <w:bookmarkEnd w:id="40"/>
     </w:p>
     <w:p>
       <w:pPr>
-        <w:pStyle w:val="Heading2"/>
-        <w:spacing w:line="240" w:lineRule="auto"/>
-        <w:rPr>
-          <w:rFonts w:cs="Arial"/>
-        </w:rPr>
-      </w:pPr>
-      <w:r>
-        <w:rPr>
-          <w:rFonts w:cs="Arial"/>
-        </w:rPr>
-        <w:t>7</w:t>
-      </w:r>
-      <w:r>
-        <w:rPr>
-          <w:rFonts w:cs="Arial"/>
-        </w:rPr>
-        <w:t>.4 Database Input Script</w:t>
-      </w:r>
-      <w:bookmarkStart w:id="42" w:name="_Toc449009726"/>
+        <w:spacing w:line="480" w:lineRule="auto"/>
+      </w:pPr>
+      <w:r>
+        <w:rPr>
+          <w:rFonts w:ascii="Arial" w:hAnsi="Arial" w:cs="Arial"/>
+        </w:rPr>
+        <w:t>Apart from the data extraction scripts, there are some other scripts hosted on the server written mainly for the purpose of exchanging data back and forth between the software</w:t>
+      </w:r>
+      <w:r>
+        <w:rPr>
+          <w:rFonts w:ascii="Arial" w:hAnsi="Arial" w:cs="Arial"/>
+        </w:rPr>
+        <w:t xml:space="preserve">. </w:t>
+      </w:r>
+      <w:bookmarkStart w:id="41" w:name="_GoBack"/>
       <w:bookmarkEnd w:id="41"/>
     </w:p>
     <w:p>
@@ -8096,19 +9940,37 @@
         <w:rPr>
           <w:rFonts w:cs="Arial"/>
         </w:rPr>
-        <w:t>7</w:t>
-      </w:r>
-      <w:r>
-        <w:rPr>
-          <w:rFonts w:cs="Arial"/>
-        </w:rPr>
-        <w:t>.5 Database Retrieval Script for Phone Application</w:t>
-      </w:r>
-      <w:bookmarkEnd w:id="42"/>
+        <w:t>7.</w:t>
+      </w:r>
+      <w:r>
+        <w:rPr>
+          <w:rFonts w:cs="Arial"/>
+        </w:rPr>
+        <w:t>4</w:t>
+      </w:r>
+      <w:r>
+        <w:rPr>
+          <w:rFonts w:cs="Arial"/>
+        </w:rPr>
+        <w:t xml:space="preserve"> Database Input </w:t>
+      </w:r>
+      <w:r>
+        <w:rPr>
+          <w:rFonts w:cs="Arial"/>
+        </w:rPr>
+        <w:t xml:space="preserve">and </w:t>
+      </w:r>
+      <w:r>
+        <w:rPr>
+          <w:rFonts w:cs="Arial"/>
+        </w:rPr>
+        <w:t>Retrieval Script for Phone Application</w:t>
+      </w:r>
     </w:p>
+    <w:p/>
     <w:sectPr>
       <w:pgSz w:w="12240" w:h="15840"/>
-      <w:pgMar w:top="1134" w:right="1467" w:bottom="1560" w:left="1440" w:header="708" w:footer="708" w:gutter="0"/>
+      <w:pgMar w:top="1134" w:right="1467" w:bottom="1134" w:left="1440" w:header="708" w:footer="708" w:gutter="0"/>
       <w:cols w:space="708"/>
       <w:docGrid w:linePitch="360"/>
     </w:sectPr>
@@ -8117,7 +9979,7 @@
 </file>
 
 <file path=word/endnotes.xml><?xml version="1.0" encoding="utf-8"?>
-<w:endnotes xmlns:wpc="http://schemas.microsoft.com/office/word/2010/wordprocessingCanvas" xmlns:mc="http://schemas.openxmlformats.org/markup-compatibility/2006" xmlns:o="urn:schemas-microsoft-com:office:office" xmlns:r="http://schemas.openxmlformats.org/officeDocument/2006/relationships" xmlns:m="http://schemas.openxmlformats.org/officeDocument/2006/math" xmlns:v="urn:schemas-microsoft-com:vml" xmlns:wp14="http://schemas.microsoft.com/office/word/2010/wordprocessingDrawing" xmlns:wp="http://schemas.openxmlformats.org/drawingml/2006/wordprocessingDrawing" xmlns:w10="urn:schemas-microsoft-com:office:word" xmlns:w="http://schemas.openxmlformats.org/wordprocessingml/2006/main" xmlns:w14="http://schemas.microsoft.com/office/word/2010/wordml" xmlns:w15="http://schemas.microsoft.com/office/word/2012/wordml" xmlns:wpg="http://schemas.microsoft.com/office/word/2010/wordprocessingGroup" xmlns:wpi="http://schemas.microsoft.com/office/word/2010/wordprocessingInk" xmlns:wne="http://schemas.microsoft.com/office/word/2006/wordml" xmlns:wps="http://schemas.microsoft.com/office/word/2010/wordprocessingShape" mc:Ignorable="w14 w15 wp14">
+<w:endnotes xmlns:wpc="http://schemas.microsoft.com/office/word/2010/wordprocessingCanvas" xmlns:cx="http://schemas.microsoft.com/office/drawing/2014/chartex" xmlns:cx1="http://schemas.microsoft.com/office/drawing/2015/9/8/chartex" xmlns:cx2="http://schemas.microsoft.com/office/drawing/2015/10/21/chartex" xmlns:cx3="http://schemas.microsoft.com/office/drawing/2016/5/9/chartex" xmlns:cx4="http://schemas.microsoft.com/office/drawing/2016/5/10/chartex" xmlns:cx5="http://schemas.microsoft.com/office/drawing/2016/5/11/chartex" xmlns:cx6="http://schemas.microsoft.com/office/drawing/2016/5/12/chartex" xmlns:cx7="http://schemas.microsoft.com/office/drawing/2016/5/13/chartex" xmlns:cx8="http://schemas.microsoft.com/office/drawing/2016/5/14/chartex" xmlns:mc="http://schemas.openxmlformats.org/markup-compatibility/2006" xmlns:aink="http://schemas.microsoft.com/office/drawing/2016/ink" xmlns:am3d="http://schemas.microsoft.com/office/drawing/2017/model3d" xmlns:o="urn:schemas-microsoft-com:office:office" xmlns:r="http://schemas.openxmlformats.org/officeDocument/2006/relationships" xmlns:m="http://schemas.openxmlformats.org/officeDocument/2006/math" xmlns:v="urn:schemas-microsoft-com:vml" xmlns:wp14="http://schemas.microsoft.com/office/word/2010/wordprocessingDrawing" xmlns:wp="http://schemas.openxmlformats.org/drawingml/2006/wordprocessingDrawing" xmlns:w10="urn:schemas-microsoft-com:office:word" xmlns:w="http://schemas.openxmlformats.org/wordprocessingml/2006/main" xmlns:w14="http://schemas.microsoft.com/office/word/2010/wordml" xmlns:w15="http://schemas.microsoft.com/office/word/2012/wordml" xmlns:w16cid="http://schemas.microsoft.com/office/word/2016/wordml/cid" xmlns:w16se="http://schemas.microsoft.com/office/word/2015/wordml/symex" xmlns:wpg="http://schemas.microsoft.com/office/word/2010/wordprocessingGroup" xmlns:wpi="http://schemas.microsoft.com/office/word/2010/wordprocessingInk" xmlns:wne="http://schemas.microsoft.com/office/word/2006/wordml" xmlns:wps="http://schemas.microsoft.com/office/word/2010/wordprocessingShape" mc:Ignorable="w14 w15 w16se w16cid wp14">
   <w:endnote w:type="separator" w:id="-1">
     <w:p>
       <w:pPr>
@@ -8142,7 +10004,7 @@
 </file>
 
 <file path=word/footer1.xml><?xml version="1.0" encoding="utf-8"?>
-<w:ftr xmlns:wpc="http://schemas.microsoft.com/office/word/2010/wordprocessingCanvas" xmlns:mc="http://schemas.openxmlformats.org/markup-compatibility/2006" xmlns:o="urn:schemas-microsoft-com:office:office" xmlns:r="http://schemas.openxmlformats.org/officeDocument/2006/relationships" xmlns:m="http://schemas.openxmlformats.org/officeDocument/2006/math" xmlns:v="urn:schemas-microsoft-com:vml" xmlns:wp14="http://schemas.microsoft.com/office/word/2010/wordprocessingDrawing" xmlns:wp="http://schemas.openxmlformats.org/drawingml/2006/wordprocessingDrawing" xmlns:w10="urn:schemas-microsoft-com:office:word" xmlns:w="http://schemas.openxmlformats.org/wordprocessingml/2006/main" xmlns:w14="http://schemas.microsoft.com/office/word/2010/wordml" xmlns:w15="http://schemas.microsoft.com/office/word/2012/wordml" xmlns:wpg="http://schemas.microsoft.com/office/word/2010/wordprocessingGroup" xmlns:wpi="http://schemas.microsoft.com/office/word/2010/wordprocessingInk" xmlns:wne="http://schemas.microsoft.com/office/word/2006/wordml" xmlns:wps="http://schemas.microsoft.com/office/word/2010/wordprocessingShape" mc:Ignorable="w14 w15 wp14">
+<w:ftr xmlns:wpc="http://schemas.microsoft.com/office/word/2010/wordprocessingCanvas" xmlns:cx="http://schemas.microsoft.com/office/drawing/2014/chartex" xmlns:cx1="http://schemas.microsoft.com/office/drawing/2015/9/8/chartex" xmlns:cx2="http://schemas.microsoft.com/office/drawing/2015/10/21/chartex" xmlns:cx3="http://schemas.microsoft.com/office/drawing/2016/5/9/chartex" xmlns:cx4="http://schemas.microsoft.com/office/drawing/2016/5/10/chartex" xmlns:cx5="http://schemas.microsoft.com/office/drawing/2016/5/11/chartex" xmlns:cx6="http://schemas.microsoft.com/office/drawing/2016/5/12/chartex" xmlns:cx7="http://schemas.microsoft.com/office/drawing/2016/5/13/chartex" xmlns:cx8="http://schemas.microsoft.com/office/drawing/2016/5/14/chartex" xmlns:mc="http://schemas.openxmlformats.org/markup-compatibility/2006" xmlns:aink="http://schemas.microsoft.com/office/drawing/2016/ink" xmlns:am3d="http://schemas.microsoft.com/office/drawing/2017/model3d" xmlns:o="urn:schemas-microsoft-com:office:office" xmlns:r="http://schemas.openxmlformats.org/officeDocument/2006/relationships" xmlns:m="http://schemas.openxmlformats.org/officeDocument/2006/math" xmlns:v="urn:schemas-microsoft-com:vml" xmlns:wp14="http://schemas.microsoft.com/office/word/2010/wordprocessingDrawing" xmlns:wp="http://schemas.openxmlformats.org/drawingml/2006/wordprocessingDrawing" xmlns:w10="urn:schemas-microsoft-com:office:word" xmlns:w="http://schemas.openxmlformats.org/wordprocessingml/2006/main" xmlns:w14="http://schemas.microsoft.com/office/word/2010/wordml" xmlns:w15="http://schemas.microsoft.com/office/word/2012/wordml" xmlns:w16cid="http://schemas.microsoft.com/office/word/2016/wordml/cid" xmlns:w16se="http://schemas.microsoft.com/office/word/2015/wordml/symex" xmlns:wpg="http://schemas.microsoft.com/office/word/2010/wordprocessingGroup" xmlns:wpi="http://schemas.microsoft.com/office/word/2010/wordprocessingInk" xmlns:wne="http://schemas.microsoft.com/office/word/2006/wordml" xmlns:wps="http://schemas.microsoft.com/office/word/2010/wordprocessingShape" mc:Ignorable="w14 w15 w16se w16cid wp14">
   <w:sdt>
     <w:sdtPr>
       <w:id w:val="-1491781164"/>
@@ -8151,7 +10013,6 @@
         <w:docPartUnique/>
       </w:docPartObj>
     </w:sdtPr>
-    <w:sdtEndPr/>
     <w:sdtContent>
       <w:p>
         <w:pPr>
@@ -8191,7 +10052,7 @@
 </file>
 
 <file path=word/footnotes.xml><?xml version="1.0" encoding="utf-8"?>
-<w:footnotes xmlns:wpc="http://schemas.microsoft.com/office/word/2010/wordprocessingCanvas" xmlns:mc="http://schemas.openxmlformats.org/markup-compatibility/2006" xmlns:o="urn:schemas-microsoft-com:office:office" xmlns:r="http://schemas.openxmlformats.org/officeDocument/2006/relationships" xmlns:m="http://schemas.openxmlformats.org/officeDocument/2006/math" xmlns:v="urn:schemas-microsoft-com:vml" xmlns:wp14="http://schemas.microsoft.com/office/word/2010/wordprocessingDrawing" xmlns:wp="http://schemas.openxmlformats.org/drawingml/2006/wordprocessingDrawing" xmlns:w10="urn:schemas-microsoft-com:office:word" xmlns:w="http://schemas.openxmlformats.org/wordprocessingml/2006/main" xmlns:w14="http://schemas.microsoft.com/office/word/2010/wordml" xmlns:w15="http://schemas.microsoft.com/office/word/2012/wordml" xmlns:wpg="http://schemas.microsoft.com/office/word/2010/wordprocessingGroup" xmlns:wpi="http://schemas.microsoft.com/office/word/2010/wordprocessingInk" xmlns:wne="http://schemas.microsoft.com/office/word/2006/wordml" xmlns:wps="http://schemas.microsoft.com/office/word/2010/wordprocessingShape" mc:Ignorable="w14 w15 wp14">
+<w:footnotes xmlns:wpc="http://schemas.microsoft.com/office/word/2010/wordprocessingCanvas" xmlns:cx="http://schemas.microsoft.com/office/drawing/2014/chartex" xmlns:cx1="http://schemas.microsoft.com/office/drawing/2015/9/8/chartex" xmlns:cx2="http://schemas.microsoft.com/office/drawing/2015/10/21/chartex" xmlns:cx3="http://schemas.microsoft.com/office/drawing/2016/5/9/chartex" xmlns:cx4="http://schemas.microsoft.com/office/drawing/2016/5/10/chartex" xmlns:cx5="http://schemas.microsoft.com/office/drawing/2016/5/11/chartex" xmlns:cx6="http://schemas.microsoft.com/office/drawing/2016/5/12/chartex" xmlns:cx7="http://schemas.microsoft.com/office/drawing/2016/5/13/chartex" xmlns:cx8="http://schemas.microsoft.com/office/drawing/2016/5/14/chartex" xmlns:mc="http://schemas.openxmlformats.org/markup-compatibility/2006" xmlns:aink="http://schemas.microsoft.com/office/drawing/2016/ink" xmlns:am3d="http://schemas.microsoft.com/office/drawing/2017/model3d" xmlns:o="urn:schemas-microsoft-com:office:office" xmlns:r="http://schemas.openxmlformats.org/officeDocument/2006/relationships" xmlns:m="http://schemas.openxmlformats.org/officeDocument/2006/math" xmlns:v="urn:schemas-microsoft-com:vml" xmlns:wp14="http://schemas.microsoft.com/office/word/2010/wordprocessingDrawing" xmlns:wp="http://schemas.openxmlformats.org/drawingml/2006/wordprocessingDrawing" xmlns:w10="urn:schemas-microsoft-com:office:word" xmlns:w="http://schemas.openxmlformats.org/wordprocessingml/2006/main" xmlns:w14="http://schemas.microsoft.com/office/word/2010/wordml" xmlns:w15="http://schemas.microsoft.com/office/word/2012/wordml" xmlns:w16cid="http://schemas.microsoft.com/office/word/2016/wordml/cid" xmlns:w16se="http://schemas.microsoft.com/office/word/2015/wordml/symex" xmlns:wpg="http://schemas.microsoft.com/office/word/2010/wordprocessingGroup" xmlns:wpi="http://schemas.microsoft.com/office/word/2010/wordprocessingInk" xmlns:wne="http://schemas.microsoft.com/office/word/2006/wordml" xmlns:wps="http://schemas.microsoft.com/office/word/2010/wordprocessingShape" mc:Ignorable="w14 w15 w16se w16cid wp14">
   <w:footnote w:type="separator" w:id="-1">
     <w:p>
       <w:pPr>
@@ -8216,7 +10077,7 @@
 </file>
 
 <file path=word/numbering.xml><?xml version="1.0" encoding="utf-8"?>
-<w:numbering xmlns:wpc="http://schemas.microsoft.com/office/word/2010/wordprocessingCanvas" xmlns:mc="http://schemas.openxmlformats.org/markup-compatibility/2006" xmlns:o="urn:schemas-microsoft-com:office:office" xmlns:r="http://schemas.openxmlformats.org/officeDocument/2006/relationships" xmlns:m="http://schemas.openxmlformats.org/officeDocument/2006/math" xmlns:v="urn:schemas-microsoft-com:vml" xmlns:wp14="http://schemas.microsoft.com/office/word/2010/wordprocessingDrawing" xmlns:wp="http://schemas.openxmlformats.org/drawingml/2006/wordprocessingDrawing" xmlns:w10="urn:schemas-microsoft-com:office:word" xmlns:w="http://schemas.openxmlformats.org/wordprocessingml/2006/main" xmlns:w14="http://schemas.microsoft.com/office/word/2010/wordml" xmlns:w15="http://schemas.microsoft.com/office/word/2012/wordml" xmlns:wpg="http://schemas.microsoft.com/office/word/2010/wordprocessingGroup" xmlns:wpi="http://schemas.microsoft.com/office/word/2010/wordprocessingInk" xmlns:wne="http://schemas.microsoft.com/office/word/2006/wordml" xmlns:wps="http://schemas.microsoft.com/office/word/2010/wordprocessingShape" mc:Ignorable="w14 w15 wp14">
+<w:numbering xmlns:wpc="http://schemas.microsoft.com/office/word/2010/wordprocessingCanvas" xmlns:cx="http://schemas.microsoft.com/office/drawing/2014/chartex" xmlns:cx1="http://schemas.microsoft.com/office/drawing/2015/9/8/chartex" xmlns:cx2="http://schemas.microsoft.com/office/drawing/2015/10/21/chartex" xmlns:cx3="http://schemas.microsoft.com/office/drawing/2016/5/9/chartex" xmlns:cx4="http://schemas.microsoft.com/office/drawing/2016/5/10/chartex" xmlns:cx5="http://schemas.microsoft.com/office/drawing/2016/5/11/chartex" xmlns:cx6="http://schemas.microsoft.com/office/drawing/2016/5/12/chartex" xmlns:cx7="http://schemas.microsoft.com/office/drawing/2016/5/13/chartex" xmlns:cx8="http://schemas.microsoft.com/office/drawing/2016/5/14/chartex" xmlns:mc="http://schemas.openxmlformats.org/markup-compatibility/2006" xmlns:aink="http://schemas.microsoft.com/office/drawing/2016/ink" xmlns:am3d="http://schemas.microsoft.com/office/drawing/2017/model3d" xmlns:o="urn:schemas-microsoft-com:office:office" xmlns:r="http://schemas.openxmlformats.org/officeDocument/2006/relationships" xmlns:m="http://schemas.openxmlformats.org/officeDocument/2006/math" xmlns:v="urn:schemas-microsoft-com:vml" xmlns:wp14="http://schemas.microsoft.com/office/word/2010/wordprocessingDrawing" xmlns:wp="http://schemas.openxmlformats.org/drawingml/2006/wordprocessingDrawing" xmlns:w10="urn:schemas-microsoft-com:office:word" xmlns:w="http://schemas.openxmlformats.org/wordprocessingml/2006/main" xmlns:w14="http://schemas.microsoft.com/office/word/2010/wordml" xmlns:w15="http://schemas.microsoft.com/office/word/2012/wordml" xmlns:w16cid="http://schemas.microsoft.com/office/word/2016/wordml/cid" xmlns:w16se="http://schemas.microsoft.com/office/word/2015/wordml/symex" xmlns:wpg="http://schemas.microsoft.com/office/word/2010/wordprocessingGroup" xmlns:wpi="http://schemas.microsoft.com/office/word/2010/wordprocessingInk" xmlns:wne="http://schemas.microsoft.com/office/word/2006/wordml" xmlns:wps="http://schemas.microsoft.com/office/word/2010/wordprocessingShape" mc:Ignorable="w14 w15 w16se w16cid wp14">
   <w:abstractNum w:abstractNumId="0" w15:restartNumberingAfterBreak="0">
     <w:nsid w:val="C43748D5"/>
     <w:multiLevelType w:val="hybridMultilevel"/>
@@ -8657,9 +10518,122 @@
     </w:lvl>
   </w:abstractNum>
   <w:abstractNum w:abstractNumId="5" w15:restartNumberingAfterBreak="0">
+    <w:nsid w:val="2CE7531F"/>
+    <w:multiLevelType w:val="multilevel"/>
+    <w:tmpl w:val="124C4AA8"/>
+    <w:lvl w:ilvl="0">
+      <w:start w:val="3"/>
+      <w:numFmt w:val="decimal"/>
+      <w:lvlText w:val="%1"/>
+      <w:lvlJc w:val="left"/>
+      <w:pPr>
+        <w:ind w:left="360" w:hanging="360"/>
+      </w:pPr>
+      <w:rPr>
+        <w:rFonts w:hint="default"/>
+      </w:rPr>
+    </w:lvl>
+    <w:lvl w:ilvl="1">
+      <w:start w:val="3"/>
+      <w:numFmt w:val="decimal"/>
+      <w:lvlText w:val="%1.%2"/>
+      <w:lvlJc w:val="left"/>
+      <w:pPr>
+        <w:ind w:left="720" w:hanging="720"/>
+      </w:pPr>
+      <w:rPr>
+        <w:rFonts w:hint="default"/>
+      </w:rPr>
+    </w:lvl>
+    <w:lvl w:ilvl="2">
+      <w:start w:val="1"/>
+      <w:numFmt w:val="decimal"/>
+      <w:lvlText w:val="%1.%2.%3"/>
+      <w:lvlJc w:val="left"/>
+      <w:pPr>
+        <w:ind w:left="720" w:hanging="720"/>
+      </w:pPr>
+      <w:rPr>
+        <w:rFonts w:hint="default"/>
+      </w:rPr>
+    </w:lvl>
+    <w:lvl w:ilvl="3">
+      <w:start w:val="1"/>
+      <w:numFmt w:val="decimal"/>
+      <w:lvlText w:val="%1.%2.%3.%4"/>
+      <w:lvlJc w:val="left"/>
+      <w:pPr>
+        <w:ind w:left="1080" w:hanging="1080"/>
+      </w:pPr>
+      <w:rPr>
+        <w:rFonts w:hint="default"/>
+      </w:rPr>
+    </w:lvl>
+    <w:lvl w:ilvl="4">
+      <w:start w:val="1"/>
+      <w:numFmt w:val="decimal"/>
+      <w:lvlText w:val="%1.%2.%3.%4.%5"/>
+      <w:lvlJc w:val="left"/>
+      <w:pPr>
+        <w:ind w:left="1080" w:hanging="1080"/>
+      </w:pPr>
+      <w:rPr>
+        <w:rFonts w:hint="default"/>
+      </w:rPr>
+    </w:lvl>
+    <w:lvl w:ilvl="5">
+      <w:start w:val="1"/>
+      <w:numFmt w:val="decimal"/>
+      <w:lvlText w:val="%1.%2.%3.%4.%5.%6"/>
+      <w:lvlJc w:val="left"/>
+      <w:pPr>
+        <w:ind w:left="1440" w:hanging="1440"/>
+      </w:pPr>
+      <w:rPr>
+        <w:rFonts w:hint="default"/>
+      </w:rPr>
+    </w:lvl>
+    <w:lvl w:ilvl="6">
+      <w:start w:val="1"/>
+      <w:numFmt w:val="decimal"/>
+      <w:lvlText w:val="%1.%2.%3.%4.%5.%6.%7"/>
+      <w:lvlJc w:val="left"/>
+      <w:pPr>
+        <w:ind w:left="1800" w:hanging="1800"/>
+      </w:pPr>
+      <w:rPr>
+        <w:rFonts w:hint="default"/>
+      </w:rPr>
+    </w:lvl>
+    <w:lvl w:ilvl="7">
+      <w:start w:val="1"/>
+      <w:numFmt w:val="decimal"/>
+      <w:lvlText w:val="%1.%2.%3.%4.%5.%6.%7.%8"/>
+      <w:lvlJc w:val="left"/>
+      <w:pPr>
+        <w:ind w:left="1800" w:hanging="1800"/>
+      </w:pPr>
+      <w:rPr>
+        <w:rFonts w:hint="default"/>
+      </w:rPr>
+    </w:lvl>
+    <w:lvl w:ilvl="8">
+      <w:start w:val="1"/>
+      <w:numFmt w:val="decimal"/>
+      <w:lvlText w:val="%1.%2.%3.%4.%5.%6.%7.%8.%9"/>
+      <w:lvlJc w:val="left"/>
+      <w:pPr>
+        <w:ind w:left="2160" w:hanging="2160"/>
+      </w:pPr>
+      <w:rPr>
+        <w:rFonts w:hint="default"/>
+      </w:rPr>
+    </w:lvl>
+  </w:abstractNum>
+  <w:abstractNum w:abstractNumId="6" w15:restartNumberingAfterBreak="0">
     <w:nsid w:val="2DA8496D"/>
     <w:multiLevelType w:val="hybridMultilevel"/>
-    <w:tmpl w:val="CBA869C8"/>
+    <w:tmpl w:val="AF142164"/>
     <w:lvl w:ilvl="0" w:tplc="10090001">
       <w:start w:val="1"/>
       <w:numFmt w:val="bullet"/>
@@ -8672,6 +10646,240 @@
         <w:rFonts w:ascii="Symbol" w:hAnsi="Symbol" w:hint="default"/>
       </w:rPr>
     </w:lvl>
+    <w:lvl w:ilvl="1" w:tplc="432EA7A8">
+      <w:numFmt w:val="bullet"/>
+      <w:lvlText w:val="·"/>
+      <w:lvlJc w:val="left"/>
+      <w:pPr>
+        <w:ind w:left="1755" w:hanging="675"/>
+      </w:pPr>
+      <w:rPr>
+        <w:rFonts w:ascii="Arial" w:eastAsiaTheme="minorHAnsi" w:hAnsi="Arial" w:cs="Arial" w:hint="default"/>
+      </w:rPr>
+    </w:lvl>
+    <w:lvl w:ilvl="2" w:tplc="10090005" w:tentative="1">
+      <w:start w:val="1"/>
+      <w:numFmt w:val="bullet"/>
+      <w:lvlText w:val=""/>
+      <w:lvlJc w:val="left"/>
+      <w:pPr>
+        <w:ind w:left="2160" w:hanging="360"/>
+      </w:pPr>
+      <w:rPr>
+        <w:rFonts w:ascii="Wingdings" w:hAnsi="Wingdings" w:hint="default"/>
+      </w:rPr>
+    </w:lvl>
+    <w:lvl w:ilvl="3" w:tplc="10090001" w:tentative="1">
+      <w:start w:val="1"/>
+      <w:numFmt w:val="bullet"/>
+      <w:lvlText w:val=""/>
+      <w:lvlJc w:val="left"/>
+      <w:pPr>
+        <w:ind w:left="2880" w:hanging="360"/>
+      </w:pPr>
+      <w:rPr>
+        <w:rFonts w:ascii="Symbol" w:hAnsi="Symbol" w:hint="default"/>
+      </w:rPr>
+    </w:lvl>
+    <w:lvl w:ilvl="4" w:tplc="10090003" w:tentative="1">
+      <w:start w:val="1"/>
+      <w:numFmt w:val="bullet"/>
+      <w:lvlText w:val="o"/>
+      <w:lvlJc w:val="left"/>
+      <w:pPr>
+        <w:ind w:left="3600" w:hanging="360"/>
+      </w:pPr>
+      <w:rPr>
+        <w:rFonts w:ascii="Courier New" w:hAnsi="Courier New" w:cs="Courier New" w:hint="default"/>
+      </w:rPr>
+    </w:lvl>
+    <w:lvl w:ilvl="5" w:tplc="10090005" w:tentative="1">
+      <w:start w:val="1"/>
+      <w:numFmt w:val="bullet"/>
+      <w:lvlText w:val=""/>
+      <w:lvlJc w:val="left"/>
+      <w:pPr>
+        <w:ind w:left="4320" w:hanging="360"/>
+      </w:pPr>
+      <w:rPr>
+        <w:rFonts w:ascii="Wingdings" w:hAnsi="Wingdings" w:hint="default"/>
+      </w:rPr>
+    </w:lvl>
+    <w:lvl w:ilvl="6" w:tplc="10090001" w:tentative="1">
+      <w:start w:val="1"/>
+      <w:numFmt w:val="bullet"/>
+      <w:lvlText w:val=""/>
+      <w:lvlJc w:val="left"/>
+      <w:pPr>
+        <w:ind w:left="5040" w:hanging="360"/>
+      </w:pPr>
+      <w:rPr>
+        <w:rFonts w:ascii="Symbol" w:hAnsi="Symbol" w:hint="default"/>
+      </w:rPr>
+    </w:lvl>
+    <w:lvl w:ilvl="7" w:tplc="10090003" w:tentative="1">
+      <w:start w:val="1"/>
+      <w:numFmt w:val="bullet"/>
+      <w:lvlText w:val="o"/>
+      <w:lvlJc w:val="left"/>
+      <w:pPr>
+        <w:ind w:left="5760" w:hanging="360"/>
+      </w:pPr>
+      <w:rPr>
+        <w:rFonts w:ascii="Courier New" w:hAnsi="Courier New" w:cs="Courier New" w:hint="default"/>
+      </w:rPr>
+    </w:lvl>
+    <w:lvl w:ilvl="8" w:tplc="10090005" w:tentative="1">
+      <w:start w:val="1"/>
+      <w:numFmt w:val="bullet"/>
+      <w:lvlText w:val=""/>
+      <w:lvlJc w:val="left"/>
+      <w:pPr>
+        <w:ind w:left="6480" w:hanging="360"/>
+      </w:pPr>
+      <w:rPr>
+        <w:rFonts w:ascii="Wingdings" w:hAnsi="Wingdings" w:hint="default"/>
+      </w:rPr>
+    </w:lvl>
+  </w:abstractNum>
+  <w:abstractNum w:abstractNumId="7" w15:restartNumberingAfterBreak="0">
+    <w:nsid w:val="32C16282"/>
+    <w:multiLevelType w:val="multilevel"/>
+    <w:tmpl w:val="FBA6923A"/>
+    <w:lvl w:ilvl="0">
+      <w:start w:val="1"/>
+      <w:numFmt w:val="decimal"/>
+      <w:lvlText w:val="%1."/>
+      <w:lvlJc w:val="left"/>
+      <w:pPr>
+        <w:ind w:left="360" w:hanging="360"/>
+      </w:pPr>
+      <w:rPr>
+        <w:rFonts w:hint="default"/>
+        <w:b/>
+      </w:rPr>
+    </w:lvl>
+    <w:lvl w:ilvl="1">
+      <w:start w:val="2"/>
+      <w:numFmt w:val="decimal"/>
+      <w:isLgl/>
+      <w:lvlText w:val="%1.%2"/>
+      <w:lvlJc w:val="left"/>
+      <w:pPr>
+        <w:ind w:left="360" w:hanging="360"/>
+      </w:pPr>
+      <w:rPr>
+        <w:rFonts w:hint="default"/>
+      </w:rPr>
+    </w:lvl>
+    <w:lvl w:ilvl="2">
+      <w:start w:val="1"/>
+      <w:numFmt w:val="decimal"/>
+      <w:isLgl/>
+      <w:lvlText w:val="%1.%2.%3"/>
+      <w:lvlJc w:val="left"/>
+      <w:pPr>
+        <w:ind w:left="720" w:hanging="720"/>
+      </w:pPr>
+      <w:rPr>
+        <w:rFonts w:hint="default"/>
+      </w:rPr>
+    </w:lvl>
+    <w:lvl w:ilvl="3">
+      <w:start w:val="1"/>
+      <w:numFmt w:val="decimal"/>
+      <w:isLgl/>
+      <w:lvlText w:val="%1.%2.%3.%4"/>
+      <w:lvlJc w:val="left"/>
+      <w:pPr>
+        <w:ind w:left="1080" w:hanging="1080"/>
+      </w:pPr>
+      <w:rPr>
+        <w:rFonts w:hint="default"/>
+      </w:rPr>
+    </w:lvl>
+    <w:lvl w:ilvl="4">
+      <w:start w:val="1"/>
+      <w:numFmt w:val="decimal"/>
+      <w:isLgl/>
+      <w:lvlText w:val="%1.%2.%3.%4.%5"/>
+      <w:lvlJc w:val="left"/>
+      <w:pPr>
+        <w:ind w:left="1080" w:hanging="1080"/>
+      </w:pPr>
+      <w:rPr>
+        <w:rFonts w:hint="default"/>
+      </w:rPr>
+    </w:lvl>
+    <w:lvl w:ilvl="5">
+      <w:start w:val="1"/>
+      <w:numFmt w:val="decimal"/>
+      <w:isLgl/>
+      <w:lvlText w:val="%1.%2.%3.%4.%5.%6"/>
+      <w:lvlJc w:val="left"/>
+      <w:pPr>
+        <w:ind w:left="1440" w:hanging="1440"/>
+      </w:pPr>
+      <w:rPr>
+        <w:rFonts w:hint="default"/>
+      </w:rPr>
+    </w:lvl>
+    <w:lvl w:ilvl="6">
+      <w:start w:val="1"/>
+      <w:numFmt w:val="decimal"/>
+      <w:isLgl/>
+      <w:lvlText w:val="%1.%2.%3.%4.%5.%6.%7"/>
+      <w:lvlJc w:val="left"/>
+      <w:pPr>
+        <w:ind w:left="1440" w:hanging="1440"/>
+      </w:pPr>
+      <w:rPr>
+        <w:rFonts w:hint="default"/>
+      </w:rPr>
+    </w:lvl>
+    <w:lvl w:ilvl="7">
+      <w:start w:val="1"/>
+      <w:numFmt w:val="decimal"/>
+      <w:isLgl/>
+      <w:lvlText w:val="%1.%2.%3.%4.%5.%6.%7.%8"/>
+      <w:lvlJc w:val="left"/>
+      <w:pPr>
+        <w:ind w:left="1800" w:hanging="1800"/>
+      </w:pPr>
+      <w:rPr>
+        <w:rFonts w:hint="default"/>
+      </w:rPr>
+    </w:lvl>
+    <w:lvl w:ilvl="8">
+      <w:start w:val="1"/>
+      <w:numFmt w:val="decimal"/>
+      <w:isLgl/>
+      <w:lvlText w:val="%1.%2.%3.%4.%5.%6.%7.%8.%9"/>
+      <w:lvlJc w:val="left"/>
+      <w:pPr>
+        <w:ind w:left="1800" w:hanging="1800"/>
+      </w:pPr>
+      <w:rPr>
+        <w:rFonts w:hint="default"/>
+      </w:rPr>
+    </w:lvl>
+  </w:abstractNum>
+  <w:abstractNum w:abstractNumId="8" w15:restartNumberingAfterBreak="0">
+    <w:nsid w:val="3A8E271A"/>
+    <w:multiLevelType w:val="hybridMultilevel"/>
+    <w:tmpl w:val="9F66BCEE"/>
+    <w:lvl w:ilvl="0" w:tplc="10090001">
+      <w:start w:val="1"/>
+      <w:numFmt w:val="bullet"/>
+      <w:lvlText w:val=""/>
+      <w:lvlJc w:val="left"/>
+      <w:pPr>
+        <w:ind w:left="720" w:hanging="360"/>
+      </w:pPr>
+      <w:rPr>
+        <w:rFonts w:ascii="Symbol" w:hAnsi="Symbol" w:hint="default"/>
+      </w:rPr>
+    </w:lvl>
     <w:lvl w:ilvl="1" w:tplc="10090003" w:tentative="1">
       <w:start w:val="1"/>
       <w:numFmt w:val="bullet"/>
@@ -8769,97 +10977,7 @@
       </w:rPr>
     </w:lvl>
   </w:abstractNum>
-  <w:abstractNum w:abstractNumId="6" w15:restartNumberingAfterBreak="0">
-    <w:nsid w:val="32C16282"/>
-    <w:multiLevelType w:val="hybridMultilevel"/>
-    <w:tmpl w:val="5FDA8BF4"/>
-    <w:lvl w:ilvl="0" w:tplc="2D0ED01A">
-      <w:start w:val="1"/>
-      <w:numFmt w:val="decimal"/>
-      <w:lvlText w:val="%1."/>
-      <w:lvlJc w:val="left"/>
-      <w:pPr>
-        <w:ind w:left="360" w:hanging="360"/>
-      </w:pPr>
-      <w:rPr>
-        <w:rFonts w:hint="default"/>
-        <w:b/>
-      </w:rPr>
-    </w:lvl>
-    <w:lvl w:ilvl="1" w:tplc="10090019" w:tentative="1">
-      <w:start w:val="1"/>
-      <w:numFmt w:val="lowerLetter"/>
-      <w:lvlText w:val="%2."/>
-      <w:lvlJc w:val="left"/>
-      <w:pPr>
-        <w:ind w:left="1080" w:hanging="360"/>
-      </w:pPr>
-    </w:lvl>
-    <w:lvl w:ilvl="2" w:tplc="1009001B" w:tentative="1">
-      <w:start w:val="1"/>
-      <w:numFmt w:val="lowerRoman"/>
-      <w:lvlText w:val="%3."/>
-      <w:lvlJc w:val="right"/>
-      <w:pPr>
-        <w:ind w:left="1800" w:hanging="180"/>
-      </w:pPr>
-    </w:lvl>
-    <w:lvl w:ilvl="3" w:tplc="1009000F" w:tentative="1">
-      <w:start w:val="1"/>
-      <w:numFmt w:val="decimal"/>
-      <w:lvlText w:val="%4."/>
-      <w:lvlJc w:val="left"/>
-      <w:pPr>
-        <w:ind w:left="2520" w:hanging="360"/>
-      </w:pPr>
-    </w:lvl>
-    <w:lvl w:ilvl="4" w:tplc="10090019" w:tentative="1">
-      <w:start w:val="1"/>
-      <w:numFmt w:val="lowerLetter"/>
-      <w:lvlText w:val="%5."/>
-      <w:lvlJc w:val="left"/>
-      <w:pPr>
-        <w:ind w:left="3240" w:hanging="360"/>
-      </w:pPr>
-    </w:lvl>
-    <w:lvl w:ilvl="5" w:tplc="1009001B" w:tentative="1">
-      <w:start w:val="1"/>
-      <w:numFmt w:val="lowerRoman"/>
-      <w:lvlText w:val="%6."/>
-      <w:lvlJc w:val="right"/>
-      <w:pPr>
-        <w:ind w:left="3960" w:hanging="180"/>
-      </w:pPr>
-    </w:lvl>
-    <w:lvl w:ilvl="6" w:tplc="1009000F" w:tentative="1">
-      <w:start w:val="1"/>
-      <w:numFmt w:val="decimal"/>
-      <w:lvlText w:val="%7."/>
-      <w:lvlJc w:val="left"/>
-      <w:pPr>
-        <w:ind w:left="4680" w:hanging="360"/>
-      </w:pPr>
-    </w:lvl>
-    <w:lvl w:ilvl="7" w:tplc="10090019" w:tentative="1">
-      <w:start w:val="1"/>
-      <w:numFmt w:val="lowerLetter"/>
-      <w:lvlText w:val="%8."/>
-      <w:lvlJc w:val="left"/>
-      <w:pPr>
-        <w:ind w:left="5400" w:hanging="360"/>
-      </w:pPr>
-    </w:lvl>
-    <w:lvl w:ilvl="8" w:tplc="1009001B" w:tentative="1">
-      <w:start w:val="1"/>
-      <w:numFmt w:val="lowerRoman"/>
-      <w:lvlText w:val="%9."/>
-      <w:lvlJc w:val="right"/>
-      <w:pPr>
-        <w:ind w:left="6120" w:hanging="180"/>
-      </w:pPr>
-    </w:lvl>
-  </w:abstractNum>
-  <w:abstractNum w:abstractNumId="7" w15:restartNumberingAfterBreak="0">
+  <w:abstractNum w:abstractNumId="9" w15:restartNumberingAfterBreak="0">
     <w:nsid w:val="48CB57BE"/>
     <w:multiLevelType w:val="hybridMultilevel"/>
     <w:tmpl w:val="523C4B50"/>
@@ -8971,7 +11089,7 @@
       </w:rPr>
     </w:lvl>
   </w:abstractNum>
-  <w:abstractNum w:abstractNumId="8" w15:restartNumberingAfterBreak="0">
+  <w:abstractNum w:abstractNumId="10" w15:restartNumberingAfterBreak="0">
     <w:nsid w:val="564C61D3"/>
     <w:multiLevelType w:val="hybridMultilevel"/>
     <w:tmpl w:val="4094F060"/>
@@ -9083,7 +11201,7 @@
       </w:rPr>
     </w:lvl>
   </w:abstractNum>
-  <w:abstractNum w:abstractNumId="9" w15:restartNumberingAfterBreak="0">
+  <w:abstractNum w:abstractNumId="11" w15:restartNumberingAfterBreak="0">
     <w:nsid w:val="603F2C78"/>
     <w:multiLevelType w:val="hybridMultilevel"/>
     <w:tmpl w:val="408C921A"/>
@@ -9196,7 +11314,7 @@
       </w:rPr>
     </w:lvl>
   </w:abstractNum>
-  <w:abstractNum w:abstractNumId="10" w15:restartNumberingAfterBreak="0">
+  <w:abstractNum w:abstractNumId="12" w15:restartNumberingAfterBreak="0">
     <w:nsid w:val="61F4246A"/>
     <w:multiLevelType w:val="hybridMultilevel"/>
     <w:tmpl w:val="5192E03A"/>
@@ -9309,7 +11427,120 @@
       </w:rPr>
     </w:lvl>
   </w:abstractNum>
-  <w:abstractNum w:abstractNumId="11" w15:restartNumberingAfterBreak="0">
+  <w:abstractNum w:abstractNumId="13" w15:restartNumberingAfterBreak="0">
+    <w:nsid w:val="6BC66203"/>
+    <w:multiLevelType w:val="multilevel"/>
+    <w:tmpl w:val="C05E623E"/>
+    <w:lvl w:ilvl="0">
+      <w:start w:val="3"/>
+      <w:numFmt w:val="decimal"/>
+      <w:lvlText w:val="%1"/>
+      <w:lvlJc w:val="left"/>
+      <w:pPr>
+        <w:ind w:left="360" w:hanging="360"/>
+      </w:pPr>
+      <w:rPr>
+        <w:rFonts w:hint="default"/>
+      </w:rPr>
+    </w:lvl>
+    <w:lvl w:ilvl="1">
+      <w:start w:val="3"/>
+      <w:numFmt w:val="decimal"/>
+      <w:lvlText w:val="%1.%2"/>
+      <w:lvlJc w:val="left"/>
+      <w:pPr>
+        <w:ind w:left="1080" w:hanging="720"/>
+      </w:pPr>
+      <w:rPr>
+        <w:rFonts w:hint="default"/>
+      </w:rPr>
+    </w:lvl>
+    <w:lvl w:ilvl="2">
+      <w:start w:val="1"/>
+      <w:numFmt w:val="decimal"/>
+      <w:lvlText w:val="%1.%2.%3"/>
+      <w:lvlJc w:val="left"/>
+      <w:pPr>
+        <w:ind w:left="1440" w:hanging="720"/>
+      </w:pPr>
+      <w:rPr>
+        <w:rFonts w:hint="default"/>
+      </w:rPr>
+    </w:lvl>
+    <w:lvl w:ilvl="3">
+      <w:start w:val="1"/>
+      <w:numFmt w:val="decimal"/>
+      <w:lvlText w:val="%1.%2.%3.%4"/>
+      <w:lvlJc w:val="left"/>
+      <w:pPr>
+        <w:ind w:left="2160" w:hanging="1080"/>
+      </w:pPr>
+      <w:rPr>
+        <w:rFonts w:hint="default"/>
+      </w:rPr>
+    </w:lvl>
+    <w:lvl w:ilvl="4">
+      <w:start w:val="1"/>
+      <w:numFmt w:val="decimal"/>
+      <w:lvlText w:val="%1.%2.%3.%4.%5"/>
+      <w:lvlJc w:val="left"/>
+      <w:pPr>
+        <w:ind w:left="2520" w:hanging="1080"/>
+      </w:pPr>
+      <w:rPr>
+        <w:rFonts w:hint="default"/>
+      </w:rPr>
+    </w:lvl>
+    <w:lvl w:ilvl="5">
+      <w:start w:val="1"/>
+      <w:numFmt w:val="decimal"/>
+      <w:lvlText w:val="%1.%2.%3.%4.%5.%6"/>
+      <w:lvlJc w:val="left"/>
+      <w:pPr>
+        <w:ind w:left="3240" w:hanging="1440"/>
+      </w:pPr>
+      <w:rPr>
+        <w:rFonts w:hint="default"/>
+      </w:rPr>
+    </w:lvl>
+    <w:lvl w:ilvl="6">
+      <w:start w:val="1"/>
+      <w:numFmt w:val="decimal"/>
+      <w:lvlText w:val="%1.%2.%3.%4.%5.%6.%7"/>
+      <w:lvlJc w:val="left"/>
+      <w:pPr>
+        <w:ind w:left="3960" w:hanging="1800"/>
+      </w:pPr>
+      <w:rPr>
+        <w:rFonts w:hint="default"/>
+      </w:rPr>
+    </w:lvl>
+    <w:lvl w:ilvl="7">
+      <w:start w:val="1"/>
+      <w:numFmt w:val="decimal"/>
+      <w:lvlText w:val="%1.%2.%3.%4.%5.%6.%7.%8"/>
+      <w:lvlJc w:val="left"/>
+      <w:pPr>
+        <w:ind w:left="4320" w:hanging="1800"/>
+      </w:pPr>
+      <w:rPr>
+        <w:rFonts w:hint="default"/>
+      </w:rPr>
+    </w:lvl>
+    <w:lvl w:ilvl="8">
+      <w:start w:val="1"/>
+      <w:numFmt w:val="decimal"/>
+      <w:lvlText w:val="%1.%2.%3.%4.%5.%6.%7.%8.%9"/>
+      <w:lvlJc w:val="left"/>
+      <w:pPr>
+        <w:ind w:left="5040" w:hanging="2160"/>
+      </w:pPr>
+      <w:rPr>
+        <w:rFonts w:hint="default"/>
+      </w:rPr>
+    </w:lvl>
+  </w:abstractNum>
+  <w:abstractNum w:abstractNumId="14" w15:restartNumberingAfterBreak="0">
     <w:nsid w:val="6ED4185A"/>
     <w:multiLevelType w:val="hybridMultilevel"/>
     <w:tmpl w:val="EC286B52"/>
@@ -9416,6 +11647,119 @@
       <w:lvlJc w:val="left"/>
       <w:pPr>
         <w:ind w:left="6480" w:hanging="360"/>
+      </w:pPr>
+      <w:rPr>
+        <w:rFonts w:ascii="Wingdings" w:hAnsi="Wingdings" w:hint="default"/>
+      </w:rPr>
+    </w:lvl>
+  </w:abstractNum>
+  <w:abstractNum w:abstractNumId="15" w15:restartNumberingAfterBreak="0">
+    <w:nsid w:val="73387D06"/>
+    <w:multiLevelType w:val="hybridMultilevel"/>
+    <w:tmpl w:val="43EE58FE"/>
+    <w:lvl w:ilvl="0" w:tplc="10090001">
+      <w:start w:val="1"/>
+      <w:numFmt w:val="bullet"/>
+      <w:lvlText w:val=""/>
+      <w:lvlJc w:val="left"/>
+      <w:pPr>
+        <w:ind w:left="1800" w:hanging="360"/>
+      </w:pPr>
+      <w:rPr>
+        <w:rFonts w:ascii="Symbol" w:hAnsi="Symbol" w:hint="default"/>
+      </w:rPr>
+    </w:lvl>
+    <w:lvl w:ilvl="1" w:tplc="10090003" w:tentative="1">
+      <w:start w:val="1"/>
+      <w:numFmt w:val="bullet"/>
+      <w:lvlText w:val="o"/>
+      <w:lvlJc w:val="left"/>
+      <w:pPr>
+        <w:ind w:left="2520" w:hanging="360"/>
+      </w:pPr>
+      <w:rPr>
+        <w:rFonts w:ascii="Courier New" w:hAnsi="Courier New" w:cs="Courier New" w:hint="default"/>
+      </w:rPr>
+    </w:lvl>
+    <w:lvl w:ilvl="2" w:tplc="10090005" w:tentative="1">
+      <w:start w:val="1"/>
+      <w:numFmt w:val="bullet"/>
+      <w:lvlText w:val=""/>
+      <w:lvlJc w:val="left"/>
+      <w:pPr>
+        <w:ind w:left="3240" w:hanging="360"/>
+      </w:pPr>
+      <w:rPr>
+        <w:rFonts w:ascii="Wingdings" w:hAnsi="Wingdings" w:hint="default"/>
+      </w:rPr>
+    </w:lvl>
+    <w:lvl w:ilvl="3" w:tplc="10090001" w:tentative="1">
+      <w:start w:val="1"/>
+      <w:numFmt w:val="bullet"/>
+      <w:lvlText w:val=""/>
+      <w:lvlJc w:val="left"/>
+      <w:pPr>
+        <w:ind w:left="3960" w:hanging="360"/>
+      </w:pPr>
+      <w:rPr>
+        <w:rFonts w:ascii="Symbol" w:hAnsi="Symbol" w:hint="default"/>
+      </w:rPr>
+    </w:lvl>
+    <w:lvl w:ilvl="4" w:tplc="10090003" w:tentative="1">
+      <w:start w:val="1"/>
+      <w:numFmt w:val="bullet"/>
+      <w:lvlText w:val="o"/>
+      <w:lvlJc w:val="left"/>
+      <w:pPr>
+        <w:ind w:left="4680" w:hanging="360"/>
+      </w:pPr>
+      <w:rPr>
+        <w:rFonts w:ascii="Courier New" w:hAnsi="Courier New" w:cs="Courier New" w:hint="default"/>
+      </w:rPr>
+    </w:lvl>
+    <w:lvl w:ilvl="5" w:tplc="10090005" w:tentative="1">
+      <w:start w:val="1"/>
+      <w:numFmt w:val="bullet"/>
+      <w:lvlText w:val=""/>
+      <w:lvlJc w:val="left"/>
+      <w:pPr>
+        <w:ind w:left="5400" w:hanging="360"/>
+      </w:pPr>
+      <w:rPr>
+        <w:rFonts w:ascii="Wingdings" w:hAnsi="Wingdings" w:hint="default"/>
+      </w:rPr>
+    </w:lvl>
+    <w:lvl w:ilvl="6" w:tplc="10090001" w:tentative="1">
+      <w:start w:val="1"/>
+      <w:numFmt w:val="bullet"/>
+      <w:lvlText w:val=""/>
+      <w:lvlJc w:val="left"/>
+      <w:pPr>
+        <w:ind w:left="6120" w:hanging="360"/>
+      </w:pPr>
+      <w:rPr>
+        <w:rFonts w:ascii="Symbol" w:hAnsi="Symbol" w:hint="default"/>
+      </w:rPr>
+    </w:lvl>
+    <w:lvl w:ilvl="7" w:tplc="10090003" w:tentative="1">
+      <w:start w:val="1"/>
+      <w:numFmt w:val="bullet"/>
+      <w:lvlText w:val="o"/>
+      <w:lvlJc w:val="left"/>
+      <w:pPr>
+        <w:ind w:left="6840" w:hanging="360"/>
+      </w:pPr>
+      <w:rPr>
+        <w:rFonts w:ascii="Courier New" w:hAnsi="Courier New" w:cs="Courier New" w:hint="default"/>
+      </w:rPr>
+    </w:lvl>
+    <w:lvl w:ilvl="8" w:tplc="10090005" w:tentative="1">
+      <w:start w:val="1"/>
+      <w:numFmt w:val="bullet"/>
+      <w:lvlText w:val=""/>
+      <w:lvlJc w:val="left"/>
+      <w:pPr>
+        <w:ind w:left="7560" w:hanging="360"/>
       </w:pPr>
       <w:rPr>
         <w:rFonts w:ascii="Wingdings" w:hAnsi="Wingdings" w:hint="default"/>
@@ -9429,13 +11773,13 @@
     <w:abstractNumId w:val="0"/>
   </w:num>
   <w:num w:numId="3">
-    <w:abstractNumId w:val="11"/>
+    <w:abstractNumId w:val="14"/>
   </w:num>
   <w:num w:numId="4">
-    <w:abstractNumId w:val="7"/>
+    <w:abstractNumId w:val="9"/>
   </w:num>
   <w:num w:numId="5">
-    <w:abstractNumId w:val="8"/>
+    <w:abstractNumId w:val="10"/>
   </w:num>
   <w:num w:numId="6">
     <w:abstractNumId w:val="4"/>
@@ -9444,25 +11788,37 @@
     <w:abstractNumId w:val="3"/>
   </w:num>
   <w:num w:numId="8">
-    <w:abstractNumId w:val="9"/>
+    <w:abstractNumId w:val="11"/>
   </w:num>
   <w:num w:numId="9">
-    <w:abstractNumId w:val="10"/>
+    <w:abstractNumId w:val="12"/>
   </w:num>
   <w:num w:numId="10">
-    <w:abstractNumId w:val="5"/>
+    <w:abstractNumId w:val="6"/>
   </w:num>
   <w:num w:numId="11">
-    <w:abstractNumId w:val="6"/>
+    <w:abstractNumId w:val="7"/>
   </w:num>
   <w:num w:numId="12">
     <w:abstractNumId w:val="2"/>
+  </w:num>
+  <w:num w:numId="13">
+    <w:abstractNumId w:val="8"/>
+  </w:num>
+  <w:num w:numId="14">
+    <w:abstractNumId w:val="15"/>
+  </w:num>
+  <w:num w:numId="15">
+    <w:abstractNumId w:val="13"/>
+  </w:num>
+  <w:num w:numId="16">
+    <w:abstractNumId w:val="5"/>
   </w:num>
 </w:numbering>
 </file>
 
 <file path=word/styles.xml><?xml version="1.0" encoding="utf-8"?>
-<w:styles xmlns:mc="http://schemas.openxmlformats.org/markup-compatibility/2006" xmlns:r="http://schemas.openxmlformats.org/officeDocument/2006/relationships" xmlns:w="http://schemas.openxmlformats.org/wordprocessingml/2006/main" xmlns:w14="http://schemas.microsoft.com/office/word/2010/wordml" xmlns:w15="http://schemas.microsoft.com/office/word/2012/wordml" mc:Ignorable="w14 w15">
+<w:styles xmlns:mc="http://schemas.openxmlformats.org/markup-compatibility/2006" xmlns:r="http://schemas.openxmlformats.org/officeDocument/2006/relationships" xmlns:w="http://schemas.openxmlformats.org/wordprocessingml/2006/main" xmlns:w14="http://schemas.microsoft.com/office/word/2010/wordml" xmlns:w15="http://schemas.microsoft.com/office/word/2012/wordml" xmlns:w16cid="http://schemas.microsoft.com/office/word/2016/wordml/cid" xmlns:w16se="http://schemas.microsoft.com/office/word/2015/wordml/symex" mc:Ignorable="w14 w15 w16se w16cid">
   <w:docDefaults>
     <w:rPrDefault>
       <w:rPr>
@@ -9478,7 +11834,7 @@
       </w:pPr>
     </w:pPrDefault>
   </w:docDefaults>
-  <w:latentStyles w:defLockedState="0" w:defUIPriority="99" w:defSemiHidden="0" w:defUnhideWhenUsed="0" w:defQFormat="0" w:count="371">
+  <w:latentStyles w:defLockedState="0" w:defUIPriority="99" w:defSemiHidden="0" w:defUnhideWhenUsed="0" w:defQFormat="0" w:count="375">
     <w:lsdException w:name="Normal" w:uiPriority="0" w:qFormat="1"/>
     <w:lsdException w:name="heading 1" w:uiPriority="9" w:qFormat="1"/>
     <w:lsdException w:name="heading 2" w:semiHidden="1" w:uiPriority="9" w:unhideWhenUsed="1" w:qFormat="1"/>
@@ -9584,7 +11940,6 @@
     <w:lsdException w:name="HTML Sample" w:semiHidden="1" w:unhideWhenUsed="1"/>
     <w:lsdException w:name="HTML Typewriter" w:semiHidden="1" w:unhideWhenUsed="1"/>
     <w:lsdException w:name="HTML Variable" w:semiHidden="1" w:unhideWhenUsed="1"/>
-    <w:lsdException w:name="Normal Table" w:semiHidden="1" w:unhideWhenUsed="1"/>
     <w:lsdException w:name="annotation subject" w:semiHidden="1" w:unhideWhenUsed="1"/>
     <w:lsdException w:name="No List" w:semiHidden="1" w:unhideWhenUsed="1"/>
     <w:lsdException w:name="Outline List 1" w:semiHidden="1" w:unhideWhenUsed="1"/>
@@ -9628,10 +11983,8 @@
     <w:lsdException w:name="Table Elegant" w:semiHidden="1" w:unhideWhenUsed="1"/>
     <w:lsdException w:name="Table Professional" w:semiHidden="1" w:unhideWhenUsed="1"/>
     <w:lsdException w:name="Table Subtle 1" w:semiHidden="1" w:unhideWhenUsed="1"/>
-    <w:lsdException w:name="Table Subtle 2" w:semiHidden="1" w:unhideWhenUsed="1"/>
     <w:lsdException w:name="Table Web 1" w:semiHidden="1" w:unhideWhenUsed="1"/>
     <w:lsdException w:name="Table Web 2" w:semiHidden="1" w:unhideWhenUsed="1"/>
-    <w:lsdException w:name="Table Web 3" w:semiHidden="1" w:unhideWhenUsed="1"/>
     <w:lsdException w:name="Balloon Text" w:semiHidden="1" w:unhideWhenUsed="1"/>
     <w:lsdException w:name="Table Grid" w:uiPriority="59"/>
     <w:lsdException w:name="Table Theme" w:semiHidden="1" w:unhideWhenUsed="1"/>
@@ -9850,6 +12203,10 @@
     <w:lsdException w:name="List Table 5 Dark Accent 6" w:uiPriority="50"/>
     <w:lsdException w:name="List Table 6 Colorful Accent 6" w:uiPriority="51"/>
     <w:lsdException w:name="List Table 7 Colorful Accent 6" w:uiPriority="52"/>
+    <w:lsdException w:name="Mention" w:semiHidden="1" w:unhideWhenUsed="1"/>
+    <w:lsdException w:name="Smart Hyperlink" w:semiHidden="1" w:unhideWhenUsed="1"/>
+    <w:lsdException w:name="Hashtag" w:semiHidden="1" w:unhideWhenUsed="1"/>
+    <w:lsdException w:name="Unresolved Mention" w:semiHidden="1" w:unhideWhenUsed="1"/>
   </w:latentStyles>
   <w:style w:type="paragraph" w:default="1" w:styleId="Normal">
     <w:name w:val="Normal"/>
@@ -10268,6 +12625,18 @@
       <w:shd w:val="clear" w:color="auto" w:fill="E6E6E6"/>
     </w:rPr>
   </w:style>
+  <w:style w:type="character" w:styleId="UnresolvedMention">
+    <w:name w:val="Unresolved Mention"/>
+    <w:basedOn w:val="DefaultParagraphFont"/>
+    <w:uiPriority w:val="99"/>
+    <w:semiHidden/>
+    <w:unhideWhenUsed/>
+    <w:rsid w:val="005A2A7B"/>
+    <w:rPr>
+      <w:color w:val="808080"/>
+      <w:shd w:val="clear" w:color="auto" w:fill="E6E6E6"/>
+    </w:rPr>
+  </w:style>
 </w:styles>
 </file>
 
@@ -10559,7 +12928,7 @@
 </file>
 
 <file path=customXml/itemProps1.xml><?xml version="1.0" encoding="utf-8"?>
-<ds:datastoreItem xmlns:ds="http://schemas.openxmlformats.org/officeDocument/2006/customXml" ds:itemID="{5BDFECD0-61E9-4C09-99D1-F2A220AE3DB2}">
+<ds:datastoreItem xmlns:ds="http://schemas.openxmlformats.org/officeDocument/2006/customXml" ds:itemID="{91F2AF19-6035-4CD8-B8DB-2C40AADE18B1}">
   <ds:schemaRefs>
     <ds:schemaRef ds:uri="http://schemas.openxmlformats.org/officeDocument/2006/bibliography"/>
   </ds:schemaRefs>

</xml_diff>